<commit_message>
made it through the methods of my paper
</commit_message>
<xml_diff>
--- a/manuscript/motor_control_version7_mfr.docx
+++ b/manuscript/motor_control_version7_mfr.docx
@@ -696,8 +696,24 @@
       <w:r>
         <w:t xml:space="preserve">the flexibility of the </w:t>
       </w:r>
-      <w:bookmarkStart w:id="3" w:name="_GoBack"/>
-      <w:bookmarkEnd w:id="3"/>
+      <w:r>
+        <w:t>Teensy 3.2 in designing precisely timed imaging-based experiments, we designed two exp</w:t>
+      </w:r>
+      <w:r>
+        <w:t xml:space="preserve">erimental setups: one </w:t>
+      </w:r>
+      <w:r>
+        <w:t>that utilize</w:t>
+      </w:r>
+      <w:r>
+        <w:t>s</w:t>
+      </w:r>
+      <w:r>
+        <w:t xml:space="preserve"> motion tracking on a floating Styrofoam </w:t>
+      </w:r>
+      <w:r>
+        <w:t>ball while delivering regular digital pulses for a recording device, and one that utilizes the Teensy’s Audio library in a trace conditioning paradigm while again delivering regular digital pulses.</w:t>
+      </w:r>
     </w:p>
     <w:p>
       <w:pPr>
@@ -716,7 +732,7 @@
       <w:pPr>
         <w:ind w:firstLine="720"/>
         <w:rPr>
-          <w:ins w:id="4" w:author="X Han" w:date="2018-10-18T10:29:00Z"/>
+          <w:ins w:id="3" w:author="X Han" w:date="2018-10-18T10:29:00Z"/>
         </w:rPr>
       </w:pPr>
       <w:r>
@@ -806,13 +822,25 @@
         <w:t xml:space="preserve">To compute linear velocity, we </w:t>
       </w:r>
       <w:r>
-        <w:t xml:space="preserve">use the </w:t>
+        <w:t>use</w:t>
+      </w:r>
+      <w:r>
+        <w:t>d</w:t>
+      </w:r>
+      <w:r>
+        <w:t xml:space="preserve"> the </w:t>
       </w:r>
       <w:r>
         <w:t xml:space="preserve">y-readings of both sensors, </w:t>
       </w:r>
       <w:r>
-        <w:t xml:space="preserve">and the rotation velocity can be computed </w:t>
+        <w:t>and the rotation</w:t>
+      </w:r>
+      <w:r>
+        <w:t>al</w:t>
+      </w:r>
+      <w:r>
+        <w:t xml:space="preserve"> velocity can be computed </w:t>
       </w:r>
       <w:r>
         <w:t>using the x-readings.</w:t>
@@ -824,7 +852,19 @@
         <w:t xml:space="preserve">re </w:t>
       </w:r>
       <w:r>
-        <w:t xml:space="preserve">connected to the Teensy </w:t>
+        <w:t xml:space="preserve">connected to </w:t>
+      </w:r>
+      <w:r>
+        <w:t>a</w:t>
+      </w:r>
+      <w:r>
+        <w:t xml:space="preserve"> Teensy</w:t>
+      </w:r>
+      <w:r>
+        <w:t xml:space="preserve"> 3.2 </w:t>
+      </w:r>
+      <w:r>
+        <w:t xml:space="preserve"> </w:t>
       </w:r>
       <w:r>
         <w:t>via simple serial peripheral interface (SPI)</w:t>
@@ -833,6 +873,9 @@
         <w:t xml:space="preserve"> connections</w:t>
       </w:r>
       <w:r>
+        <w:t xml:space="preserve"> </w:t>
+      </w:r>
+      <w:r>
         <w:t xml:space="preserve">with insulated 22 gauge wires , as </w:t>
       </w:r>
       <w:r>
@@ -846,6 +889,9 @@
       </w:r>
       <w:r>
         <w:t xml:space="preserve">. </w:t>
+      </w:r>
+      <w:r>
+        <w:t xml:space="preserve">The </w:t>
       </w:r>
       <w:r>
         <w:t>Teensy was</w:t>
@@ -865,18 +911,13 @@
         <w:ind w:firstLine="720"/>
       </w:pPr>
       <w:r>
-        <w:t xml:space="preserve">Due to the complexity of </w:t>
-      </w:r>
-      <w:commentRangeStart w:id="5"/>
-      <w:r>
-        <w:t xml:space="preserve">extracting software </w:t>
-      </w:r>
-      <w:commentRangeEnd w:id="5"/>
-      <w:r>
-        <w:rPr>
-          <w:rStyle w:val="CommentReference"/>
-        </w:rPr>
-        <w:commentReference w:id="5"/>
+        <w:t xml:space="preserve">Due to the complexity of extracting </w:t>
+      </w:r>
+      <w:r>
+        <w:t>motion data</w:t>
+      </w:r>
+      <w:r>
+        <w:t xml:space="preserve"> </w:t>
       </w:r>
       <w:r>
         <w:t xml:space="preserve">from these sensors, we </w:t>
@@ -897,32 +938,115 @@
         <w:t>)</w:t>
       </w:r>
       <w:r>
-        <w:t xml:space="preserve"> and abstract the complexity to a user-friendly level. In the current setup, we</w:t>
-      </w:r>
-      <w:r>
-        <w:t xml:space="preserve"> modified the specific-use case in this repository to acquire data</w:t>
+        <w:t xml:space="preserve"> and </w:t>
+      </w:r>
+      <w:r>
+        <w:lastRenderedPageBreak/>
+        <w:t xml:space="preserve">abstract the complexity to a user-friendly level. </w:t>
+      </w:r>
+      <w:r>
+        <w:t xml:space="preserve">In particular, this repository contains the ADNS9800 library. </w:t>
+      </w:r>
+      <w:r>
+        <w:t>We</w:t>
+      </w:r>
+      <w:r>
+        <w:t xml:space="preserve"> modified the specific-use case </w:t>
+      </w:r>
+      <w:r>
+        <w:t xml:space="preserve">of this library </w:t>
+      </w:r>
+      <w:r>
+        <w:t xml:space="preserve">available </w:t>
+      </w:r>
+      <w:r>
+        <w:t>in this repository to acquire data</w:t>
       </w:r>
       <w:r>
         <w:t xml:space="preserve"> </w:t>
       </w:r>
       <w:r>
-        <w:t>and send digital pulses every 50 milliseconds. Via the ADNS9800 library, we read from</w:t>
+        <w:t>and send digital pulses every 50 milli</w:t>
+      </w:r>
+      <w:r>
+        <w:t xml:space="preserve">seconds. In order to precisely time these events, we </w:t>
+      </w:r>
+      <w:r>
+        <w:t>utilized</w:t>
+      </w:r>
+      <w:r>
+        <w:t xml:space="preserve"> the “IntervalTimer” function</w:t>
+      </w:r>
+      <w:r>
+        <w:t xml:space="preserve"> available in the standard Teensy library. This allows</w:t>
+      </w:r>
+      <w:r>
+        <w:t xml:space="preserve"> for microsecond-level precision in calling different </w:t>
+      </w:r>
+      <w:r>
+        <w:t xml:space="preserve">functions using interrupts. Here, we used it to call a </w:t>
+      </w:r>
+      <w:r>
+        <w:t xml:space="preserve">main </w:t>
+      </w:r>
+      <w:r>
+        <w:t>function that sends out a digital pulse to trigger a frame capture, collects data from the two ADNS-9800 sensors, and sends the motion data to a main computer utilizing a serial connection via a USB cable. The Teensy</w:t>
+      </w:r>
+      <w:r>
+        <w:t xml:space="preserve"> also has the very useful “ellapsedMicros” and “ellapsedMillis” libraries built in to the Teensyduino library</w:t>
+      </w:r>
+      <w:r>
+        <w:t>, which, to microsecond or millisecond accuracy, respectively, act as time accumulators</w:t>
+      </w:r>
+      <w:r>
+        <w:t xml:space="preserve">. </w:t>
+      </w:r>
+      <w:r>
+        <w:t>These can also be used for precisely timing events</w:t>
+      </w:r>
+      <w:r>
+        <w:t xml:space="preserve"> as well</w:t>
+      </w:r>
+      <w:r>
+        <w:t xml:space="preserve">. </w:t>
+      </w:r>
+      <w:r>
+        <w:t>Though these can be downloaded separately for the Arduino, they come preinstalled in the Teensyduino library.</w:t>
+      </w:r>
+    </w:p>
+    <w:p>
+      <w:pPr>
+        <w:ind w:firstLine="720"/>
+      </w:pPr>
+      <w:r>
+        <w:t>Via the ADNS9800 library, we read from</w:t>
       </w:r>
       <w:r>
         <w:t xml:space="preserve"> </w:t>
       </w:r>
       <w:r>
-        <w:t xml:space="preserve">the “motion burst” register of each sensor, and </w:t>
-      </w:r>
-      <w:r>
-        <w:t>on every call to an “IntervalTimer”,</w:t>
-      </w:r>
-      <w:r>
-        <w:t xml:space="preserve">acquire </w:t>
-      </w:r>
-      <w:r>
-        <w:lastRenderedPageBreak/>
-        <w:t>the</w:t>
+        <w:t xml:space="preserve">the “motion </w:t>
+      </w:r>
+      <w:r>
+        <w:t xml:space="preserve">burst” register of each sensor. </w:t>
+      </w:r>
+      <w:r>
+        <w:t>O</w:t>
+      </w:r>
+      <w:r>
+        <w:t xml:space="preserve">n every </w:t>
+      </w:r>
+      <w:r>
+        <w:t xml:space="preserve">call to the main function, we </w:t>
+      </w:r>
+      <w:r>
+        <w:t>acquir</w:t>
+      </w:r>
+      <w:r>
+        <w:t>ed</w:t>
+      </w:r>
+      <w:r>
+        <w:t xml:space="preserve"> the</w:t>
       </w:r>
       <w:r>
         <w:t xml:space="preserve"> accumulated displacement over t</w:t>
@@ -949,7 +1073,10 @@
         <w:t xml:space="preserve">. </w:t>
       </w:r>
       <w:r>
-        <w:t>During this interrupt</w:t>
+        <w:t>As previously mentioned</w:t>
+      </w:r>
+      <w:r>
+        <w:t xml:space="preserve"> this interrupt</w:t>
       </w:r>
       <w:r>
         <w:t>, a digital “on” pulse</w:t>
@@ -960,7 +1087,7 @@
       <w:r>
         <w:t xml:space="preserve"> is sent out of a digital pin using the DigitalIO library (</w:t>
       </w:r>
-      <w:hyperlink r:id="rId10" w:history="1">
+      <w:hyperlink r:id="rId8" w:history="1">
         <w:r>
           <w:rPr>
             <w:rStyle w:val="Hyperlink"/>
@@ -981,6 +1108,9 @@
         <w:t>This allows us to use the functions “fastPinMode” and “fastDigitalWrite’, for example, which reduce the latency introduced by turning pins on, off, or setting their “mode” (</w:t>
       </w:r>
       <w:r>
+        <w:t xml:space="preserve">to </w:t>
+      </w:r>
+      <w:r>
         <w:t>INPUT</w:t>
       </w:r>
       <w:r>
@@ -990,39 +1120,18 @@
         <w:t>OUTPUT</w:t>
       </w:r>
       <w:r>
+        <w:t>, for example</w:t>
+      </w:r>
+      <w:r>
         <w:t>).</w:t>
       </w:r>
       <w:r>
         <w:t xml:space="preserve"> </w:t>
       </w:r>
       <w:r>
-        <w:t xml:space="preserve">A main function that directs both of these tasks was called in precisely timed intervals using the “IntervalTimer” </w:t>
-      </w:r>
-      <w:r>
-        <w:t>object</w:t>
-      </w:r>
-      <w:r>
-        <w:t>, which takes a function and the sample time in microseconds as arguments</w:t>
-      </w:r>
-      <w:r>
-        <w:t>.</w:t>
-      </w:r>
-      <w:r>
-        <w:t xml:space="preserve"> </w:t>
-      </w:r>
-      <w:r>
-        <w:t>This library utilizes interru</w:t>
-      </w:r>
-      <w:r>
-        <w:t>pts in order to precisely call the</w:t>
-      </w:r>
-      <w:r>
-        <w:t xml:space="preserve"> specific function at prespecified time intervals. </w:t>
-      </w:r>
-      <w:r>
         <w:t>Instead of using the default Arduino programming environment to upload our code to the Teensy, we used PlatformIO (</w:t>
       </w:r>
-      <w:hyperlink r:id="rId11" w:history="1">
+      <w:hyperlink r:id="rId9" w:history="1">
         <w:r>
           <w:rPr>
             <w:rStyle w:val="Hyperlink"/>
@@ -1033,7 +1142,7 @@
       <w:r>
         <w:t>), an add-on to the widely-used Atom text editor (</w:t>
       </w:r>
-      <w:hyperlink r:id="rId12" w:history="1">
+      <w:hyperlink r:id="rId10" w:history="1">
         <w:r>
           <w:rPr>
             <w:rStyle w:val="Hyperlink"/>
@@ -1059,7 +1168,10 @@
         <w:t xml:space="preserve"> after the main script was uploaded</w:t>
       </w:r>
       <w:r>
-        <w:t xml:space="preserve"> to the board</w:t>
+        <w:t xml:space="preserve"> to the </w:t>
+      </w:r>
+      <w:r>
+        <w:t>Teensy</w:t>
       </w:r>
       <w:r>
         <w:t>,</w:t>
@@ -1107,7 +1219,13 @@
         <w:t xml:space="preserve"> interface</w:t>
       </w:r>
       <w:r>
-        <w:t xml:space="preserve">, the user can enter the length of the experiment and the frequency of data acquisition. This frequency will determine the frequency with which digital pulses are sent to notify </w:t>
+        <w:t>, the user enter</w:t>
+      </w:r>
+      <w:r>
+        <w:t>s</w:t>
+      </w:r>
+      <w:r>
+        <w:t xml:space="preserve"> the length of the experiment and the frequency of data acquisition. This frequency will determine the frequency with which digital pulses are sent to notify </w:t>
       </w:r>
       <w:r>
         <w:t>an external device such as a CMOS</w:t>
@@ -1146,7 +1264,10 @@
         <w:t xml:space="preserve"> PC. The PC or laptop sends this information over a serial connection to the Teensy </w:t>
       </w:r>
       <w:r>
-        <w:t>utilizing the</w:t>
+        <w:t xml:space="preserve">utilizing </w:t>
+      </w:r>
+      <w:r>
+        <w:t>a</w:t>
       </w:r>
       <w:r>
         <w:t xml:space="preserve"> bi</w:t>
@@ -1718,7 +1839,26 @@
         <w:rPr>
           <w:rFonts w:eastAsiaTheme="minorEastAsia"/>
         </w:rPr>
-        <w:t>After analyzing the time stamps acquired by the TDT system, we noticed that there was a very small timing drift (approximately 30 microseconds per second). To confirm that the frequency of data acquisition and timing of the corresponding digital pulses didn’t affect this drift, we repeated 5 minute recording sessions without a live mouse at 20, 50, and 100 Hz.</w:t>
+        <w:t>After analyzing the time stamps acquired by the TDT</w:t>
+      </w:r>
+      <w:r>
+        <w:rPr>
+          <w:rFonts w:eastAsiaTheme="minorEastAsia"/>
+        </w:rPr>
+        <w:t xml:space="preserve"> RZ5D</w:t>
+      </w:r>
+      <w:r>
+        <w:rPr>
+          <w:rFonts w:eastAsiaTheme="minorEastAsia"/>
+        </w:rPr>
+        <w:t xml:space="preserve"> system, we noticed that there was a very small timing drift (approximately 30 microseconds per second). To confirm that the frequency of data </w:t>
+      </w:r>
+      <w:r>
+        <w:rPr>
+          <w:rFonts w:eastAsiaTheme="minorEastAsia"/>
+        </w:rPr>
+        <w:lastRenderedPageBreak/>
+        <w:t>acquisition and timing of the corresponding digital pulses didn’t affect this drift, we repeated 5 minute recording sessions without a live mouse at 20, 50, and 100 Hz.</w:t>
       </w:r>
       <w:r>
         <w:rPr>
@@ -1775,10 +1915,19 @@
         <w:t>simultaneously</w:t>
       </w:r>
       <w:r>
-        <w:t xml:space="preserve">--including one that requires consistent and high-frequency input--while reliably </w:t>
-      </w:r>
-      <w:r>
-        <w:t>and output a sound, we created a tone</w:t>
+        <w:t xml:space="preserve"> </w:t>
+      </w:r>
+      <w:r>
+        <w:t xml:space="preserve">while reliably </w:t>
+      </w:r>
+      <w:r>
+        <w:t>output</w:t>
+      </w:r>
+      <w:r>
+        <w:t>ting</w:t>
+      </w:r>
+      <w:r>
+        <w:t xml:space="preserve"> a sound, we created a tone</w:t>
       </w:r>
       <w:r>
         <w:t>/light</w:t>
@@ -1796,11 +1945,7 @@
         <w:t xml:space="preserve"> corresponding script</w:t>
       </w:r>
       <w:r>
-        <w:t xml:space="preserve"> to </w:t>
-      </w:r>
-      <w:r>
-        <w:lastRenderedPageBreak/>
-        <w:t>execute each of these tasks in a specific sequence with specific timing</w:t>
+        <w:t xml:space="preserve"> to execute each of these tasks in a specific sequence with specific timing</w:t>
       </w:r>
       <w:r>
         <w:t xml:space="preserve">. The </w:t>
@@ -1818,7 +1963,19 @@
         <w:t xml:space="preserve"> </w:t>
       </w:r>
       <w:r>
-        <w:t>In this design, a head-fixed mouse would be exposed to a 9500 Hz tone concomitantly with a light stimulus. After, the mouse receives a puf</w:t>
+        <w:t xml:space="preserve">In this </w:t>
+      </w:r>
+      <w:r>
+        <w:t>trace conditioning experiment,</w:t>
+      </w:r>
+      <w:r>
+        <w:t xml:space="preserve"> a head-fixed mouse would </w:t>
+      </w:r>
+      <w:r>
+        <w:t xml:space="preserve">theoretically </w:t>
+      </w:r>
+      <w:r>
+        <w:t>be exposed to a 9500 Hz tone concomitantly with a light stimulus. After, the mouse receives a puf</w:t>
       </w:r>
       <w:r>
         <w:t>f of air in its eyes. The goal wa</w:t>
@@ -1850,7 +2007,13 @@
         <w:t>”</w:t>
       </w:r>
       <w:r>
-        <w:t xml:space="preserve"> to this design. Th</w:t>
+        <w:t xml:space="preserve"> to th</w:t>
+      </w:r>
+      <w:r>
+        <w:t>e Teensy</w:t>
+      </w:r>
+      <w:r>
+        <w:t>. Th</w:t>
       </w:r>
       <w:r>
         <w:t xml:space="preserve">e prop shield is a very </w:t>
@@ -1891,7 +2054,7 @@
       <w:r>
         <w:t xml:space="preserve"> a true audio shield (</w:t>
       </w:r>
-      <w:hyperlink r:id="rId13" w:history="1">
+      <w:hyperlink r:id="rId11" w:history="1">
         <w:r>
           <w:rPr>
             <w:rStyle w:val="Hyperlink"/>
@@ -2001,181 +2164,237 @@
         <w:t>, for example</w:t>
       </w:r>
       <w:r>
-        <w:t xml:space="preserve">. </w:t>
-      </w:r>
-      <w:r>
-        <w:t xml:space="preserve">An </w:t>
-      </w:r>
-      <w:r>
-        <w:t xml:space="preserve">“IntervalTimer” was used in order to reliably </w:t>
-      </w:r>
-      <w:r>
-        <w:t>orchestrate</w:t>
-      </w:r>
-      <w:r>
-        <w:t xml:space="preserve"> </w:t>
-      </w:r>
-      <w:r>
-        <w:t>digital</w:t>
-      </w:r>
-      <w:r>
-        <w:t xml:space="preserve"> pulses and the multiple output devices</w:t>
-      </w:r>
-      <w:r>
-        <w:t>, and during every call to this object, the amplitude of the audio output, puff output, and light output were updated, and then a 1 ms digital pulse was output to mimic a camera trigger</w:t>
-      </w:r>
-      <w:r>
         <w:t>.</w:t>
-      </w:r>
-      <w:r>
-        <w:t xml:space="preserve"> </w:t>
-      </w:r>
-      <w:r>
-        <w:t xml:space="preserve">The speaker, camera, puff, and light source </w:t>
-      </w:r>
-      <w:r>
-        <w:t>can be</w:t>
-      </w:r>
-      <w:r>
-        <w:t xml:space="preserve"> attached to the microcontroller using simple coaxial cables with SMA </w:t>
-      </w:r>
-      <w:r>
-        <w:t>connectors, as shown in Figure 1A.</w:t>
-      </w:r>
-      <w:r>
-        <w:t xml:space="preserve"> The same programming environment (PlatformIO on top of Atom) was utilized, and functions such as “fastPinMode” and “fastDigitalWrite” were utilized to decrease latency. A main function was called every loop using the aforementioned “IntervalTimer” function with precise timing.</w:t>
       </w:r>
     </w:p>
     <w:p>
       <w:pPr>
         <w:ind w:firstLine="720"/>
-        <w:rPr>
-          <w:rFonts w:eastAsiaTheme="minorEastAsia"/>
-        </w:rPr>
-      </w:pPr>
-      <w:r>
-        <w:t xml:space="preserve">Again, in order to begin experiments with the Teensy, we wrote in MATLAB a simple graphical user interfaces that can be used on a desktop or laptop. </w:t>
-      </w:r>
-      <w:r>
-        <w:t>With</w:t>
-      </w:r>
-      <w:r>
-        <w:t xml:space="preserve"> this, </w:t>
-      </w:r>
-      <w:r>
-        <w:t>a</w:t>
-      </w:r>
-      <w:r>
-        <w:t xml:space="preserve"> user can enter the length of the each trial and the </w:t>
-      </w:r>
-      <w:r>
-        <w:t>number of trials</w:t>
-      </w:r>
-      <w:r>
-        <w:t xml:space="preserve">. The PC or laptop sends this information over a </w:t>
-      </w:r>
-      <w:r>
-        <w:t>USB</w:t>
-      </w:r>
-      <w:r>
-        <w:t xml:space="preserve"> connection to the Teensy, </w:t>
-      </w:r>
-      <w:r>
-        <w:t>which</w:t>
-      </w:r>
-      <w:r>
-        <w:t xml:space="preserve"> in turn </w:t>
-      </w:r>
-      <w:r>
-        <w:t>reports</w:t>
-      </w:r>
-      <w:r>
-        <w:t xml:space="preserve"> information about the experiment, in particular the frames during which the tone is on, the puff is on, or the light is on.</w:t>
-      </w:r>
-      <w:r>
-        <w:t xml:space="preserve"> In our proof-of-concept experiment (Figure 3), the puff, light, and camera trigger pulses were all</w:t>
-      </w:r>
-      <w:r>
-        <w:t xml:space="preserve"> attached to and</w:t>
+      </w:pPr>
+      <w:r>
+        <w:t>Again, we utilized a</w:t>
+      </w:r>
+      <w:r>
+        <w:t xml:space="preserve">n </w:t>
+      </w:r>
+      <w:r>
+        <w:t xml:space="preserve">“IntervalTimer” in order to reliably </w:t>
+      </w:r>
+      <w:r>
+        <w:t xml:space="preserve">time all of the experimental events. Every 50 ms, this interval timer called a main function that updated the </w:t>
+      </w:r>
+      <w:r>
+        <w:t xml:space="preserve">status of the digital </w:t>
+      </w:r>
+      <w:r>
+        <w:t xml:space="preserve">pins associated with the “puff” and the </w:t>
+      </w:r>
+      <w:r>
+        <w:t>light, and updated the amplitude of the 9500 Hz sine wave (amplitudes were set to 0.05 during audio stimulus time periods, and 0 elsewhere).</w:t>
       </w:r>
       <w:r>
         <w:t xml:space="preserve"> </w:t>
       </w:r>
       <w:r>
-        <w:t xml:space="preserve">were </w:t>
-      </w:r>
-      <w:r>
-        <w:t xml:space="preserve">recorded by </w:t>
-      </w:r>
-      <w:r>
-        <w:t>the same</w:t>
-      </w:r>
-      <w:r>
-        <w:t xml:space="preserve"> external device</w:t>
+        <w:t xml:space="preserve">Also, at the termination of a trial, this function incremented the trial number. </w:t>
+      </w:r>
+      <w:r>
+        <w:t>Finally, a 1 ms digital pulse delivered via another pin</w:t>
+      </w:r>
+      <w:r>
+        <w:t xml:space="preserve"> to </w:t>
+      </w:r>
+      <w:r>
+        <w:t>instantiate</w:t>
+      </w:r>
+      <w:r>
+        <w:t xml:space="preserve"> a </w:t>
+      </w:r>
+      <w:r>
+        <w:t xml:space="preserve">theoretical </w:t>
+      </w:r>
+      <w:r>
+        <w:t>camera trigger</w:t>
+      </w:r>
+      <w:r>
+        <w:t>.</w:t>
       </w:r>
       <w:r>
         <w:t xml:space="preserve"> </w:t>
       </w:r>
       <w:r>
-        <w:t xml:space="preserve">(TDT RZ5D) </w:t>
-      </w:r>
-      <w:r>
-        <w:t>at 3051.76 Hz</w:t>
-      </w:r>
-      <w:r>
-        <w:t>.</w:t>
-      </w:r>
-      <w:r>
-        <w:t xml:space="preserve"> We performed </w:t>
-      </w:r>
-      <w:r>
-        <w:t>a mock-recording consisting of 5</w:t>
-      </w:r>
-      <w:r>
-        <w:t xml:space="preserve">0 trials of 15 seconds length each, where sound and light </w:t>
-      </w:r>
-      <w:r>
-        <w:t>output pins were turned on 11.1</w:t>
-      </w:r>
-      <w:r>
-        <w:t xml:space="preserve"> seconds </w:t>
-      </w:r>
-      <w:r>
-        <w:t xml:space="preserve">into each trial for </w:t>
-      </w:r>
-      <w:r>
-        <w:t>700</w:t>
-      </w:r>
-      <w:r>
-        <w:t xml:space="preserve"> ms,</w:t>
-      </w:r>
-      <w:r>
-        <w:t xml:space="preserve"> and the pin used to generate the aversive puff s</w:t>
-      </w:r>
-      <w:r>
-        <w:t>timulus was turned at 12.05</w:t>
-      </w:r>
-      <w:r>
-        <w:t xml:space="preserve"> seconds into each trial</w:t>
-      </w:r>
-      <w:r>
-        <w:t xml:space="preserve"> for</w:t>
-      </w:r>
-      <w:r>
-        <w:t xml:space="preserve"> 100 ms</w:t>
-      </w:r>
-      <w:r>
-        <w:t xml:space="preserve">. Output from the puff, light, and camera pins were recorded by an external device at </w:t>
-      </w:r>
-      <w:r>
-        <w:rPr>
-          <w:rFonts w:eastAsiaTheme="minorEastAsia"/>
-        </w:rPr>
-        <w:t>3051.76 Hz.</w:t>
+        <w:t xml:space="preserve">The speaker, camera, puff, and light source </w:t>
+      </w:r>
+      <w:r>
+        <w:t>can be</w:t>
+      </w:r>
+      <w:r>
+        <w:t xml:space="preserve"> attached to the microcontroller using simple coaxial cables with SMA </w:t>
+      </w:r>
+      <w:r>
+        <w:t>connectors, as shown in Figure 1A.</w:t>
+      </w:r>
+      <w:r>
+        <w:t xml:space="preserve"> The same programming environment (PlatformIO on top of Atom) was utilized, and functions such as “fastPinMode” and “fastDigitalWrite” wer</w:t>
+      </w:r>
+      <w:r>
+        <w:t>e utilized to decrease latency.</w:t>
       </w:r>
     </w:p>
     <w:p>
       <w:pPr>
+        <w:ind w:firstLine="720"/>
+      </w:pPr>
+      <w:r>
+        <w:t>In</w:t>
+      </w:r>
+      <w:r>
+        <w:t xml:space="preserve"> order to begin experiments with the Teensy, we wrote in MATLAB a simple graphical user interfaces that can be used on a desktop or laptop. </w:t>
+      </w:r>
+      <w:r>
+        <w:t>With</w:t>
+      </w:r>
+      <w:r>
+        <w:t xml:space="preserve"> this, </w:t>
+      </w:r>
+      <w:r>
+        <w:t>a</w:t>
+      </w:r>
+      <w:r>
+        <w:t xml:space="preserve"> user </w:t>
+      </w:r>
+      <w:r>
+        <w:t>enters</w:t>
+      </w:r>
+      <w:r>
+        <w:t xml:space="preserve"> the length of the each trial and the </w:t>
+      </w:r>
+      <w:r>
+        <w:t>number of trials</w:t>
+      </w:r>
+      <w:r>
+        <w:t xml:space="preserve">. The PC or laptop sends this information over a </w:t>
+      </w:r>
+      <w:r>
+        <w:t>USB</w:t>
+      </w:r>
+      <w:r>
+        <w:t xml:space="preserve"> connection to the Teensy, </w:t>
+      </w:r>
+      <w:r>
+        <w:t>which</w:t>
+      </w:r>
+      <w:r>
+        <w:t xml:space="preserve"> in turn </w:t>
+      </w:r>
+      <w:r>
+        <w:t>reports</w:t>
+      </w:r>
+      <w:r>
+        <w:t xml:space="preserve"> information about the experiment, in particular the frames during which the tone is on, the puff is on, or the light is on</w:t>
+      </w:r>
+      <w:r>
+        <w:t>, and the experimental and trial times (in milliseconds) at the beginning of each IntervalTimer function call</w:t>
+      </w:r>
+      <w:r>
+        <w:t>.</w:t>
+      </w:r>
+    </w:p>
+    <w:p>
+      <w:pPr>
+        <w:ind w:firstLine="720"/>
+        <w:rPr>
+          <w:rFonts w:eastAsiaTheme="minorEastAsia"/>
+        </w:rPr>
+      </w:pPr>
+      <w:r>
+        <w:t>In our proof-of-concept experiment (Figure 3), the puff, light, and camera trigger pulses were all</w:t>
+      </w:r>
+      <w:r>
+        <w:t xml:space="preserve"> attached to and</w:t>
+      </w:r>
+      <w:r>
+        <w:t xml:space="preserve"> </w:t>
+      </w:r>
+      <w:r>
+        <w:t xml:space="preserve">were </w:t>
+      </w:r>
+      <w:r>
+        <w:t xml:space="preserve">recorded by </w:t>
+      </w:r>
+      <w:r>
+        <w:t>the same</w:t>
+      </w:r>
+      <w:r>
+        <w:t xml:space="preserve"> external device</w:t>
+      </w:r>
+      <w:r>
+        <w:t xml:space="preserve"> </w:t>
+      </w:r>
+      <w:r>
+        <w:t xml:space="preserve">(TDT RZ5D) </w:t>
+      </w:r>
+      <w:r>
+        <w:t>at 3051.76 Hz</w:t>
+      </w:r>
+      <w:r>
+        <w:t>.</w:t>
+      </w:r>
+      <w:r>
+        <w:t xml:space="preserve"> We performed </w:t>
+      </w:r>
+      <w:r>
+        <w:t>a mock-recording consisting of 5</w:t>
+      </w:r>
+      <w:r>
+        <w:t xml:space="preserve">0 trials of 15 seconds length each, where sound and light </w:t>
+      </w:r>
+      <w:r>
+        <w:t>output pins were turned on 11.1</w:t>
+      </w:r>
+      <w:r>
+        <w:t xml:space="preserve"> seconds </w:t>
+      </w:r>
+      <w:r>
+        <w:t xml:space="preserve">into each trial for </w:t>
+      </w:r>
+      <w:r>
+        <w:t>700</w:t>
+      </w:r>
+      <w:r>
+        <w:t xml:space="preserve"> ms,</w:t>
+      </w:r>
+      <w:r>
+        <w:t xml:space="preserve"> and the pin used to generate the aversive puff s</w:t>
+      </w:r>
+      <w:r>
+        <w:t xml:space="preserve">timulus </w:t>
+      </w:r>
+      <w:r>
+        <w:lastRenderedPageBreak/>
+        <w:t>was turned at 12.05</w:t>
+      </w:r>
+      <w:r>
+        <w:t xml:space="preserve"> seconds into each trial</w:t>
+      </w:r>
+      <w:r>
+        <w:t xml:space="preserve"> for</w:t>
+      </w:r>
+      <w:r>
+        <w:t xml:space="preserve"> 100 ms</w:t>
+      </w:r>
+      <w:r>
+        <w:t xml:space="preserve">. Output from the puff, light, and camera pins were recorded by an external device at </w:t>
+      </w:r>
+      <w:r>
+        <w:rPr>
+          <w:rFonts w:eastAsiaTheme="minorEastAsia"/>
+        </w:rPr>
+        <w:t>3051.76 Hz.</w:t>
+      </w:r>
+    </w:p>
+    <w:p>
+      <w:pPr>
         <w:rPr>
           <w:rFonts w:eastAsiaTheme="minorEastAsia"/>
         </w:rPr>
@@ -2211,7 +2430,21 @@
         <w:rPr>
           <w:rFonts w:eastAsiaTheme="minorEastAsia"/>
         </w:rPr>
-        <w:t xml:space="preserve"> milliseconds. </w:t>
+        <w:t xml:space="preserve"> milliseconds</w:t>
+      </w:r>
+      <w:r>
+        <w:rPr>
+          <w:rFonts w:eastAsiaTheme="minorEastAsia"/>
+        </w:rPr>
+        <w:t xml:space="preserve"> </w:t>
+      </w:r>
+      <w:bookmarkStart w:id="4" w:name="_GoBack"/>
+      <w:bookmarkEnd w:id="4"/>
+      <w:r>
+        <w:rPr>
+          <w:rFonts w:eastAsiaTheme="minorEastAsia"/>
+        </w:rPr>
+        <w:t>for both experiments.</w:t>
       </w:r>
     </w:p>
     <w:p>
@@ -2283,11 +2516,7 @@
         <w:t>, totaling less than $80 total for specialty components</w:t>
       </w:r>
       <w:r>
-        <w:t xml:space="preserve">. Other </w:t>
-      </w:r>
-      <w:r>
-        <w:lastRenderedPageBreak/>
-        <w:t>commonly used components such as wiring, solder and wire strippers and crimpers are also needed</w:t>
+        <w:t>. Other commonly used components such as wiring, solder and wire strippers and crimpers are also needed</w:t>
       </w:r>
       <w:r>
         <w:t xml:space="preserve"> on a case-by-case basis</w:t>
@@ -2517,6 +2746,7 @@
         <w:ind w:firstLine="720"/>
       </w:pPr>
       <w:r>
+        <w:lastRenderedPageBreak/>
         <w:t>In the second experiment (Figure 1B and 2B), we constructed a device capable of running a simple classical conditioning experiment, where we can train a mouse to blink in response to a tone and light exposure using a puff of air as an unconditioned aversive stimulus.</w:t>
       </w:r>
       <w:r>
@@ -2624,11 +2854,7 @@
         <w:t xml:space="preserve"> </w:t>
       </w:r>
       <w:r>
-        <w:t xml:space="preserve">Like the motion experimental design, the measured timings were very similar to the </w:t>
-      </w:r>
-      <w:r>
-        <w:lastRenderedPageBreak/>
-        <w:t xml:space="preserve">theoretical timings, biased by approximately 30 microseconds per sample. </w:t>
+        <w:t xml:space="preserve">Like the motion experimental design, the measured timings were very similar to the theoretical timings, biased by approximately 30 microseconds per sample. </w:t>
       </w:r>
       <w:r>
         <w:t xml:space="preserve">We note that, adjusted for the length of time, our timing bias is comparable to that reported by </w:t>
@@ -2710,7 +2936,7 @@
         <w:ind w:firstLine="360"/>
       </w:pPr>
       <w:r>
-        <w:t>, the experimental setup must be easy to manipulate or alter. Technical skillsets vary widely in the field of neuroscience. To be adapted widely, experimental designs must accommodate these widely varying backgrounds. It is infeasible and inefficient to rely on a laboratory technician every time one must subtly or wholly modify an experimental paradigm. Ideally, the components of an experimental setup enable a user to quickly translate or implement an idea they have in mind, and are simple enough to encourage the user to build novel experimental designs instead of conforming to preexisting designs poorly suited to their present needs. Experimental setups should accelerate and not impede the pace of research and discovery. The board does offer a board and shield, however, both of which simplify the use of this feature for practical purposes such as playing a sound. Use of this feature on the Teensy 3.2 in conclusion with the Teensy Audio Adapter Board (</w:t>
+        <w:t>, the experimental setup must be easy to manipulate or alter. Technical skillsets vary widely in the field of neuroscience. The board does offer a board and shield, however, both of which simplify the use of this feature for practical purposes such as playing a sound. Use of this feature on the Teensy 3.2 in conclusion with the Teensy Audio Adapter Board (</w:t>
       </w:r>
       <w:r>
         <w:t>https://www.pjrc.com/store/teensy3_audio.html</w:t>
@@ -2787,45 +3013,46 @@
       <w:pPr>
         <w:ind w:firstLine="360"/>
       </w:pPr>
-      <w:ins w:id="6" w:author="X Han" w:date="2018-10-18T09:25:00Z">
+      <w:ins w:id="5" w:author="X Han" w:date="2018-10-18T09:25:00Z">
         <w:r>
+          <w:lastRenderedPageBreak/>
           <w:t>Low cost m</w:t>
         </w:r>
       </w:ins>
-      <w:ins w:id="7" w:author="X Han" w:date="2018-10-18T09:23:00Z">
+      <w:ins w:id="6" w:author="X Han" w:date="2018-10-18T09:23:00Z">
         <w:r>
           <w:t>icrocontroller</w:t>
         </w:r>
       </w:ins>
-      <w:ins w:id="8" w:author="X Han" w:date="2018-10-18T09:24:00Z">
+      <w:ins w:id="7" w:author="X Han" w:date="2018-10-18T09:24:00Z">
         <w:r>
           <w:t>s, such as Arduino, with its user friendly interfac</w:t>
         </w:r>
       </w:ins>
-      <w:ins w:id="9" w:author="X Han" w:date="2018-10-18T09:25:00Z">
+      <w:ins w:id="8" w:author="X Han" w:date="2018-10-18T09:25:00Z">
         <w:r>
           <w:t xml:space="preserve">e and </w:t>
         </w:r>
       </w:ins>
-      <w:ins w:id="10" w:author="X Han" w:date="2018-10-18T09:24:00Z">
+      <w:ins w:id="9" w:author="X Han" w:date="2018-10-18T09:24:00Z">
         <w:r>
           <w:t>has gained popularity in neuroscience research</w:t>
         </w:r>
       </w:ins>
-      <w:ins w:id="11" w:author="X Han" w:date="2018-10-18T09:26:00Z">
+      <w:ins w:id="10" w:author="X Han" w:date="2018-10-18T09:26:00Z">
         <w:r>
           <w:t xml:space="preserve">, which has also been utilized to design experiments in the realm of neuroscience </w:t>
         </w:r>
       </w:ins>
-      <w:customXmlInsRangeStart w:id="12" w:author="X Han" w:date="2018-10-18T09:26:00Z"/>
+      <w:customXmlInsRangeStart w:id="11" w:author="X Han" w:date="2018-10-18T09:26:00Z"/>
       <w:sdt>
         <w:sdtPr>
           <w:id w:val="1154720035"/>
           <w:citation/>
         </w:sdtPr>
         <w:sdtContent>
-          <w:customXmlInsRangeEnd w:id="12"/>
-          <w:ins w:id="13" w:author="X Han" w:date="2018-10-18T09:26:00Z">
+          <w:customXmlInsRangeEnd w:id="11"/>
+          <w:ins w:id="12" w:author="X Han" w:date="2018-10-18T09:26:00Z">
             <w:r>
               <w:fldChar w:fldCharType="begin"/>
             </w:r>
@@ -2845,21 +3072,21 @@
               <w:fldChar w:fldCharType="end"/>
             </w:r>
           </w:ins>
-          <w:customXmlInsRangeStart w:id="14" w:author="X Han" w:date="2018-10-18T09:26:00Z"/>
+          <w:customXmlInsRangeStart w:id="13" w:author="X Han" w:date="2018-10-18T09:26:00Z"/>
         </w:sdtContent>
       </w:sdt>
-      <w:customXmlInsRangeEnd w:id="14"/>
-      <w:ins w:id="15" w:author="X Han" w:date="2018-10-18T09:24:00Z">
+      <w:customXmlInsRangeEnd w:id="13"/>
+      <w:ins w:id="14" w:author="X Han" w:date="2018-10-18T09:24:00Z">
         <w:r>
           <w:t xml:space="preserve">. </w:t>
         </w:r>
       </w:ins>
-      <w:del w:id="16" w:author="X Han" w:date="2018-10-18T09:23:00Z">
+      <w:del w:id="15" w:author="X Han" w:date="2018-10-18T09:23:00Z">
         <w:r>
           <w:delText xml:space="preserve">The </w:delText>
         </w:r>
       </w:del>
-      <w:ins w:id="17" w:author="X Han" w:date="2018-10-18T09:25:00Z">
+      <w:ins w:id="16" w:author="X Han" w:date="2018-10-18T09:25:00Z">
         <w:r>
           <w:t>However, Arduino is limited on….</w:t>
         </w:r>
@@ -2867,7 +3094,7 @@
       <w:r>
         <w:t>Teensy 3.2 (</w:t>
       </w:r>
-      <w:hyperlink r:id="rId14" w:history="1">
+      <w:hyperlink r:id="rId12" w:history="1">
         <w:r>
           <w:rPr>
             <w:rStyle w:val="Hyperlink"/>
@@ -2878,12 +3105,12 @@
       <w:r>
         <w:t xml:space="preserve">) is a </w:t>
       </w:r>
-      <w:ins w:id="18" w:author="X Han" w:date="2018-10-18T09:23:00Z">
+      <w:ins w:id="17" w:author="X Han" w:date="2018-10-18T09:23:00Z">
         <w:r>
           <w:t xml:space="preserve">newly developed </w:t>
         </w:r>
       </w:ins>
-      <w:del w:id="19" w:author="X Han" w:date="2018-10-18T09:23:00Z">
+      <w:del w:id="18" w:author="X Han" w:date="2018-10-18T09:23:00Z">
         <w:r>
           <w:delText xml:space="preserve">less well-known </w:delText>
         </w:r>
@@ -2891,20 +3118,20 @@
       <w:r>
         <w:t>microcontroller with several advantages compared with the Arduino</w:t>
       </w:r>
-      <w:del w:id="20" w:author="X Han" w:date="2018-10-18T09:26:00Z">
+      <w:del w:id="19" w:author="X Han" w:date="2018-10-18T09:26:00Z">
         <w:r>
           <w:delText xml:space="preserve">, which has also been utilized to design experiments in the realm of neuroscience </w:delText>
         </w:r>
       </w:del>
-      <w:customXmlDelRangeStart w:id="21" w:author="X Han" w:date="2018-10-18T09:26:00Z"/>
+      <w:customXmlDelRangeStart w:id="20" w:author="X Han" w:date="2018-10-18T09:26:00Z"/>
       <w:sdt>
         <w:sdtPr>
           <w:id w:val="258030876"/>
           <w:citation/>
         </w:sdtPr>
         <w:sdtContent>
-          <w:customXmlDelRangeEnd w:id="21"/>
-          <w:del w:id="22" w:author="X Han" w:date="2018-10-18T09:26:00Z">
+          <w:customXmlDelRangeEnd w:id="20"/>
+          <w:del w:id="21" w:author="X Han" w:date="2018-10-18T09:26:00Z">
             <w:r>
               <w:fldChar w:fldCharType="begin"/>
             </w:r>
@@ -2924,19 +3151,19 @@
               <w:fldChar w:fldCharType="end"/>
             </w:r>
           </w:del>
-          <w:customXmlDelRangeStart w:id="23" w:author="X Han" w:date="2018-10-18T09:26:00Z"/>
+          <w:customXmlDelRangeStart w:id="22" w:author="X Han" w:date="2018-10-18T09:26:00Z"/>
         </w:sdtContent>
       </w:sdt>
-      <w:customXmlDelRangeEnd w:id="23"/>
+      <w:customXmlDelRangeEnd w:id="22"/>
       <w:r>
         <w:t xml:space="preserve">. </w:t>
       </w:r>
-      <w:ins w:id="24" w:author="X Han" w:date="2018-10-18T09:26:00Z">
+      <w:ins w:id="23" w:author="X Han" w:date="2018-10-18T09:26:00Z">
         <w:r>
           <w:t xml:space="preserve">Teensy 3.2 uses </w:t>
         </w:r>
       </w:ins>
-      <w:del w:id="25" w:author="X Han" w:date="2018-10-18T09:26:00Z">
+      <w:del w:id="24" w:author="X Han" w:date="2018-10-18T09:26:00Z">
         <w:r>
           <w:delText xml:space="preserve">First, its processor, </w:delText>
         </w:r>
@@ -2944,12 +3171,12 @@
       <w:r>
         <w:t>a</w:t>
       </w:r>
-      <w:ins w:id="26" w:author="X Han" w:date="2018-10-18T09:27:00Z">
+      <w:ins w:id="25" w:author="X Han" w:date="2018-10-18T09:27:00Z">
         <w:r>
           <w:t xml:space="preserve"> 72MHz</w:t>
         </w:r>
       </w:ins>
-      <w:del w:id="27" w:author="X Han" w:date="2018-10-18T09:27:00Z">
+      <w:del w:id="26" w:author="X Han" w:date="2018-10-18T09:27:00Z">
         <w:r>
           <w:delText xml:space="preserve">n </w:delText>
         </w:r>
@@ -2960,17 +3187,17 @@
       <w:r>
         <w:t>MK20DX256</w:t>
       </w:r>
-      <w:ins w:id="28" w:author="X Han" w:date="2018-10-18T09:26:00Z">
+      <w:ins w:id="27" w:author="X Han" w:date="2018-10-18T09:26:00Z">
         <w:r>
           <w:t xml:space="preserve"> processor</w:t>
         </w:r>
       </w:ins>
-      <w:ins w:id="29" w:author="X Han" w:date="2018-10-18T09:27:00Z">
+      <w:ins w:id="28" w:author="X Han" w:date="2018-10-18T09:27:00Z">
         <w:r>
           <w:t xml:space="preserve">, several times faster than the 16MHz ????? processor used by </w:t>
         </w:r>
       </w:ins>
-      <w:del w:id="30" w:author="X Han" w:date="2018-10-18T09:27:00Z">
+      <w:del w:id="29" w:author="X Han" w:date="2018-10-18T09:27:00Z">
         <w:r>
           <w:delText xml:space="preserve">, has a much processing speed than the </w:delText>
         </w:r>
@@ -2978,30 +3205,26 @@
       <w:r>
         <w:t>Arduino</w:t>
       </w:r>
-      <w:del w:id="31" w:author="X Han" w:date="2018-10-18T09:28:00Z">
+      <w:del w:id="30" w:author="X Han" w:date="2018-10-18T09:28:00Z">
         <w:r>
           <w:delText xml:space="preserve"> (72 MHz vs 16 MHz</w:delText>
         </w:r>
       </w:del>
-      <w:commentRangeStart w:id="32"/>
-      <w:del w:id="33" w:author="Romano Linux Desktop" w:date="2018-10-18T12:08:00Z">
+      <w:commentRangeStart w:id="31"/>
+      <w:del w:id="32" w:author="Romano Linux Desktop" w:date="2018-10-18T12:08:00Z">
         <w:r>
-          <w:delText xml:space="preserve">), allowing for faster and theoretically more </w:delText>
+          <w:delText>), allowing for faster and theoretically more precise output and data acquisition</w:delText>
         </w:r>
-        <w:r>
-          <w:lastRenderedPageBreak/>
-          <w:delText>precise output and data acquisition</w:delText>
-        </w:r>
-        <w:commentRangeEnd w:id="32"/>
+        <w:commentRangeEnd w:id="31"/>
         <w:r>
           <w:rPr>
             <w:rStyle w:val="CommentReference"/>
           </w:rPr>
-          <w:commentReference w:id="32"/>
+          <w:commentReference w:id="31"/>
         </w:r>
       </w:del>
       <w:r>
-        <w:t>. Second, it has an output voltage of 3.3 Volts, compared to the Arduino’s 5 Volt output. This offers a small practical advantage for our motor experiment, as activating 5 Volt mode on the ADNS-9800 sensors requires additional soldering. Third, this device is capable of utilizing the “IntervalTimer” function for microsecond-level precision in calling different functions using interrupts. This allows us to reliably acquire velocity estimates from our sensors at 20 Hz or at any other reasonable imaging speed. It also has the very useful “ellapsedMicros” and “ellapsedMillis” libraries built in to the Teensyduino library. Though these can be downloaded separately for the Arduino, they come preinstalled in the Teensyduino library. They enable the user to determine the time, either to microsecond or millisecond accuracy, that has passed since a corresponding variable is initialized. It also offers true analog output, while the Arduino only offers pulse-width modulation for simple audio. In fact, a comprehensive audio library that runs at 44.1 kHz is built for the Teensy (</w:t>
+        <w:t>. Second, it has an output voltage of 3.3 Volts, compared to the Arduino’s 5 Volt output. This offers a small practical advantage for our motor experiment, as activating 5 Volt mode on the ADNS-9800 sensors requires additional soldering. It also offers true analog output, while the Arduino only offers pulse-width modulation for simple audio. In fact, a comprehensive audio library that runs at 44.1 kHz is built for the Teensy (</w:t>
       </w:r>
       <w:hyperlink r:id="rId15" w:history="1">
         <w:r>
@@ -3197,16 +3420,16 @@
       <w:r>
         <w:t xml:space="preserve"> which, though a comprehensive piece of software, is expensive and proprietary. </w:t>
       </w:r>
-      <w:commentRangeStart w:id="34"/>
+      <w:commentRangeStart w:id="33"/>
       <w:r>
         <w:t xml:space="preserve">Based on our own testing, implementing high-level MATLAB implementations of TTL pulse-based data acquisition using a National Instruments data acquisition board leads to temporal delays and jitter. </w:t>
       </w:r>
-      <w:commentRangeEnd w:id="34"/>
+      <w:commentRangeEnd w:id="33"/>
       <w:r>
         <w:rPr>
           <w:rStyle w:val="CommentReference"/>
         </w:rPr>
-        <w:commentReference w:id="34"/>
+        <w:commentReference w:id="33"/>
       </w:r>
       <w:r>
         <w:t>As described above, imaging needs a platform that is low-cost, scalable, and had high temporal fidelity. Our system achieves this.</w:t>
@@ -3217,6 +3440,7 @@
         <w:ind w:firstLine="360"/>
       </w:pPr>
       <w:r>
+        <w:lastRenderedPageBreak/>
         <w:t>In order to use these motion-sensors, we utilized a class-based ADNS-9800 library and specific implementation, both built by Mark Bucklin (</w:t>
       </w:r>
       <w:hyperlink r:id="rId16" w:history="1">
@@ -3228,11 +3452,7 @@
         </w:r>
       </w:hyperlink>
       <w:r>
-        <w:t xml:space="preserve">). This </w:t>
-      </w:r>
-      <w:r>
-        <w:lastRenderedPageBreak/>
-        <w:t>ADNS-9800 library is a modified version of the stock ADNS-9800 library (</w:t>
+        <w:t>). This ADNS-9800 library is a modified version of the stock ADNS-9800 library (</w:t>
       </w:r>
       <w:r>
         <w:t>https://github.com/mrjohnk/ADNS-9800</w:t>
@@ -3523,17 +3743,17 @@
         <w:t xml:space="preserve">. </w:t>
       </w:r>
       <w:r>
-        <w:t>In conc</w:t>
+        <w:t xml:space="preserve">In </w:t>
+      </w:r>
+      <w:r>
+        <w:lastRenderedPageBreak/>
+        <w:t>conc</w:t>
       </w:r>
       <w:r>
         <w:t>lusion, t</w:t>
       </w:r>
       <w:r>
-        <w:t xml:space="preserve">he precision and utility of the Teensy microcontroller, in conjunction with the ADNS-9800 </w:t>
-      </w:r>
-      <w:r>
-        <w:lastRenderedPageBreak/>
-        <w:t>sensors</w:t>
+        <w:t>he precision and utility of the Teensy microcontroller, in conjunction with the ADNS-9800 sensors</w:t>
       </w:r>
       <w:r>
         <w:t xml:space="preserve"> and available library</w:t>
@@ -5874,7 +6094,7 @@
 
 <file path=word/comments.xml><?xml version="1.0" encoding="utf-8"?>
 <w:comments xmlns:wpc="http://schemas.microsoft.com/office/word/2010/wordprocessingCanvas" xmlns:mc="http://schemas.openxmlformats.org/markup-compatibility/2006" xmlns:o="urn:schemas-microsoft-com:office:office" xmlns:r="http://schemas.openxmlformats.org/officeDocument/2006/relationships" xmlns:m="http://schemas.openxmlformats.org/officeDocument/2006/math" xmlns:v="urn:schemas-microsoft-com:vml" xmlns:wp14="http://schemas.microsoft.com/office/word/2010/wordprocessingDrawing" xmlns:wp="http://schemas.openxmlformats.org/drawingml/2006/wordprocessingDrawing" xmlns:w10="urn:schemas-microsoft-com:office:word" xmlns:w="http://schemas.openxmlformats.org/wordprocessingml/2006/main" xmlns:w14="http://schemas.microsoft.com/office/word/2010/wordml" xmlns:w15="http://schemas.microsoft.com/office/word/2012/wordml" xmlns:wpg="http://schemas.microsoft.com/office/word/2010/wordprocessingGroup" xmlns:wpi="http://schemas.microsoft.com/office/word/2010/wordprocessingInk" xmlns:wne="http://schemas.microsoft.com/office/word/2006/wordml" xmlns:wps="http://schemas.microsoft.com/office/word/2010/wordprocessingShape" mc:Ignorable="w14 w15 wp14">
-  <w:comment w:id="5" w:author="X Han" w:date="2018-10-18T10:32:00Z" w:initials="XH">
+  <w:comment w:id="31" w:author="X Han" w:date="2018-10-18T09:28:00Z" w:initials="XH">
     <w:p>
       <w:pPr>
         <w:pStyle w:val="CommentText"/>
@@ -5886,27 +6106,11 @@
         <w:annotationRef/>
       </w:r>
       <w:r>
-        <w:t>What is this?</w:t>
+        <w:t>Did we test this? If not, I say we drop this.</w:t>
       </w:r>
     </w:p>
   </w:comment>
-  <w:comment w:id="32" w:author="X Han" w:date="2018-10-18T09:28:00Z" w:initials="XH">
-    <w:p>
-      <w:pPr>
-        <w:pStyle w:val="CommentText"/>
-      </w:pPr>
-      <w:r>
-        <w:rPr>
-          <w:rStyle w:val="CommentReference"/>
-        </w:rPr>
-        <w:annotationRef/>
-      </w:r>
-      <w:r>
-        <w:t>Did we test this? If not, I say we drop this.</w:t>
-      </w:r>
-    </w:p>
-  </w:comment>
-  <w:comment w:id="34" w:author="Romano Linux Desktop" w:date="2018-10-05T09:06:00Z" w:initials="c">
+  <w:comment w:id="33" w:author="Romano Linux Desktop" w:date="2018-10-05T09:06:00Z" w:initials="c">
     <w:p>
       <w:pPr>
         <w:pStyle w:val="CommentText"/>
@@ -5927,7 +6131,6 @@
 
 <file path=word/commentsExtended.xml><?xml version="1.0" encoding="utf-8"?>
 <w15:commentsEx xmlns:wpc="http://schemas.microsoft.com/office/word/2010/wordprocessingCanvas" xmlns:mc="http://schemas.openxmlformats.org/markup-compatibility/2006" xmlns:o="urn:schemas-microsoft-com:office:office" xmlns:r="http://schemas.openxmlformats.org/officeDocument/2006/relationships" xmlns:m="http://schemas.openxmlformats.org/officeDocument/2006/math" xmlns:v="urn:schemas-microsoft-com:vml" xmlns:wp14="http://schemas.microsoft.com/office/word/2010/wordprocessingDrawing" xmlns:wp="http://schemas.openxmlformats.org/drawingml/2006/wordprocessingDrawing" xmlns:w10="urn:schemas-microsoft-com:office:word" xmlns:w="http://schemas.openxmlformats.org/wordprocessingml/2006/main" xmlns:w14="http://schemas.microsoft.com/office/word/2010/wordml" xmlns:w15="http://schemas.microsoft.com/office/word/2012/wordml" xmlns:wpg="http://schemas.microsoft.com/office/word/2010/wordprocessingGroup" xmlns:wpi="http://schemas.microsoft.com/office/word/2010/wordprocessingInk" xmlns:wne="http://schemas.microsoft.com/office/word/2006/wordml" xmlns:wps="http://schemas.microsoft.com/office/word/2010/wordprocessingShape" mc:Ignorable="w14 w15 wp14">
-  <w15:commentEx w15:paraId="4B6A9551" w15:done="0"/>
   <w15:commentEx w15:paraId="65BA9975" w15:done="0"/>
   <w15:commentEx w15:paraId="429E0654" w15:done="0"/>
 </w15:commentsEx>
@@ -7833,7 +8036,7 @@
 </file>
 
 <file path=customXml/itemProps1.xml><?xml version="1.0" encoding="utf-8"?>
-<ds:datastoreItem xmlns:ds="http://schemas.openxmlformats.org/officeDocument/2006/customXml" ds:itemID="{F52D05BF-43A6-46D5-B05F-D1D565D0F934}">
+<ds:datastoreItem xmlns:ds="http://schemas.openxmlformats.org/officeDocument/2006/customXml" ds:itemID="{165B453F-BE07-45FD-8B90-8E113BB328F2}">
   <ds:schemaRefs>
     <ds:schemaRef ds:uri="http://schemas.openxmlformats.org/officeDocument/2006/bibliography"/>
   </ds:schemaRefs>

</xml_diff>

<commit_message>
made changes to manucsript
</commit_message>
<xml_diff>
--- a/manuscript/motor_control_version7_mfr.docx
+++ b/manuscript/motor_control_version7_mfr.docx
@@ -49,18 +49,13 @@
         <w:t>We here describe a Teensy microcontroller-</w:t>
       </w:r>
       <w:r>
-        <w:t xml:space="preserve">based interface capable of fast and precisely timed digital signal readout for data acquisition and analog output to control behavioral experiments. We </w:t>
-      </w:r>
-      <w:r>
-        <w:t>demonstrate the efficacy</w:t>
-      </w:r>
-      <w:del w:id="0" w:author="Romano Linux Desktop" w:date="2018-10-18T12:07:00Z">
-        <w:r>
-          <w:delText>,</w:delText>
-        </w:r>
-      </w:del>
-      <w:r>
-        <w:t xml:space="preserve"> and</w:t>
+        <w:t xml:space="preserve">based interface capable of fast and precisely timed </w:t>
+      </w:r>
+      <w:r>
+        <w:t xml:space="preserve">digital signal readout for data acquisition and analog output to control behavioral experiments. We </w:t>
+      </w:r>
+      <w:r>
+        <w:t>demonstrate the efficacy and</w:t>
       </w:r>
       <w:r>
         <w:t xml:space="preserve"> temporal precision </w:t>
@@ -71,27 +66,17 @@
       <w:r>
         <w:t xml:space="preserve"> based interface </w:t>
       </w:r>
-      <w:del w:id="1" w:author="Romano Linux Desktop" w:date="2018-10-18T12:07:00Z">
-        <w:r>
-          <w:delText xml:space="preserve"> </w:delText>
-        </w:r>
-      </w:del>
       <w:r>
         <w:t xml:space="preserve">in two experimental settings </w:t>
       </w:r>
       <w:r>
-        <w:t>with</w:t>
-      </w:r>
-      <w:del w:id="2" w:author="Romano Linux Desktop" w:date="2018-10-18T12:07:00Z">
-        <w:r>
-          <w:delText>er</w:delText>
-        </w:r>
-      </w:del>
-      <w:r>
-        <w:t xml:space="preserve"> </w:t>
-      </w:r>
-      <w:r>
-        <w:t>different demands: reliable, high-accuracy motion sensing and analog output</w:t>
+        <w:t xml:space="preserve">with </w:t>
+      </w:r>
+      <w:r>
+        <w:t xml:space="preserve">different </w:t>
+      </w:r>
+      <w:r>
+        <w:t>demands: reliable, high-accuracy motion sensing and analog output</w:t>
       </w:r>
       <w:r>
         <w:t xml:space="preserve"> delivered synchronously with digital pulses for image capture</w:t>
@@ -116,7 +101,15 @@
       </w:r>
     </w:p>
     <w:p>
-      <w:r>
+      <w:pPr>
+        <w:rPr>
+          <w:b/>
+        </w:rPr>
+      </w:pPr>
+      <w:r>
+        <w:rPr>
+          <w:b/>
+        </w:rPr>
         <w:t>Introduction</w:t>
       </w:r>
     </w:p>
@@ -182,7 +175,10 @@
         </w:sdtContent>
       </w:sdt>
       <w:r>
-        <w:t xml:space="preserve">, and strict alignment of neuronal signals with experimental inputs or outputs is essential </w:t>
+        <w:t>. S</w:t>
+      </w:r>
+      <w:r>
+        <w:t xml:space="preserve">trict alignment of neuronal signals with experimental inputs or outputs is essential </w:t>
       </w:r>
       <w:sdt>
         <w:sdtPr>
@@ -224,7 +220,13 @@
         <w:t xml:space="preserve"> that allow for concomitant execu</w:t>
       </w:r>
       <w:r>
-        <w:t xml:space="preserve">tion of different tasks and experimental paradigms </w:t>
+        <w:t xml:space="preserve">tion </w:t>
+      </w:r>
+      <w:r>
+        <w:t xml:space="preserve">and recording </w:t>
+      </w:r>
+      <w:r>
+        <w:t xml:space="preserve">of experimental paradigms </w:t>
       </w:r>
       <w:r>
         <w:t>in a way that is synchronized</w:t>
@@ -298,19 +300,6 @@
     </w:p>
     <w:p>
       <w:pPr>
-        <w:rPr>
-          <w:i/>
-        </w:rPr>
-      </w:pPr>
-      <w:r>
-        <w:rPr>
-          <w:i/>
-        </w:rPr>
-        <w:t>General requirements</w:t>
-      </w:r>
-    </w:p>
-    <w:p>
-      <w:pPr>
         <w:ind w:firstLine="360"/>
       </w:pPr>
       <w:r>
@@ -338,10 +327,28 @@
         <w:t>.</w:t>
       </w:r>
       <w:r>
-        <w:t xml:space="preserve"> For example, a recent study in the striatum finds additional neurological structure on very short timescales</w:t>
-      </w:r>
-      <w:r>
-        <w:t>, suggesting that poor timing resolution potentially leads to incorrect inferences</w:t>
+        <w:t xml:space="preserve"> </w:t>
+      </w:r>
+      <w:r>
+        <w:t>A</w:t>
+      </w:r>
+      <w:r>
+        <w:t xml:space="preserve"> recent study in the striatum finds additional neurological structure </w:t>
+      </w:r>
+      <w:r>
+        <w:t xml:space="preserve">with respect to motor activity </w:t>
+      </w:r>
+      <w:r>
+        <w:t>on very short timescales</w:t>
+      </w:r>
+      <w:r>
+        <w:t xml:space="preserve">, suggesting that poor timing resolution </w:t>
+      </w:r>
+      <w:r>
+        <w:t>could potentially lead</w:t>
+      </w:r>
+      <w:r>
+        <w:t xml:space="preserve"> to incorrect inferences</w:t>
       </w:r>
       <w:r>
         <w:t xml:space="preserve"> </w:t>
@@ -351,6 +358,7 @@
           <w:id w:val="1489057034"/>
           <w:citation/>
         </w:sdtPr>
+        <w:sdtEndPr/>
         <w:sdtContent>
           <w:r>
             <w:fldChar w:fldCharType="begin"/>
@@ -379,7 +387,13 @@
         <w:t xml:space="preserve"> </w:t>
       </w:r>
       <w:r>
-        <w:t xml:space="preserve">A common design is to set up a </w:t>
+        <w:t xml:space="preserve">A common </w:t>
+      </w:r>
+      <w:r>
+        <w:t xml:space="preserve">experimental </w:t>
+      </w:r>
+      <w:r>
+        <w:t xml:space="preserve">design is to set up a </w:t>
       </w:r>
       <w:r>
         <w:t>an</w:t>
@@ -410,6 +424,7 @@
           <w:id w:val="-81371563"/>
           <w:citation/>
         </w:sdtPr>
+        <w:sdtEndPr/>
         <w:sdtContent>
           <w:r>
             <w:fldChar w:fldCharType="begin"/>
@@ -432,22 +447,26 @@
         </w:sdtContent>
       </w:sdt>
       <w:r>
-        <w:t xml:space="preserve"> </w:t>
-      </w:r>
-      <w:r>
-        <w:t>or initiates frame capture once for every pulse</w:t>
+        <w:t xml:space="preserve"> or initiates frame capture once for every pulse</w:t>
       </w:r>
       <w:r>
         <w:t xml:space="preserve">. </w:t>
       </w:r>
       <w:r>
-        <w:t xml:space="preserve">In the former case, utilized previously with an Arduino device </w:t>
+        <w:t xml:space="preserve">Microcontrollers such as the Teensy 3.2 or Arduino UNO are capable of delivering such pulses and thereby controlling the timing of image capture. Initiating the start of an imaging sequence via </w:t>
+      </w:r>
+      <w:r>
+        <w:t xml:space="preserve">an Arduino device </w:t>
+      </w:r>
+      <w:r>
+        <w:t xml:space="preserve">has been previously shown </w:t>
       </w:r>
       <w:sdt>
         <w:sdtPr>
           <w:id w:val="2032451839"/>
           <w:citation/>
         </w:sdtPr>
+        <w:sdtEndPr/>
         <w:sdtContent>
           <w:r>
             <w:fldChar w:fldCharType="begin"/>
@@ -470,71 +489,82 @@
         </w:sdtContent>
       </w:sdt>
       <w:r>
-        <w:t xml:space="preserve">, it is necessary to synchronize frame timing with </w:t>
+        <w:t>. However, a limitation of this approach is that i</w:t>
+      </w:r>
+      <w:r>
+        <w:t xml:space="preserve">t is necessary to synchronize frame timing with </w:t>
       </w:r>
       <w:r>
         <w:t>behavioral data</w:t>
       </w:r>
       <w:r>
-        <w:t xml:space="preserve"> after the experiment is complete, which is inexact and may necessitate interpolation. In the latter case, substantial jitter in digital pulse delivery can cause frame loss and can also necessitate interpolation for many statistical analyses that rely on uniform sampling intervals.</w:t>
+        <w:t xml:space="preserve"> after the experiment is complete, which is inexact and may necessitate interpolation. </w:t>
+      </w:r>
+      <w:r>
+        <w:t>If one were to trigger each frame based on a different digital pulse</w:t>
+      </w:r>
+      <w:r>
+        <w:t xml:space="preserve">, substantial jitter in digital pulse delivery can cause frame loss and can also necessitate interpolation for many statistical </w:t>
+      </w:r>
+      <w:r>
+        <w:t>analyses</w:t>
+      </w:r>
+      <w:r>
+        <w:t>.</w:t>
       </w:r>
     </w:p>
     <w:p>
       <w:pPr>
         <w:ind w:firstLine="360"/>
       </w:pPr>
-    </w:p>
-    <w:p>
-      <w:pPr>
-        <w:ind w:firstLine="360"/>
-      </w:pPr>
-    </w:p>
-    <w:p>
-      <w:pPr>
-        <w:ind w:firstLine="360"/>
-      </w:pPr>
+      <w:r>
+        <w:t>I</w:t>
+      </w:r>
+      <w:r>
+        <w:t>n addition to accurate alignment of imaging with behavior</w:t>
+      </w:r>
+      <w:r>
+        <w:t>, operant conditioning paradigms need reliable stimulus timing</w:t>
+      </w:r>
+      <w:r>
+        <w:t>. In this setting, r</w:t>
+      </w:r>
+      <w:r>
+        <w:t xml:space="preserve">epetition of stimulus and response must occur in a </w:t>
+      </w:r>
+      <w:r>
+        <w:t xml:space="preserve">highly </w:t>
+      </w:r>
+      <w:r>
+        <w:t>regular temporal</w:t>
+      </w:r>
+      <w:r>
+        <w:t xml:space="preserve"> </w:t>
+      </w:r>
+      <w:r>
+        <w:t>fashion</w:t>
+      </w:r>
+      <w:r>
+        <w:t xml:space="preserve"> in order for a mouse to learn and in order for the neuronal response to be consistent</w:t>
+      </w:r>
+      <w:r>
+        <w:t>.</w:t>
+      </w:r>
+      <w:r>
+        <w:t xml:space="preserve"> </w:t>
+      </w:r>
       <w:r>
         <w:lastRenderedPageBreak/>
-        <w:t>I</w:t>
-      </w:r>
-      <w:r>
-        <w:t>n addition to accurate alignment of imaging with behavior</w:t>
-      </w:r>
-      <w:r>
-        <w:t xml:space="preserve">, </w:t>
-      </w:r>
-      <w:r>
-        <w:t>operant conditioning paradigms</w:t>
-      </w:r>
-      <w:r>
-        <w:t xml:space="preserve"> need reliable stimulus timing</w:t>
-      </w:r>
-      <w:r>
-        <w:t>. In this setting, r</w:t>
-      </w:r>
-      <w:r>
-        <w:t xml:space="preserve">epetition of stimulus and response must occur in a </w:t>
-      </w:r>
-      <w:r>
-        <w:t xml:space="preserve">highly </w:t>
-      </w:r>
-      <w:r>
-        <w:t>regular temporal</w:t>
-      </w:r>
-      <w:r>
-        <w:t xml:space="preserve"> </w:t>
-      </w:r>
-      <w:r>
-        <w:t>fashion.</w:t>
-      </w:r>
-      <w:r>
-        <w:t xml:space="preserve"> </w:t>
-      </w:r>
-      <w:r>
         <w:t>Initiating experimental events</w:t>
       </w:r>
       <w:r>
-        <w:t xml:space="preserve"> from a high-level source, such as directly from a PC, can introduce jitter due to the multitude of tasks that a PC must attend to at any given point in time. </w:t>
+        <w:t xml:space="preserve"> from a high-level source, such as directly from a PC, can introduce </w:t>
+      </w:r>
+      <w:r>
+        <w:t xml:space="preserve">timing </w:t>
+      </w:r>
+      <w:r>
+        <w:t xml:space="preserve">jitter due to the multitude of tasks that a PC must attend to at any given point in time. </w:t>
       </w:r>
       <w:r>
         <w:t>Further, with concomitant imaging, one must also align tasks to imaging data after the fact, or face substantial variability in frame spacing.</w:t>
@@ -591,10 +621,13 @@
         <w:t xml:space="preserve"> </w:t>
       </w:r>
       <w:r>
-        <w:t>Also,</w:t>
-      </w:r>
-      <w:r>
-        <w:t xml:space="preserve"> synchronizing camera triggers with experimental events circumvents the need of post-hoc image alignment.</w:t>
+        <w:t>We note that in addition</w:t>
+      </w:r>
+      <w:r>
+        <w:t xml:space="preserve">, </w:t>
+      </w:r>
+      <w:r>
+        <w:t>synchronizing camera triggers with experimental events circumvents the need of post-hoc image alignment.</w:t>
       </w:r>
     </w:p>
     <w:p>
@@ -602,16 +635,14 @@
         <w:ind w:firstLine="360"/>
       </w:pPr>
       <w:r>
-        <w:t xml:space="preserve">Finally, interfaces for managing simultaneous behavior and imaging must be flexible and allow for changes in experimental design. The Teensy 3.2 is easy to program for any particular need. </w:t>
-      </w:r>
-      <w:r>
-        <w:t xml:space="preserve">The Arduino programming environment, which Teensy utilizes, is simple to learn for anyone with any programming backgrounds, as explained in depth previously </w:t>
+        <w:t xml:space="preserve">Finally, interfaces for managing simultaneous behavior and imaging must be flexible and allow for changes in experimental design. The Teensy 3.2 is easy to program for any particular need. The Arduino programming environment, which Teensy utilizes, is simple to learn for anyone with any programming backgrounds, as explained in depth previously </w:t>
       </w:r>
       <w:sdt>
         <w:sdtPr>
           <w:id w:val="1585950265"/>
           <w:citation/>
         </w:sdtPr>
+        <w:sdtEndPr/>
         <w:sdtContent>
           <w:r>
             <w:fldChar w:fldCharType="begin"/>
@@ -640,13 +671,7 @@
         <w:t>In addition to the standard features that the Arduino Uno, for example, offers</w:t>
       </w:r>
       <w:r>
-        <w:t xml:space="preserve">, the </w:t>
-      </w:r>
-      <w:r>
-        <w:t>Teens</w:t>
-      </w:r>
-      <w:r>
-        <w:t xml:space="preserve">y 3.2 </w:t>
+        <w:t xml:space="preserve">, the Teensy 3.2 </w:t>
       </w:r>
       <w:r>
         <w:t>delivers</w:t>
@@ -661,7 +686,12 @@
         <w:t>udio library, makes use of this</w:t>
       </w:r>
       <w:r>
-        <w:t xml:space="preserve"> by providing a simple way to create and/or play sounds directly from the Teensy. Therefore, operant conditioning experiments that utilize sound don’t necessitate additional equipment, aside from an inexpensive amplifier for microcontrollers and a speaker.</w:t>
+        <w:t xml:space="preserve"> by providing a simple way to create and/or play sounds directly from the Teensy. Therefore, operant conditioning experiments that utilize sound don’t necessitate additional equipment, aside from an inexpensive amplifier for microcontrollers</w:t>
+      </w:r>
+      <w:bookmarkStart w:id="0" w:name="_GoBack"/>
+      <w:bookmarkEnd w:id="0"/>
+      <w:r>
+        <w:t xml:space="preserve"> and a speaker.</w:t>
       </w:r>
     </w:p>
     <w:p>
@@ -669,10 +699,16 @@
         <w:ind w:firstLine="360"/>
       </w:pPr>
       <w:r>
-        <w:t>Here, we demonstrate in two simple experimental paradigms that the Teensy 3.2 is indeed a simple, flexible device capable of coordinating highly accurate data acquisition, sound and stimulus delivery with image capture.</w:t>
-      </w:r>
-      <w:r>
-        <w:t xml:space="preserve"> It is capable of keeping highly accurate and low-bias timing that allow it to reliably instantiate frame capture with highly regular timing intervals while delivering stimuli or recording experimental data </w:t>
+        <w:t xml:space="preserve">Here, we demonstrate in two simple experimental paradigms that the Teensy 3.2 is indeed a simple, flexible device capable of coordinating highly accurate data acquisition, </w:t>
+      </w:r>
+      <w:r>
+        <w:t xml:space="preserve">and </w:t>
+      </w:r>
+      <w:r>
+        <w:t>sound and stimulus delivery with image capture.</w:t>
+      </w:r>
+      <w:r>
+        <w:t xml:space="preserve"> It is capable of keeping highly accurate and low-bias timing that allow it to reliably instantiate frame capture with highly regular intervals while delivering stimuli or recording experimental data </w:t>
       </w:r>
       <w:r>
         <w:t>with microsecond-level precision. Further, as a universal experimental controller, it is capable of automatically aligning experimental data with image capture, removing the need for post-hoc interpolation or time-alignment between different external devices.</w:t>
@@ -731,9 +767,6 @@
     <w:p>
       <w:pPr>
         <w:ind w:firstLine="720"/>
-        <w:rPr>
-          <w:ins w:id="3" w:author="X Han" w:date="2018-10-18T10:29:00Z"/>
-        </w:rPr>
       </w:pPr>
       <w:r>
         <w:t xml:space="preserve">The overall design for this experiment is shown in Figure </w:t>
@@ -751,7 +784,22 @@
         <w:t xml:space="preserve">gaming </w:t>
       </w:r>
       <w:r>
-        <w:t>sensors we</w:t>
+        <w:t>sensor</w:t>
+      </w:r>
+      <w:r>
+        <w:t xml:space="preserve"> </w:t>
+      </w:r>
+      <w:r>
+        <w:t>boards (</w:t>
+      </w:r>
+      <w:r>
+        <w:t>https://www.tindie.com/products/jkicklighter/adns-9800-laser-motion-sensor/</w:t>
+      </w:r>
+      <w:r>
+        <w:t xml:space="preserve">) </w:t>
+      </w:r>
+      <w:r>
+        <w:t>we</w:t>
       </w:r>
       <w:r>
         <w:t xml:space="preserve">re attached at the equator of a </w:t>
@@ -809,6 +857,9 @@
       </w:r>
       <w:r>
         <w:t xml:space="preserve">sensors </w:t>
+      </w:r>
+      <w:r>
+        <w:t xml:space="preserve">to a Teensy 3.2 </w:t>
       </w:r>
       <w:r>
         <w:t xml:space="preserve">is demonstrated in Figure 2A. </w:t>
@@ -908,7 +959,7 @@
     </w:p>
     <w:p>
       <w:pPr>
-        <w:ind w:firstLine="720"/>
+        <w:ind w:firstLine="360"/>
       </w:pPr>
       <w:r>
         <w:t xml:space="preserve">Due to the complexity of extracting </w:t>
@@ -938,80 +989,37 @@
         <w:t>)</w:t>
       </w:r>
       <w:r>
-        <w:t xml:space="preserve"> and </w:t>
+        <w:t xml:space="preserve"> and abstract the complexity </w:t>
+      </w:r>
+      <w:r>
+        <w:t xml:space="preserve">of acquiring motion data </w:t>
+      </w:r>
+      <w:r>
+        <w:t xml:space="preserve">to a user-friendly level. </w:t>
+      </w:r>
+      <w:r>
+        <w:t xml:space="preserve">In particular, this repository </w:t>
       </w:r>
       <w:r>
         <w:lastRenderedPageBreak/>
-        <w:t xml:space="preserve">abstract the complexity to a user-friendly level. </w:t>
-      </w:r>
-      <w:r>
-        <w:t xml:space="preserve">In particular, this repository contains the ADNS9800 library. </w:t>
-      </w:r>
-      <w:r>
-        <w:t>We</w:t>
-      </w:r>
-      <w:r>
-        <w:t xml:space="preserve"> modified the specific-use case </w:t>
-      </w:r>
-      <w:r>
-        <w:t xml:space="preserve">of this library </w:t>
-      </w:r>
-      <w:r>
-        <w:t xml:space="preserve">available </w:t>
-      </w:r>
-      <w:r>
-        <w:t>in this repository to acquire data</w:t>
-      </w:r>
-      <w:r>
-        <w:t xml:space="preserve"> </w:t>
-      </w:r>
-      <w:r>
-        <w:t>and send digital pulses every 50 milli</w:t>
-      </w:r>
-      <w:r>
-        <w:t xml:space="preserve">seconds. In order to precisely time these events, we </w:t>
-      </w:r>
-      <w:r>
-        <w:t>utilized</w:t>
-      </w:r>
-      <w:r>
-        <w:t xml:space="preserve"> the “IntervalTimer” function</w:t>
-      </w:r>
-      <w:r>
-        <w:t xml:space="preserve"> available in the standard Teensy library. This allows</w:t>
-      </w:r>
-      <w:r>
-        <w:t xml:space="preserve"> for microsecond-level precision in calling different </w:t>
-      </w:r>
-      <w:r>
-        <w:t xml:space="preserve">functions using interrupts. Here, we used it to call a </w:t>
-      </w:r>
-      <w:r>
-        <w:t xml:space="preserve">main </w:t>
-      </w:r>
-      <w:r>
-        <w:t>function that sends out a digital pulse to trigger a frame capture, collects data from the two ADNS-9800 sensors, and sends the motion data to a main computer utilizing a serial connection via a USB cable. The Teensy</w:t>
-      </w:r>
-      <w:r>
-        <w:t xml:space="preserve"> also has the very useful “ellapsedMicros” and “ellapsedMillis” libraries built in to the Teensyduino library</w:t>
-      </w:r>
-      <w:r>
-        <w:t>, which, to microsecond or millisecond accuracy, respectively, act as time accumulators</w:t>
-      </w:r>
-      <w:r>
-        <w:t xml:space="preserve">. </w:t>
-      </w:r>
-      <w:r>
-        <w:t>These can also be used for precisely timing events</w:t>
-      </w:r>
-      <w:r>
-        <w:t xml:space="preserve"> as well</w:t>
-      </w:r>
-      <w:r>
-        <w:t xml:space="preserve">. </w:t>
-      </w:r>
-      <w:r>
-        <w:t>Though these can be downloaded separately for the Arduino, they come preinstalled in the Teensyduino library.</w:t>
+        <w:t>contains the ADNS9800 library</w:t>
+      </w:r>
+      <w:r>
+        <w:t>, which is a modified version of the stock ADNS-9800 library (</w:t>
+      </w:r>
+      <w:hyperlink r:id="rId8" w:history="1">
+        <w:r>
+          <w:rPr>
+            <w:rStyle w:val="Hyperlink"/>
+          </w:rPr>
+          <w:t>https://github.com/mrjohnk/ADNS-9800</w:t>
+        </w:r>
+      </w:hyperlink>
+      <w:r>
+        <w:t>)</w:t>
+      </w:r>
+      <w:r>
+        <w:t>.</w:t>
       </w:r>
     </w:p>
     <w:p>
@@ -1019,6 +1027,56 @@
         <w:ind w:firstLine="720"/>
       </w:pPr>
       <w:r>
+        <w:t>We</w:t>
+      </w:r>
+      <w:r>
+        <w:t xml:space="preserve"> modified the specific-use case </w:t>
+      </w:r>
+      <w:r>
+        <w:t xml:space="preserve">of </w:t>
+      </w:r>
+      <w:r>
+        <w:t>the</w:t>
+      </w:r>
+      <w:r>
+        <w:t xml:space="preserve"> library </w:t>
+      </w:r>
+      <w:r>
+        <w:t xml:space="preserve">available </w:t>
+      </w:r>
+      <w:r>
+        <w:t>in this repository to acquire data</w:t>
+      </w:r>
+      <w:r>
+        <w:t xml:space="preserve"> </w:t>
+      </w:r>
+      <w:r>
+        <w:t>and send digital pulses every 50 milli</w:t>
+      </w:r>
+      <w:r>
+        <w:t xml:space="preserve">seconds. In order to precisely time these events, we </w:t>
+      </w:r>
+      <w:r>
+        <w:t xml:space="preserve">utilized the “IntervalTimer” function available in the standard Teensy library. This allows for microsecond-level precision in calling different functions using interrupts. Here, we used it to call a </w:t>
+      </w:r>
+      <w:r>
+        <w:t xml:space="preserve">main </w:t>
+      </w:r>
+      <w:r>
+        <w:t>function that sends out a digital pulse to trigger a frame capture, collects data from the two ADNS-9800 sensors, and sends the motion data to a main computer. The Teensy also has the very useful “ellapsedMicros” and “ellapsedMillis” libraries built in to the Teensyduino library, which, to microsecond or millisecond accuracy, respectively, act as time accumulators. These can also be used for precisely timing events</w:t>
+      </w:r>
+      <w:r>
+        <w:t xml:space="preserve"> as well</w:t>
+      </w:r>
+      <w:r>
+        <w:t>. Though these can be downloaded separately for the Arduino, they come preinstalled in the Teensyduino library.</w:t>
+      </w:r>
+    </w:p>
+    <w:p>
+      <w:pPr>
+        <w:ind w:firstLine="720"/>
+      </w:pPr>
+      <w:r>
         <w:t>Via the ADNS9800 library, we read from</w:t>
       </w:r>
       <w:r>
@@ -1076,6 +1134,9 @@
         <w:t>As previously mentioned</w:t>
       </w:r>
       <w:r>
+        <w:t>, during</w:t>
+      </w:r>
+      <w:r>
         <w:t xml:space="preserve"> this interrupt</w:t>
       </w:r>
       <w:r>
@@ -1087,7 +1148,7 @@
       <w:r>
         <w:t xml:space="preserve"> is sent out of a digital pin using the DigitalIO library (</w:t>
       </w:r>
-      <w:hyperlink r:id="rId8" w:history="1">
+      <w:hyperlink r:id="rId9" w:history="1">
         <w:r>
           <w:rPr>
             <w:rStyle w:val="Hyperlink"/>
@@ -1099,39 +1160,42 @@
         <w:t>)</w:t>
       </w:r>
       <w:r>
+        <w:t xml:space="preserve">. </w:t>
+      </w:r>
+      <w:r>
+        <w:t>This</w:t>
+      </w:r>
+      <w:r>
+        <w:t xml:space="preserve"> library</w:t>
+      </w:r>
+      <w:r>
+        <w:t xml:space="preserve"> allows us to use the functions “fastPinMode” and “fastDigitalWrite’, for example, which reduce the latency introduced by turning pins on, off, or setting their “mode” (</w:t>
+      </w:r>
+      <w:r>
+        <w:t xml:space="preserve">to </w:t>
+      </w:r>
+      <w:r>
+        <w:t>INPUT</w:t>
+      </w:r>
+      <w:r>
+        <w:t xml:space="preserve"> or </w:t>
+      </w:r>
+      <w:r>
+        <w:t>OUTPUT</w:t>
+      </w:r>
+      <w:r>
+        <w:t>, for example</w:t>
+      </w:r>
+      <w:r>
+        <w:t>).</w:t>
+      </w:r>
+      <w:r>
         <w:t xml:space="preserve"> </w:t>
       </w:r>
       <w:r>
-        <w:t>.</w:t>
-      </w:r>
-      <w:r>
-        <w:t>This allows us to use the functions “fastPinMode” and “fastDigitalWrite’, for example, which reduce the latency introduced by turning pins on, off, or setting their “mode” (</w:t>
-      </w:r>
-      <w:r>
-        <w:t xml:space="preserve">to </w:t>
-      </w:r>
-      <w:r>
-        <w:t>INPUT</w:t>
-      </w:r>
-      <w:r>
-        <w:t xml:space="preserve"> or </w:t>
-      </w:r>
-      <w:r>
-        <w:t>OUTPUT</w:t>
-      </w:r>
-      <w:r>
-        <w:t>, for example</w:t>
-      </w:r>
-      <w:r>
-        <w:t>).</w:t>
-      </w:r>
-      <w:r>
-        <w:t xml:space="preserve"> </w:t>
-      </w:r>
-      <w:r>
         <w:t>Instead of using the default Arduino programming environment to upload our code to the Teensy, we used PlatformIO (</w:t>
       </w:r>
-      <w:hyperlink r:id="rId9" w:history="1">
+      <w:hyperlink r:id="rId10" w:history="1">
         <w:r>
           <w:rPr>
             <w:rStyle w:val="Hyperlink"/>
@@ -1142,7 +1206,7 @@
       <w:r>
         <w:t>), an add-on to the widely-used Atom text editor (</w:t>
       </w:r>
-      <w:hyperlink r:id="rId10" w:history="1">
+      <w:hyperlink r:id="rId11" w:history="1">
         <w:r>
           <w:rPr>
             <w:rStyle w:val="Hyperlink"/>
@@ -1296,10 +1360,13 @@
         <w:t xml:space="preserve"> 10 minute long session of a mouse running on a 3 dimensional treadmill </w:t>
       </w:r>
       <w:r>
-        <w:t>(sty</w:t>
-      </w:r>
-      <w:r>
-        <w:t>rofoam ball floating on air), and data was acquired</w:t>
+        <w:t>(</w:t>
+      </w:r>
+      <w:r>
+        <w:t>Styrofoam</w:t>
+      </w:r>
+      <w:r>
+        <w:t xml:space="preserve"> ball floating on air), and data was acquired</w:t>
       </w:r>
       <w:r>
         <w:t xml:space="preserve"> </w:t>
@@ -1311,7 +1378,13 @@
         <w:t>20 Hz</w:t>
       </w:r>
       <w:r>
-        <w:t xml:space="preserve"> concomitant with digital pulses that could be used to trigger a camera or a different device</w:t>
+        <w:t xml:space="preserve"> concomitant with digital pulses that could be used to trigger a camera </w:t>
+      </w:r>
+      <w:r>
+        <w:t xml:space="preserve">image capture </w:t>
+      </w:r>
+      <w:r>
+        <w:t>or a different device</w:t>
       </w:r>
       <w:r>
         <w:t xml:space="preserve">. The mouse’s speed was computed using the y-coordinates of each </w:t>
@@ -1822,15 +1895,10 @@
         </w:rPr>
         <w:t>.</w:t>
       </w:r>
-      <w:r>
-        <w:rPr>
-          <w:rFonts w:eastAsiaTheme="minorEastAsia"/>
-        </w:rPr>
-        <w:t xml:space="preserve"> </w:t>
-      </w:r>
     </w:p>
     <w:p>
       <w:pPr>
+        <w:ind w:firstLine="720"/>
         <w:rPr>
           <w:rFonts w:eastAsiaTheme="minorEastAsia"/>
         </w:rPr>
@@ -1839,6 +1907,7 @@
         <w:rPr>
           <w:rFonts w:eastAsiaTheme="minorEastAsia"/>
         </w:rPr>
+        <w:lastRenderedPageBreak/>
         <w:t>After analyzing the time stamps acquired by the TDT</w:t>
       </w:r>
       <w:r>
@@ -1851,20 +1920,25 @@
         <w:rPr>
           <w:rFonts w:eastAsiaTheme="minorEastAsia"/>
         </w:rPr>
-        <w:t xml:space="preserve"> system, we noticed that there was a very small timing drift (approximately 30 microseconds per second). To confirm that the frequency of data </w:t>
+        <w:t xml:space="preserve"> system, we noticed that there was a very small timing drift (approximately 30 microseconds per second). To confirm that the frequency of data acquisition and timing of the corresponding digital pulses didn’t affect this drift, we repeated 5 minute recording sessions without a live mouse at 20, 50, and 100 Hz.</w:t>
       </w:r>
       <w:r>
         <w:rPr>
           <w:rFonts w:eastAsiaTheme="minorEastAsia"/>
         </w:rPr>
-        <w:lastRenderedPageBreak/>
-        <w:t>acquisition and timing of the corresponding digital pulses didn’t affect this drift, we repeated 5 minute recording sessions without a live mouse at 20, 50, and 100 Hz.</w:t>
+        <w:t xml:space="preserve"> These recordings used an identical script, except we embedded a 500 microsecond delay between the start and end of the digital pulse (“delayMicroseconds(5</w:t>
       </w:r>
       <w:r>
         <w:rPr>
           <w:rFonts w:eastAsiaTheme="minorEastAsia"/>
         </w:rPr>
-        <w:t xml:space="preserve"> These recordings used an identical script, except we embedded a 500 microsecond delay between the start and end of the digital pulse (“delayMicroseconds(50)”) instead of a 1 millisecond delay (“delay(1)”).</w:t>
+        <w:t>0</w:t>
+      </w:r>
+      <w:r>
+        <w:rPr>
+          <w:rFonts w:eastAsiaTheme="minorEastAsia"/>
+        </w:rPr>
+        <w:t>0)”) instead of a 1 millisecond delay (“delay(1)”).</w:t>
       </w:r>
     </w:p>
     <w:p>
@@ -1927,28 +2001,19 @@
         <w:t>ting</w:t>
       </w:r>
       <w:r>
-        <w:t xml:space="preserve"> a sound, we created a tone</w:t>
-      </w:r>
-      <w:r>
-        <w:t>/light</w:t>
-      </w:r>
-      <w:r>
-        <w:t>-puff setup</w:t>
-      </w:r>
-      <w:r>
-        <w:t xml:space="preserve"> and wrote </w:t>
-      </w:r>
-      <w:r>
-        <w:t>a short</w:t>
-      </w:r>
-      <w:r>
-        <w:t xml:space="preserve"> corresponding script</w:t>
-      </w:r>
-      <w:r>
-        <w:t xml:space="preserve"> to execute each of these tasks in a specific sequence with specific timing</w:t>
-      </w:r>
-      <w:r>
-        <w:t xml:space="preserve">. The </w:t>
+        <w:t xml:space="preserve"> a sound, we created a</w:t>
+      </w:r>
+      <w:r>
+        <w:t xml:space="preserve"> trace conditioning experiment</w:t>
+      </w:r>
+      <w:r>
+        <w:t>al design</w:t>
+      </w:r>
+      <w:r>
+        <w:t xml:space="preserve">. </w:t>
+      </w:r>
+      <w:r>
+        <w:t xml:space="preserve">The </w:t>
       </w:r>
       <w:r>
         <w:t xml:space="preserve">general </w:t>
@@ -1963,10 +2028,22 @@
         <w:t xml:space="preserve"> </w:t>
       </w:r>
       <w:r>
-        <w:t xml:space="preserve">In this </w:t>
-      </w:r>
-      <w:r>
-        <w:t>trace conditioning experiment,</w:t>
+        <w:t xml:space="preserve">In </w:t>
+      </w:r>
+      <w:r>
+        <w:t>a</w:t>
+      </w:r>
+      <w:r>
+        <w:t xml:space="preserve"> </w:t>
+      </w:r>
+      <w:r>
+        <w:t>trace conditioning experiment</w:t>
+      </w:r>
+      <w:r>
+        <w:t xml:space="preserve"> utilizing this setup</w:t>
+      </w:r>
+      <w:r>
+        <w:t>,</w:t>
       </w:r>
       <w:r>
         <w:t xml:space="preserve"> a head-fixed mouse would </w:t>
@@ -1975,13 +2052,22 @@
         <w:t xml:space="preserve">theoretically </w:t>
       </w:r>
       <w:r>
-        <w:t>be exposed to a 9500 Hz tone concomitantly with a light stimulus. After, the mouse receives a puf</w:t>
-      </w:r>
-      <w:r>
-        <w:t>f of air in its eyes. The goal wa</w:t>
-      </w:r>
-      <w:r>
-        <w:t>s to train the mouse to blink upon exposure to the unconditioned stimuli.</w:t>
+        <w:t xml:space="preserve">be exposed to a 9500 Hz tone concomitantly with a light stimulus. After, the mouse </w:t>
+      </w:r>
+      <w:r>
+        <w:t>would receive</w:t>
+      </w:r>
+      <w:r>
+        <w:t xml:space="preserve"> a puf</w:t>
+      </w:r>
+      <w:r>
+        <w:t>f</w:t>
+      </w:r>
+      <w:r>
+        <w:t xml:space="preserve"> of air in its eyes. The goal is</w:t>
+      </w:r>
+      <w:r>
+        <w:t xml:space="preserve"> to train the mouse to blink upon exposure to the unconditioned stimuli.</w:t>
       </w:r>
     </w:p>
     <w:p>
@@ -2037,16 +2123,13 @@
         <w:t xml:space="preserve"> (shown in Figure 2B as pin A14)</w:t>
       </w:r>
       <w:r>
-        <w:t>. A less expensive option is also avail</w:t>
-      </w:r>
-      <w:r>
-        <w:t xml:space="preserve">able for $8.40. </w:t>
-      </w:r>
-      <w:r>
-        <w:t>Indeed</w:t>
-      </w:r>
-      <w:r>
-        <w:t xml:space="preserve">, if stereo output were desired, </w:t>
+        <w:t xml:space="preserve">. </w:t>
+      </w:r>
+      <w:r>
+        <w:t>I</w:t>
+      </w:r>
+      <w:r>
+        <w:t xml:space="preserve">f stereo output were desired, </w:t>
       </w:r>
       <w:r>
         <w:t>the manufacturer also offers</w:t>
@@ -2054,7 +2137,7 @@
       <w:r>
         <w:t xml:space="preserve"> a true audio shield (</w:t>
       </w:r>
-      <w:hyperlink r:id="rId11" w:history="1">
+      <w:hyperlink r:id="rId12" w:history="1">
         <w:r>
           <w:rPr>
             <w:rStyle w:val="Hyperlink"/>
@@ -2069,7 +2152,13 @@
         <w:t>at is capable of stereo output</w:t>
       </w:r>
       <w:r>
-        <w:t xml:space="preserve">, as used previously </w:t>
+        <w:t xml:space="preserve">, as </w:t>
+      </w:r>
+      <w:r>
+        <w:t>demonstrated</w:t>
+      </w:r>
+      <w:r>
+        <w:t xml:space="preserve"> previously </w:t>
       </w:r>
       <w:sdt>
         <w:sdtPr>
@@ -2199,7 +2288,13 @@
         <w:t xml:space="preserve">Also, at the termination of a trial, this function incremented the trial number. </w:t>
       </w:r>
       <w:r>
-        <w:t>Finally, a 1 ms digital pulse delivered via another pin</w:t>
+        <w:t>Finally, a 1 ms digital pulse</w:t>
+      </w:r>
+      <w:r>
+        <w:t xml:space="preserve"> was</w:t>
+      </w:r>
+      <w:r>
+        <w:t xml:space="preserve"> delivered via another pin</w:t>
       </w:r>
       <w:r>
         <w:t xml:space="preserve"> to </w:t>
@@ -2249,7 +2344,13 @@
         <w:t>In</w:t>
       </w:r>
       <w:r>
-        <w:t xml:space="preserve"> order to begin experiments with the Teensy, we wrote in MATLAB a simple graphical user interfaces that can be used on a desktop or laptop. </w:t>
+        <w:t xml:space="preserve"> order to begin experiments with the Teensy, we wrote in MATLAB a </w:t>
+      </w:r>
+      <w:r>
+        <w:t>simple graphical user interface</w:t>
+      </w:r>
+      <w:r>
+        <w:t xml:space="preserve"> that can be used on a desktop or laptop. </w:t>
       </w:r>
       <w:r>
         <w:t>With</w:t>
@@ -2271,6 +2372,9 @@
       </w:r>
       <w:r>
         <w:t>number of trials</w:t>
+      </w:r>
+      <w:r>
+        <w:t xml:space="preserve"> desired</w:t>
       </w:r>
       <w:r>
         <w:t xml:space="preserve">. The PC or laptop sends this information over a </w:t>
@@ -2308,7 +2412,13 @@
         </w:rPr>
       </w:pPr>
       <w:r>
-        <w:t>In our proof-of-concept experiment (Figure 3), the puff, light, and camera trigger pulses were all</w:t>
+        <w:t xml:space="preserve">In our proof-of-concept experiment (Figure 3), the puff, light, and camera trigger </w:t>
+      </w:r>
+      <w:r>
+        <w:t>pins</w:t>
+      </w:r>
+      <w:r>
+        <w:t xml:space="preserve"> were all</w:t>
       </w:r>
       <w:r>
         <w:t xml:space="preserve"> attached to and</w:t>
@@ -2436,15 +2546,7 @@
         <w:rPr>
           <w:rFonts w:eastAsiaTheme="minorEastAsia"/>
         </w:rPr>
-        <w:t xml:space="preserve"> </w:t>
-      </w:r>
-      <w:bookmarkStart w:id="4" w:name="_GoBack"/>
-      <w:bookmarkEnd w:id="4"/>
-      <w:r>
-        <w:rPr>
-          <w:rFonts w:eastAsiaTheme="minorEastAsia"/>
-        </w:rPr>
-        <w:t>for both experiments.</w:t>
+        <w:t xml:space="preserve"> for both experiments.</w:t>
       </w:r>
     </w:p>
     <w:p>
@@ -2462,147 +2564,596 @@
     </w:p>
     <w:p>
       <w:pPr>
-        <w:ind w:firstLine="720"/>
-      </w:pPr>
-      <w:r>
-        <w:t xml:space="preserve">We constructed two separate and commonly </w:t>
-      </w:r>
-      <w:r>
-        <w:t>utilized</w:t>
-      </w:r>
-      <w:r>
-        <w:t xml:space="preserve"> experimental setups both built upon a Teensy 3.2. In the first (Figure 1A</w:t>
-      </w:r>
-      <w:r>
-        <w:t>i and 1Aii</w:t>
-      </w:r>
-      <w:r>
-        <w:t xml:space="preserve">), </w:t>
-      </w:r>
-      <w:r>
-        <w:t xml:space="preserve">we constructed a device that monitors and records motor data at a fixed interval, which is capable of simultaneously </w:t>
-      </w:r>
-      <w:r>
-        <w:t>delivering</w:t>
-      </w:r>
-      <w:r>
-        <w:t xml:space="preserve"> </w:t>
-      </w:r>
-      <w:r>
-        <w:t xml:space="preserve">highly regular, </w:t>
-      </w:r>
-      <w:r>
-        <w:t>brief digital pul</w:t>
-      </w:r>
-      <w:r>
-        <w:t>ses</w:t>
-      </w:r>
-      <w:r>
-        <w:t xml:space="preserve"> to an external device such as a CMOS camera</w:t>
+        <w:ind w:firstLine="360"/>
+      </w:pPr>
+      <w:r>
+        <w:t>Low cost microcontroller</w:t>
+      </w:r>
+      <w:r>
+        <w:t>s</w:t>
+      </w:r>
+      <w:r>
+        <w:t xml:space="preserve"> such as Arduino</w:t>
+      </w:r>
+      <w:r>
+        <w:t xml:space="preserve"> UNO</w:t>
+      </w:r>
+      <w:r>
+        <w:t>s, with their</w:t>
+      </w:r>
+      <w:r>
+        <w:t xml:space="preserve"> user friendly interface and low cost</w:t>
+      </w:r>
+      <w:r>
+        <w:t>,</w:t>
+      </w:r>
+      <w:r>
+        <w:t xml:space="preserve"> have gained popularity in neuroscience research </w:t>
+      </w:r>
+      <w:sdt>
+        <w:sdtPr>
+          <w:id w:val="1154720035"/>
+          <w:citation/>
+        </w:sdtPr>
+        <w:sdtEndPr/>
+        <w:sdtContent>
+          <w:r>
+            <w:fldChar w:fldCharType="begin"/>
+          </w:r>
+          <w:r>
+            <w:instrText xml:space="preserve"> CITATION DAu12 \l 1033  \m Che17 \m Mic17</w:instrText>
+          </w:r>
+          <w:r>
+            <w:fldChar w:fldCharType="separate"/>
+          </w:r>
+          <w:r>
+            <w:rPr>
+              <w:noProof/>
+            </w:rPr>
+            <w:t>(D'Ausilio, 2012; Chen &amp; Li, 2017; Micallef, Takahashi, Larkum, &amp; Palmer, 2017)</w:t>
+          </w:r>
+          <w:r>
+            <w:fldChar w:fldCharType="end"/>
+          </w:r>
+        </w:sdtContent>
+      </w:sdt>
+      <w:r>
+        <w:t xml:space="preserve">. However, </w:t>
+      </w:r>
+      <w:r>
+        <w:t xml:space="preserve">the </w:t>
+      </w:r>
+      <w:r>
+        <w:t xml:space="preserve">Arduino </w:t>
+      </w:r>
+      <w:r>
+        <w:t xml:space="preserve">UNO is somewhat limited, in that it does not have true analog output. </w:t>
+      </w:r>
+      <w:r>
+        <w:t>Further, while the Arduino UNO</w:t>
+      </w:r>
+      <w:r>
+        <w:t xml:space="preserve"> has several useful timing libraries, it lacks the IntervalTimer function, which </w:t>
+      </w:r>
+      <w:r>
+        <w:t xml:space="preserve">in particular </w:t>
+      </w:r>
+      <w:r>
+        <w:t>is optimal for precise control of experiments</w:t>
+      </w:r>
+      <w:r>
+        <w:t xml:space="preserve"> and precise acquisition of experimental data</w:t>
+      </w:r>
+      <w:r>
+        <w:t xml:space="preserve">. The Teensy 3.2 </w:t>
+      </w:r>
+      <w:r>
+        <w:t>(</w:t>
+      </w:r>
+      <w:hyperlink r:id="rId13" w:history="1">
+        <w:r>
+          <w:rPr>
+            <w:rStyle w:val="Hyperlink"/>
+          </w:rPr>
+          <w:t>https://www.pjrc.com/store/teensy32.html</w:t>
+        </w:r>
+      </w:hyperlink>
+      <w:r>
+        <w:t>) is a newly developed m</w:t>
+      </w:r>
+      <w:r>
+        <w:t xml:space="preserve">icrocontroller that not only has analog output </w:t>
+      </w:r>
+      <w:r>
+        <w:t xml:space="preserve">and </w:t>
+      </w:r>
+      <w:r>
+        <w:t>a</w:t>
+      </w:r>
+      <w:r>
+        <w:t xml:space="preserve"> comprehensive audio library, but also has the capability to use an IntervalTimer</w:t>
       </w:r>
       <w:r>
         <w:t xml:space="preserve">. </w:t>
       </w:r>
       <w:r>
-        <w:t xml:space="preserve">As shown in Table </w:t>
-      </w:r>
-      <w:r>
-        <w:t>2</w:t>
-      </w:r>
-      <w:r>
-        <w:t>, the cost of specialty components for this experimental design is quite low</w:t>
-      </w:r>
-      <w:r>
-        <w:t>, totaling less than $80 total for specialty components</w:t>
-      </w:r>
-      <w:r>
-        <w:t>. Other commonly used components such as wiring, solder and wire strippers and crimpers are also needed</w:t>
-      </w:r>
-      <w:r>
-        <w:t xml:space="preserve"> on a case-by-case basis</w:t>
-      </w:r>
-      <w:r>
-        <w:t xml:space="preserve"> and are listed in Table 3</w:t>
-      </w:r>
-      <w:r>
-        <w:t>, but are widely availa</w:t>
-      </w:r>
-      <w:r>
-        <w:t>b</w:t>
-      </w:r>
-      <w:r>
-        <w:t>le</w:t>
-      </w:r>
-      <w:r>
-        <w:t xml:space="preserve"> and in many cases such as a lab setting be available</w:t>
-      </w:r>
-      <w:r>
-        <w:t xml:space="preserve"> for use</w:t>
-      </w:r>
-      <w:r>
-        <w:t>.</w:t>
+        <w:t>Therefore, to maximize the flexibility</w:t>
+      </w:r>
+      <w:r>
+        <w:t xml:space="preserve"> of experimental design</w:t>
+      </w:r>
+      <w:r>
+        <w:t xml:space="preserve"> and maintain high accuracy, we utilized the Teensy 3.2 instead of the Arduino UNO.</w:t>
       </w:r>
     </w:p>
     <w:p>
       <w:pPr>
-        <w:rPr>
-          <w:i/>
-        </w:rPr>
-      </w:pPr>
-      <w:r>
-        <w:rPr>
-          <w:i/>
-        </w:rPr>
-        <w:t>Motion tracking using the ADNS-9800</w:t>
+        <w:ind w:firstLine="720"/>
+      </w:pPr>
+      <w:r>
+        <w:t>To demonstrate the flexibility of this device for both experimental control and data acquisition, we</w:t>
+      </w:r>
+      <w:r>
+        <w:t xml:space="preserve"> constructed two separate and commonly </w:t>
+      </w:r>
+      <w:r>
+        <w:t>utilized</w:t>
+      </w:r>
+      <w:r>
+        <w:t xml:space="preserve"> experimental setups both built upon a Teensy 3.2. In the first (Figure 1A</w:t>
+      </w:r>
+      <w:r>
+        <w:t>i and 1Aii</w:t>
+      </w:r>
+      <w:r>
+        <w:t xml:space="preserve">), </w:t>
+      </w:r>
+      <w:r>
+        <w:t xml:space="preserve">we constructed a device that monitors and records </w:t>
+      </w:r>
+      <w:r>
+        <w:t xml:space="preserve">motor data at a fixed interval and </w:t>
+      </w:r>
+      <w:r>
+        <w:t xml:space="preserve">is capable of simultaneously </w:t>
+      </w:r>
+      <w:r>
+        <w:t>delivering</w:t>
+      </w:r>
+      <w:r>
+        <w:t xml:space="preserve"> </w:t>
+      </w:r>
+      <w:r>
+        <w:t xml:space="preserve">highly regular, </w:t>
+      </w:r>
+      <w:r>
+        <w:t>brief digital pul</w:t>
+      </w:r>
+      <w:r>
+        <w:t>ses</w:t>
+      </w:r>
+      <w:r>
+        <w:t xml:space="preserve"> to an external device such as a</w:t>
+      </w:r>
+      <w:r>
+        <w:t xml:space="preserve"> scientific</w:t>
+      </w:r>
+      <w:r>
+        <w:t xml:space="preserve"> CMOS camera</w:t>
+      </w:r>
+      <w:r>
+        <w:t xml:space="preserve">. </w:t>
+      </w:r>
+      <w:r>
+        <w:t xml:space="preserve">As shown in Table </w:t>
+      </w:r>
+      <w:r>
+        <w:t>2</w:t>
+      </w:r>
+      <w:r>
+        <w:t>, the cost of specialty components for this experimental design is quite low</w:t>
+      </w:r>
+      <w:r>
+        <w:t>, totaling less than $80 total</w:t>
+      </w:r>
+      <w:r>
+        <w:t>. Other commonly used components such as wiring, solder and wire strippers and crimpers are also needed</w:t>
+      </w:r>
+      <w:r>
+        <w:t xml:space="preserve"> on a case-by-case basis</w:t>
+      </w:r>
+      <w:r>
+        <w:t xml:space="preserve"> and are listed in Table 3</w:t>
+      </w:r>
+      <w:r>
+        <w:t>, but are widely availa</w:t>
+      </w:r>
+      <w:r>
+        <w:t>b</w:t>
+      </w:r>
+      <w:r>
+        <w:t>le</w:t>
+      </w:r>
+      <w:r>
+        <w:t xml:space="preserve"> and in many cases such as a lab setting be available</w:t>
+      </w:r>
+      <w:r>
+        <w:t xml:space="preserve"> for use</w:t>
+      </w:r>
+      <w:r>
+        <w:t>.</w:t>
       </w:r>
     </w:p>
     <w:p>
       <w:pPr>
-        <w:ind w:firstLine="720"/>
-      </w:pPr>
-      <w:r>
-        <w:t>Here we introduce a system for imaging and simultaneous motion three-dimensional treadmill tracking that necessitates on</w:t>
-      </w:r>
-      <w:r>
-        <w:t>ly a Teensy 3.2 microcontroller</w:t>
-      </w:r>
-      <w:r>
-        <w:t xml:space="preserve"> and two</w:t>
-      </w:r>
-      <w:r>
-        <w:t xml:space="preserve"> ADNS-9800 laser motion sensors. </w:t>
-      </w:r>
-      <w:r>
-        <w:t xml:space="preserve"> </w:t>
-      </w:r>
-      <w:r>
-        <w:t>W</w:t>
-      </w:r>
-      <w:r>
-        <w:t>e read displacements picked up by the sensors and convert them directly to micrometer displacements</w:t>
-      </w:r>
-      <w:r>
-        <w:t xml:space="preserve"> using the internal calibration of the sensors</w:t>
-      </w:r>
-      <w:r>
-        <w:t>.</w:t>
-      </w:r>
-      <w:r>
-        <w:t xml:space="preserve"> </w:t>
+        <w:rPr>
+          <w:i/>
+        </w:rPr>
+      </w:pPr>
+      <w:r>
+        <w:rPr>
+          <w:i/>
+        </w:rPr>
+        <w:t>Motion tracking using the ADNS-9800</w:t>
       </w:r>
     </w:p>
     <w:p>
       <w:pPr>
-        <w:ind w:firstLine="720"/>
-      </w:pPr>
-      <w:r>
-        <w:t xml:space="preserve">Because of the simplicity of the ADNS-9800 library and example experimental design setup built alongside, </w:t>
-      </w:r>
-      <w:r>
-        <w:t xml:space="preserve"> little must be done besides implementing the proper wiring in order to get such a design up and running</w:t>
-      </w:r>
-      <w:r>
-        <w:t>, particularly if one is interested mostly in</w:t>
+        <w:ind w:firstLine="360"/>
+      </w:pPr>
+      <w:r>
+        <w:t>We first</w:t>
+      </w:r>
+      <w:r>
+        <w:t xml:space="preserve"> introduce</w:t>
+      </w:r>
+      <w:r>
+        <w:t>d</w:t>
+      </w:r>
+      <w:r>
+        <w:t xml:space="preserve"> a system for imaging and simultaneous motion three-dimensional treadmill tracking that necessitates on</w:t>
+      </w:r>
+      <w:r>
+        <w:t>ly a Teensy 3.2 microcontroller</w:t>
+      </w:r>
+      <w:r>
+        <w:t xml:space="preserve"> and two</w:t>
+      </w:r>
+      <w:r>
+        <w:t xml:space="preserve"> ADNS-9800 laser motion sensor</w:t>
+      </w:r>
+      <w:r>
+        <w:t xml:space="preserve"> board</w:t>
+      </w:r>
+      <w:r>
+        <w:t xml:space="preserve">s. </w:t>
+      </w:r>
+      <w:r>
+        <w:t xml:space="preserve">There are a number of ways in which people have attempted to observe motor output while imaging. In one particular technique, experimenters mount a fluorescence microscope on the head of a mouse, and allow the mouse to move freely while recording activity via video (Barbera et al. 2016) or via video in addition to an accelerometer </w:t>
+      </w:r>
+      <w:sdt>
+        <w:sdtPr>
+          <w:id w:val="-97027095"/>
+          <w:citation/>
+        </w:sdtPr>
+        <w:sdtEndPr/>
+        <w:sdtContent>
+          <w:r>
+            <w:fldChar w:fldCharType="begin"/>
+          </w:r>
+          <w:r>
+            <w:instrText xml:space="preserve">CITATION Kla17 \l 1033 </w:instrText>
+          </w:r>
+          <w:r>
+            <w:fldChar w:fldCharType="separate"/>
+          </w:r>
+          <w:r>
+            <w:rPr>
+              <w:noProof/>
+            </w:rPr>
+            <w:t>(Klaus, et al., 2017)</w:t>
+          </w:r>
+          <w:r>
+            <w:fldChar w:fldCharType="end"/>
+          </w:r>
+        </w:sdtContent>
+      </w:sdt>
+      <w:r>
+        <w:t>. However, resting a microscope on the head of a mouse restricts its normal range of movement, limiting its peak velocity and introducing a confounding variable to the experiment</w:t>
+      </w:r>
+      <w:r>
+        <w:t xml:space="preserve">, </w:t>
+      </w:r>
+      <w:r>
+        <w:t xml:space="preserve">particularly </w:t>
+      </w:r>
+      <w:r>
+        <w:t>when examining</w:t>
+      </w:r>
+      <w:r>
+        <w:t xml:space="preserve"> motion-related regions of the brain such as the striatum.</w:t>
+      </w:r>
+    </w:p>
+    <w:p>
+      <w:pPr>
+        <w:ind w:firstLine="360"/>
+      </w:pPr>
+      <w:r>
+        <w:t xml:space="preserve">Another technique utilizes a “three-dimensional treadmill” setup, initially proposed by </w:t>
+      </w:r>
+      <w:r>
+        <w:rPr>
+          <w:noProof/>
+        </w:rPr>
+        <w:t>Dombeck, Khabbaz, Collman, Adelman, &amp; Tank (2007)</w:t>
+      </w:r>
+      <w:r>
+        <w:t xml:space="preserve"> and utilized elsewhere</w:t>
+      </w:r>
+      <w:sdt>
+        <w:sdtPr>
+          <w:id w:val="110864166"/>
+          <w:citation/>
+        </w:sdtPr>
+        <w:sdtEndPr/>
+        <w:sdtContent>
+          <w:r>
+            <w:fldChar w:fldCharType="begin"/>
+          </w:r>
+          <w:r>
+            <w:instrText xml:space="preserve"> CITATION Ara14 \l 1033 </w:instrText>
+          </w:r>
+          <w:r>
+            <w:fldChar w:fldCharType="separate"/>
+          </w:r>
+          <w:r>
+            <w:rPr>
+              <w:noProof/>
+            </w:rPr>
+            <w:t xml:space="preserve"> (Aranov &amp; Tank, 2014)</w:t>
+          </w:r>
+          <w:r>
+            <w:fldChar w:fldCharType="end"/>
+          </w:r>
+        </w:sdtContent>
+      </w:sdt>
+      <w:r>
+        <w:t>. In this setting, the mouse is fitted with a head plate and imaging window, and is suspended atop a Styrofoam ball that is supported by compressed air (Figure 1). T</w:t>
+      </w:r>
+      <w:r>
+        <w:t xml:space="preserve">his type of imaging offers easily correctable in-plane </w:t>
+      </w:r>
+      <w:r>
+        <w:t>jitter</w:t>
+      </w:r>
+      <w:r>
+        <w:t>, as well as</w:t>
+      </w:r>
+      <w:r>
+        <w:t xml:space="preserve"> a setting in which mouse must apply similar forces to begin or to terminate a motor sequence as it would in a freely-moving setting</w:t>
+      </w:r>
+      <w:sdt>
+        <w:sdtPr>
+          <w:id w:val="-182517935"/>
+          <w:citation/>
+        </w:sdtPr>
+        <w:sdtEndPr/>
+        <w:sdtContent>
+          <w:r>
+            <w:fldChar w:fldCharType="begin"/>
+          </w:r>
+          <w:r>
+            <w:instrText xml:space="preserve"> CITATION Dom07 \l 1033 </w:instrText>
+          </w:r>
+          <w:r>
+            <w:fldChar w:fldCharType="separate"/>
+          </w:r>
+          <w:r>
+            <w:rPr>
+              <w:noProof/>
+            </w:rPr>
+            <w:t xml:space="preserve"> (Dombeck, Khabbaz, Collman, Adelman, &amp; Tank, 2007)</w:t>
+          </w:r>
+          <w:r>
+            <w:fldChar w:fldCharType="end"/>
+          </w:r>
+        </w:sdtContent>
+      </w:sdt>
+      <w:r>
+        <w:t xml:space="preserve">. Generally, two computer mice are fit at the equator of the </w:t>
+      </w:r>
+      <w:r>
+        <w:t>Styrofoam</w:t>
+      </w:r>
+      <w:r>
+        <w:t xml:space="preserve"> ball at an angle of 90 degrees, which provides the experimenter with linear movement in the X-Y plane, as well as rotational information. </w:t>
+      </w:r>
+      <w:r>
+        <w:t>Such</w:t>
+      </w:r>
+      <w:r>
+        <w:t xml:space="preserve"> </w:t>
+      </w:r>
+      <w:r>
+        <w:lastRenderedPageBreak/>
+        <w:t xml:space="preserve">designs </w:t>
+      </w:r>
+      <w:r>
+        <w:t xml:space="preserve">can </w:t>
+      </w:r>
+      <w:r>
+        <w:t xml:space="preserve">obtain motor information </w:t>
+      </w:r>
+      <w:r>
+        <w:t>from</w:t>
+      </w:r>
+      <w:r>
+        <w:t xml:space="preserve"> readings from the computer mice via LabView </w:t>
+      </w:r>
+      <w:sdt>
+        <w:sdtPr>
+          <w:id w:val="-315489026"/>
+          <w:citation/>
+        </w:sdtPr>
+        <w:sdtEndPr/>
+        <w:sdtContent>
+          <w:r>
+            <w:fldChar w:fldCharType="begin"/>
+          </w:r>
+          <w:r>
+            <w:instrText xml:space="preserve"> CITATION Ara14 \l 1033  \m Dom07</w:instrText>
+          </w:r>
+          <w:r>
+            <w:fldChar w:fldCharType="separate"/>
+          </w:r>
+          <w:r>
+            <w:rPr>
+              <w:noProof/>
+            </w:rPr>
+            <w:t>(Aranov &amp; Tank, 2014; Dombeck, Khabbaz, Collman, Adelman, &amp; Tank, 2007)</w:t>
+          </w:r>
+          <w:r>
+            <w:fldChar w:fldCharType="end"/>
+          </w:r>
+        </w:sdtContent>
+      </w:sdt>
+      <w:r>
+        <w:t xml:space="preserve"> which, though a comprehensive piece of software, is expensive and proprietary.</w:t>
+      </w:r>
+    </w:p>
+    <w:p>
+      <w:pPr>
+        <w:ind w:firstLine="360"/>
+      </w:pPr>
+      <w:r>
+        <w:t xml:space="preserve">We </w:t>
+      </w:r>
+      <w:r>
+        <w:t>reconstructed</w:t>
+      </w:r>
+      <w:r>
+        <w:t xml:space="preserve"> this</w:t>
+      </w:r>
+      <w:r>
+        <w:t xml:space="preserve"> latter</w:t>
+      </w:r>
+      <w:r>
+        <w:t xml:space="preserve"> design utilizing a Teensy, a far less expensive alternative.</w:t>
+      </w:r>
+      <w:r>
+        <w:t xml:space="preserve"> </w:t>
+      </w:r>
+      <w:r>
+        <w:t>Our approach</w:t>
+      </w:r>
+      <w:r>
+        <w:t xml:space="preserve"> also allowed us to </w:t>
+      </w:r>
+      <w:r>
+        <w:t>interface directly with</w:t>
+      </w:r>
+      <w:r>
+        <w:t xml:space="preserve"> ADNS-9800</w:t>
+      </w:r>
+      <w:r>
+        <w:t xml:space="preserve"> </w:t>
+      </w:r>
+      <w:r>
+        <w:t>sensor boards</w:t>
+      </w:r>
+      <w:r>
+        <w:t>. These sensor boards a</w:t>
+      </w:r>
+      <w:r>
+        <w:t xml:space="preserve">re inexpensive and </w:t>
+      </w:r>
+      <w:r>
+        <w:t xml:space="preserve">the sensors themselves </w:t>
+      </w:r>
+      <w:r>
+        <w:t>are an improvement in many aspects over</w:t>
+      </w:r>
+      <w:r>
+        <w:t xml:space="preserve"> the sensors in</w:t>
+      </w:r>
+      <w:r>
+        <w:t xml:space="preserve"> </w:t>
+      </w:r>
+      <w:r>
+        <w:t>standard</w:t>
+      </w:r>
+      <w:r>
+        <w:t xml:space="preserve"> computer mice. For example, they are highly sensitive and have high maximum sampling rates, with a maximum read rate of 12000 frames per second (thus accommodating the temporal requirements of faster imaging environments), and maximum resolution of 8200 counts per inch (</w:t>
+      </w:r>
+      <w:hyperlink r:id="rId14" w:history="1">
+        <w:r>
+          <w:rPr>
+            <w:rStyle w:val="Hyperlink"/>
+          </w:rPr>
+          <w:t>https://datasheet.octopart.com/ADNS-9800-Avago-datasheet-10666463.pdf</w:t>
+        </w:r>
+      </w:hyperlink>
+      <w:r>
+        <w:t xml:space="preserve">). Further, accumulated displacements can be stored in the sensors between readings, because ADNS-9800 sensors store motion data in 16 bits instead of the </w:t>
+      </w:r>
+      <w:r>
+        <w:t>more standard</w:t>
+      </w:r>
+      <w:r>
+        <w:t xml:space="preserve"> 8 bits. Therefore, </w:t>
+      </w:r>
+      <w:r>
+        <w:t>one does not need to worry about sensor saturation.</w:t>
+      </w:r>
+    </w:p>
+    <w:p>
+      <w:pPr>
+        <w:ind w:firstLine="360"/>
+      </w:pPr>
+      <w:r>
+        <w:t xml:space="preserve"> In order to use these motion-sensors, we utilized a class-based ADNS-9800 library. </w:t>
+      </w:r>
+      <w:r>
+        <w:t>W</w:t>
+      </w:r>
+      <w:r>
+        <w:t>e read displacements picked up by the sensors and convert</w:t>
+      </w:r>
+      <w:r>
+        <w:t>ed</w:t>
+      </w:r>
+      <w:r>
+        <w:t xml:space="preserve"> them directly to micrometer displacements</w:t>
+      </w:r>
+      <w:r>
+        <w:t xml:space="preserve"> using the internal calibration of the sensors</w:t>
+      </w:r>
+      <w:r>
+        <w:t>.</w:t>
+      </w:r>
+      <w:r>
+        <w:t xml:space="preserve"> </w:t>
+      </w:r>
+      <w:r>
+        <w:t>Because of the simplicity of the ADNS-9800 library and example experimenta</w:t>
+      </w:r>
+      <w:r>
+        <w:t>l design setup built alongside, building a usable design is particularly easy.</w:t>
+      </w:r>
+      <w:r>
+        <w:t xml:space="preserve"> </w:t>
+      </w:r>
+      <w:r>
+        <w:t xml:space="preserve">This is </w:t>
+      </w:r>
+      <w:r>
+        <w:t xml:space="preserve">particularly </w:t>
+      </w:r>
+      <w:r>
+        <w:t xml:space="preserve">true </w:t>
+      </w:r>
+      <w:r>
+        <w:t>if one is interested mostly in</w:t>
       </w:r>
       <w:r>
         <w:t xml:space="preserve"> recording accurate x, </w:t>
@@ -2620,13 +3171,25 @@
         <w:t>are</w:t>
       </w:r>
       <w:r>
-        <w:t xml:space="preserve"> already implemented directly in the code</w:t>
+        <w:t xml:space="preserve"> already implemented directly in</w:t>
+      </w:r>
+      <w:r>
+        <w:t>to</w:t>
+      </w:r>
+      <w:r>
+        <w:t xml:space="preserve"> the code</w:t>
       </w:r>
       <w:r>
         <w:t xml:space="preserve">. Proper wiring </w:t>
       </w:r>
       <w:r>
-        <w:t xml:space="preserve">is demonstrated in Figure </w:t>
+        <w:t>is</w:t>
+      </w:r>
+      <w:r>
+        <w:t xml:space="preserve"> also simple and is</w:t>
+      </w:r>
+      <w:r>
+        <w:t xml:space="preserve"> demonstrated in Figure </w:t>
       </w:r>
       <w:r>
         <w:t>2B</w:t>
@@ -2644,19 +3207,21 @@
         <w:t>with</w:t>
       </w:r>
       <w:r>
-        <w:t xml:space="preserve"> jumper wires or sturdier, longer lasting wire. Anecdotally, jumper wires appear to become unreliable after a short amount of time, and so sturdier wire </w:t>
-      </w:r>
-      <w:r>
-        <w:t xml:space="preserve">should be </w:t>
-      </w:r>
-      <w:r>
-        <w:t>preferred.</w:t>
-      </w:r>
-      <w:r>
-        <w:t xml:space="preserve"> </w:t>
-      </w:r>
-      <w:r>
-        <w:t>This system offers an affordable, modular, open-source method of tracking mouse movement with high fidelity, temporal accuracy and without introducing conf</w:t>
+        <w:t xml:space="preserve"> jumper wires or sturdier, longer lasting wire. </w:t>
+      </w:r>
+    </w:p>
+    <w:p>
+      <w:pPr>
+        <w:ind w:firstLine="360"/>
+      </w:pPr>
+      <w:r>
+        <w:t xml:space="preserve">This system offers an </w:t>
+      </w:r>
+      <w:r>
+        <w:t>inexpensive</w:t>
+      </w:r>
+      <w:r>
+        <w:t xml:space="preserve"> method of tracking mouse movement with high fidelity, temporal accuracy and without introducing conf</w:t>
       </w:r>
       <w:r>
         <w:t xml:space="preserve">ounding experimental variables. As can be seen in Figure 3A, the velocity that we calculate falls into the range of previously reported mouse velocity with similar setups (see, for example, </w:t>
@@ -2689,7 +3254,13 @@
         </w:sdtContent>
       </w:sdt>
       <w:r>
-        <w:t>), and we are capable of seeing quite a bit of variation in the mouse’</w:t>
+        <w:t xml:space="preserve">), and we are capable of seeing </w:t>
+      </w:r>
+      <w:r>
+        <w:t xml:space="preserve">large </w:t>
+      </w:r>
+      <w:r>
+        <w:t>variation in the mouse’</w:t>
       </w:r>
       <w:r>
         <w:t xml:space="preserve">s motor output. In Figure 3B, </w:t>
@@ -2719,35 +3290,160 @@
     <w:p>
       <w:pPr>
         <w:ind w:firstLine="720"/>
-        <w:rPr>
-          <w:sz w:val="20"/>
-        </w:rPr>
       </w:pPr>
       <w:r>
         <w:t>To verify that this bias in slope was not due to the frequency of the IntervalTimer, we repeated recordings that were 5 minutes long each, each using the same script except with a 500 microsecond delay between the beginning of the digital pulse and end of the digital pulse. These all had very similar biases, at 28.3 microseconds per second for the 20 Hz recording, and 28.4 microseconds per second for the 50 Hz and 100 Hz recordings, respectively.</w:t>
+      </w:r>
+      <w:r>
+        <w:t xml:space="preserve"> </w:t>
+      </w:r>
+      <w:r>
+        <w:t xml:space="preserve">A </w:t>
+      </w:r>
+      <w:r>
+        <w:t xml:space="preserve">much </w:t>
+      </w:r>
+      <w:r>
+        <w:t xml:space="preserve">similar bias in timing was </w:t>
+      </w:r>
+      <w:r>
+        <w:t xml:space="preserve">previously reported previously using an Arduino UNO: with repeated sampling of single 900 ms long TTL pulses with 100 ms inter-pulse intervals, the average length of time between sequential pulses was 1000.6 milliseconds </w:t>
+      </w:r>
+      <w:sdt>
+        <w:sdtPr>
+          <w:id w:val="1543626076"/>
+          <w:citation/>
+        </w:sdtPr>
+        <w:sdtEndPr/>
+        <w:sdtContent>
+          <w:r>
+            <w:fldChar w:fldCharType="begin"/>
+          </w:r>
+          <w:r>
+            <w:instrText xml:space="preserve"> CITATION DAu12 \l 1033 </w:instrText>
+          </w:r>
+          <w:r>
+            <w:fldChar w:fldCharType="separate"/>
+          </w:r>
+          <w:r>
+            <w:rPr>
+              <w:noProof/>
+            </w:rPr>
+            <w:t>(D'Ausilio, 2012)</w:t>
+          </w:r>
+          <w:r>
+            <w:fldChar w:fldCharType="end"/>
+          </w:r>
+        </w:sdtContent>
+      </w:sdt>
+      <w:r>
+        <w:t xml:space="preserve">. Though the code utilized by that experiment differs from ours, it </w:t>
+      </w:r>
+      <w:r>
+        <w:t>does illustrate</w:t>
+      </w:r>
+      <w:r>
+        <w:t xml:space="preserve"> the</w:t>
+      </w:r>
+      <w:r>
+        <w:t xml:space="preserve"> precision and low bias of </w:t>
+      </w:r>
+      <w:r>
+        <w:t xml:space="preserve">the Teensy </w:t>
+      </w:r>
+      <w:r>
+        <w:t xml:space="preserve">combined with the IntervalTimer function. In addition, it underscores the </w:t>
+      </w:r>
+      <w:r>
+        <w:t>utility of the Teensy</w:t>
+      </w:r>
+      <w:r>
+        <w:t xml:space="preserve"> for continual frame-capture triggering instead of aligning a camera only to the beginning of a trial or experiment</w:t>
+      </w:r>
+      <w:r>
+        <w:t>, particularly over the course of a longer recording session</w:t>
+      </w:r>
+      <w:r>
+        <w:t xml:space="preserve"> </w:t>
+      </w:r>
+      <w:sdt>
+        <w:sdtPr>
+          <w:id w:val="-844634540"/>
+          <w:citation/>
+        </w:sdtPr>
+        <w:sdtEndPr/>
+        <w:sdtContent>
+          <w:r>
+            <w:fldChar w:fldCharType="begin"/>
+          </w:r>
+          <w:r>
+            <w:instrText xml:space="preserve"> CITATION Mic17 \l 1033 </w:instrText>
+          </w:r>
+          <w:r>
+            <w:fldChar w:fldCharType="separate"/>
+          </w:r>
+          <w:r>
+            <w:rPr>
+              <w:noProof/>
+            </w:rPr>
+            <w:t>(Micallef, Takahashi, Larkum, &amp; Palmer, 2017)</w:t>
+          </w:r>
+          <w:r>
+            <w:fldChar w:fldCharType="end"/>
+          </w:r>
+        </w:sdtContent>
+      </w:sdt>
+      <w:r>
+        <w:t>.</w:t>
       </w:r>
     </w:p>
     <w:p>
-      <w:r>
-        <w:rPr>
-          <w:i/>
-        </w:rPr>
-        <w:t>Classical</w:t>
-      </w:r>
-      <w:r>
-        <w:rPr>
-          <w:i/>
-        </w:rPr>
-        <w:t xml:space="preserve"> conditioning</w:t>
-      </w:r>
+      <w:pPr>
+        <w:ind w:firstLine="720"/>
+      </w:pPr>
     </w:p>
     <w:p>
+      <w:r>
+        <w:rPr>
+          <w:i/>
+        </w:rPr>
+        <w:t>Trace</w:t>
+      </w:r>
+      <w:r>
+        <w:rPr>
+          <w:i/>
+        </w:rPr>
+        <w:t xml:space="preserve"> conditioning</w:t>
+      </w:r>
+    </w:p>
+    <w:p>
       <w:pPr>
         <w:ind w:firstLine="720"/>
       </w:pPr>
       <w:r>
+        <w:t xml:space="preserve">In the second experiment (Figure 1B and 2B), we constructed a device capable of running a simple </w:t>
+      </w:r>
+      <w:r>
+        <w:t>trace</w:t>
+      </w:r>
+      <w:r>
+        <w:t xml:space="preserve"> conditioning experiment, where we can train a mouse to blink i</w:t>
+      </w:r>
+      <w:r>
+        <w:t xml:space="preserve">n response to simultaneous </w:t>
+      </w:r>
+      <w:r>
         <w:lastRenderedPageBreak/>
-        <w:t>In the second experiment (Figure 1B and 2B), we constructed a device capable of running a simple classical conditioning experiment, where we can train a mouse to blink in response to a tone and light exposure using a puff of air as an unconditioned aversive stimulus.</w:t>
+        <w:t xml:space="preserve">tone and light </w:t>
+      </w:r>
+      <w:r>
+        <w:t>exposure</w:t>
+      </w:r>
+      <w:r>
+        <w:t xml:space="preserve"> by</w:t>
+      </w:r>
+      <w:r>
+        <w:t xml:space="preserve"> using a puff of air as an unconditioned aversive stimulus.</w:t>
       </w:r>
       <w:r>
         <w:rPr>
@@ -2759,7 +3455,10 @@
         <w:t xml:space="preserve">Our design of a </w:t>
       </w:r>
       <w:r>
-        <w:t xml:space="preserve">classical conditioning </w:t>
+        <w:t xml:space="preserve">trace </w:t>
+      </w:r>
+      <w:r>
+        <w:t xml:space="preserve">conditioning </w:t>
       </w:r>
       <w:r>
         <w:t xml:space="preserve">experiment </w:t>
@@ -2810,13 +3509,43 @@
         </w:sdtContent>
       </w:sdt>
       <w:r>
-        <w:t xml:space="preserve">. </w:t>
-      </w:r>
-      <w:r>
-        <w:t xml:space="preserve">As previously described, a mouse is gradually trained to blink after seeing a light and hearing a sound, via a “puff” that is consistently delivered following exposure to both light and a 9500 Hz tone. </w:t>
-      </w:r>
-      <w:r>
-        <w:t>We utilized, in addition to the Teensy 3.2, only 2 additional specialty components, as shown in Table 1: a prop shield to amplify the analog output from the Teensy 3.2, which can then drive speakers of both 4 and 8 ohms, and a few sets of 14x1 double insulated pins for connecting the Teensy to the prop shield. In total, this setup costs approximately $40, excluding general equipment.</w:t>
+        <w:t>. Typically</w:t>
+      </w:r>
+      <w:r>
+        <w:t xml:space="preserve"> </w:t>
+      </w:r>
+      <w:r>
+        <w:t xml:space="preserve">in this experimental setup, </w:t>
+      </w:r>
+      <w:r>
+        <w:t>a mouse is gradually trained to blink after seeing a light and hearing a sound, via a “puff” that is consistently delivered following exposure to</w:t>
+      </w:r>
+      <w:r>
+        <w:t xml:space="preserve"> both light and a 9500 Hz tone.</w:t>
+      </w:r>
+      <w:r>
+        <w:t xml:space="preserve"> </w:t>
+      </w:r>
+      <w:r>
+        <w:t xml:space="preserve">Here, we set up the Teensy to perform such an experiment, and recorded from the relevant pins. </w:t>
+      </w:r>
+      <w:r>
+        <w:t xml:space="preserve">In </w:t>
+      </w:r>
+      <w:r>
+        <w:t xml:space="preserve">addition to the Teensy 3.2, </w:t>
+      </w:r>
+      <w:r>
+        <w:t xml:space="preserve">we needed </w:t>
+      </w:r>
+      <w:r>
+        <w:t>only 2 additional specialty components</w:t>
+      </w:r>
+      <w:r>
+        <w:t xml:space="preserve"> in addition to a speaker</w:t>
+      </w:r>
+      <w:r>
+        <w:t>, as shown in Table 1: a prop shield to amplify the analog output from the Teensy 3.2, which can then drive speakers of both 4 and 8 ohms, and a few sets of 14x1 double insulated pins for connecting the Teensy to the prop shield. In total, this setup costs approximately $40, excluding general equipment.</w:t>
       </w:r>
     </w:p>
     <w:p>
@@ -2824,19 +3553,16 @@
         <w:ind w:firstLine="720"/>
       </w:pPr>
       <w:r>
-        <w:t xml:space="preserve">Imaging can be performed simultaneously by turning on and off a given pin during each frame, the rising phase </w:t>
-      </w:r>
-      <w:r>
-        <w:t xml:space="preserve">or falling phase </w:t>
-      </w:r>
-      <w:r>
-        <w:t>of which a camera or other device can use as an indicator telling it to capture an image</w:t>
-      </w:r>
-      <w:r>
-        <w:t xml:space="preserve"> or perform some other task</w:t>
-      </w:r>
-      <w:r>
-        <w:t>. In a mimic experiment, we recorded the timings of each of these triggers and compared them to the theoretical timings</w:t>
+        <w:t>Imaging can be performed simultaneously by turning on and off</w:t>
+      </w:r>
+      <w:r>
+        <w:t xml:space="preserve"> a given pin during each frame</w:t>
+      </w:r>
+      <w:r>
+        <w:t>. In this</w:t>
+      </w:r>
+      <w:r>
+        <w:t xml:space="preserve"> mimic experiment, we recorded the timings of each of these triggers and compared them to the theoretical timings</w:t>
       </w:r>
       <w:r>
         <w:t xml:space="preserve"> with samples spaced at exactly 50ms apart</w:t>
@@ -2854,49 +3580,13 @@
         <w:t xml:space="preserve"> </w:t>
       </w:r>
       <w:r>
-        <w:t xml:space="preserve">Like the motion experimental design, the measured timings were very similar to the theoretical timings, biased by approximately 30 microseconds per sample. </w:t>
-      </w:r>
-      <w:r>
-        <w:t xml:space="preserve">We note that, adjusted for the length of time, our timing bias is comparable to that reported by </w:t>
-      </w:r>
-      <w:sdt>
-        <w:sdtPr>
-          <w:id w:val="-1261376567"/>
-          <w:citation/>
-        </w:sdtPr>
-        <w:sdtEndPr/>
-        <w:sdtContent>
-          <w:r>
-            <w:fldChar w:fldCharType="begin"/>
-          </w:r>
-          <w:r>
-            <w:instrText xml:space="preserve"> CITATION DAu12 \l 1033 </w:instrText>
-          </w:r>
-          <w:r>
-            <w:fldChar w:fldCharType="separate"/>
-          </w:r>
-          <w:r>
-            <w:rPr>
-              <w:noProof/>
-            </w:rPr>
-            <w:t>(D'Ausilio, 2012)</w:t>
-          </w:r>
-          <w:r>
-            <w:fldChar w:fldCharType="end"/>
-          </w:r>
-        </w:sdtContent>
-      </w:sdt>
-      <w:r>
-        <w:t xml:space="preserve"> in various Arduino experimental designs at approximately 0.6 milliseconds per second (3e-05 per sample / 0.05 seconds per sample = 6e-04 </w:t>
-      </w:r>
-      <w:r>
-        <w:t xml:space="preserve">seconds </w:t>
-      </w:r>
-      <w:r>
-        <w:t>per second).</w:t>
-      </w:r>
-      <w:r>
-        <w:t xml:space="preserve"> We looked at light</w:t>
+        <w:t>Like the motion experimental design, the measured timings were very similar to the theoretical timings, biased by approximately 30 microseconds per sample</w:t>
+      </w:r>
+      <w:r>
+        <w:t xml:space="preserve">. </w:t>
+      </w:r>
+      <w:r>
+        <w:t>We looked at light</w:t>
       </w:r>
       <w:r>
         <w:t xml:space="preserve"> onset timing, light length</w:t>
@@ -2918,6 +3608,18 @@
       </w:r>
       <w:r>
         <w:t xml:space="preserve"> well under 1 milliseconds</w:t>
+      </w:r>
+      <w:r>
+        <w:t xml:space="preserve">, showing that including a continuous audio output doesn’t alter the accuracy or increase </w:t>
+      </w:r>
+      <w:r>
+        <w:t>the bias of</w:t>
+      </w:r>
+      <w:r>
+        <w:t xml:space="preserve"> experimentation</w:t>
+      </w:r>
+      <w:r>
+        <w:t xml:space="preserve"> with a Teensy</w:t>
       </w:r>
       <w:r>
         <w:t>.</w:t>
@@ -2927,851 +3629,328 @@
       <w:pPr>
         <w:ind w:firstLine="720"/>
       </w:pPr>
-      <w:r>
-        <w:t>‘’’’’’’’</w:t>
-      </w:r>
     </w:p>
     <w:p>
       <w:pPr>
-        <w:ind w:firstLine="360"/>
-      </w:pPr>
-      <w:r>
-        <w:t>, the experimental setup must be easy to manipulate or alter. Technical skillsets vary widely in the field of neuroscience. The board does offer a board and shield, however, both of which simplify the use of this feature for practical purposes such as playing a sound. Use of this feature on the Teensy 3.2 in conclusion with the Teensy Audio Adapter Board (</w:t>
-      </w:r>
-      <w:r>
-        <w:t>https://www.pjrc.com/store/teensy3_audio.html</w:t>
-      </w:r>
-      <w:r>
-        <w:t xml:space="preserve">) has been demonstrated previously </w:t>
-      </w:r>
-      <w:sdt>
-        <w:sdtPr>
-          <w:id w:val="1232504760"/>
-          <w:citation/>
-        </w:sdtPr>
-        <w:sdtContent>
-          <w:r>
-            <w:fldChar w:fldCharType="begin"/>
-          </w:r>
-          <w:r>
-            <w:instrText xml:space="preserve"> CITATION Sol18 \l 1033 </w:instrText>
-          </w:r>
-          <w:r>
-            <w:fldChar w:fldCharType="separate"/>
-          </w:r>
-          <w:r>
-            <w:rPr>
-              <w:noProof/>
-            </w:rPr>
-            <w:t>(Solari, Sviatk\o, Laszlovsky, Heged\us, &amp; Hangya, 2018)</w:t>
-          </w:r>
-          <w:r>
-            <w:fldChar w:fldCharType="end"/>
-          </w:r>
-        </w:sdtContent>
-      </w:sdt>
-      <w:r>
-        <w:t>.</w:t>
+        <w:rPr>
+          <w:b/>
+        </w:rPr>
+      </w:pPr>
+      <w:r>
+        <w:rPr>
+          <w:b/>
+        </w:rPr>
+        <w:t>Conclusion</w:t>
       </w:r>
     </w:p>
     <w:p>
       <w:pPr>
-        <w:ind w:firstLine="360"/>
-      </w:pPr>
-      <w:r>
-        <w:t xml:space="preserve">Finally, the experimental setup should be both widely accessible (including low-cost) and open-source. Current environments and programming environments can be exceedingly expensive. As we see in Table 1, the Teensy 3.2 itself costs only $19.80 from the manufacturer. The most expensive experimental component that we use in either setup is the ADNS-9800 sensor, which costs only $27.50. The Arduino and added-on Teensyduino programming environments are free. </w:t>
+        <w:ind w:firstLine="720"/>
+      </w:pPr>
+      <w:r>
+        <w:t xml:space="preserve">We </w:t>
+      </w:r>
+      <w:r>
+        <w:t>introduce</w:t>
+      </w:r>
+      <w:r>
+        <w:t xml:space="preserve"> two inexpensive and highly accurate experimental paradigms both constructed around a Teensy 3.2 microcontroller. In the first, we </w:t>
+      </w:r>
+      <w:r>
+        <w:t xml:space="preserve">utilize </w:t>
+      </w:r>
+      <w:r>
+        <w:t>ADNS-9800 gaming sensors</w:t>
+      </w:r>
+      <w:r>
+        <w:t>, which obviate the need</w:t>
+      </w:r>
+      <w:r>
+        <w:t xml:space="preserve"> for </w:t>
+      </w:r>
+      <w:r>
+        <w:t xml:space="preserve">external </w:t>
+      </w:r>
+      <w:r>
+        <w:t>calibration</w:t>
+      </w:r>
+      <w:r>
+        <w:t>, and for which exists a user-friendly library and example implementation of this library</w:t>
+      </w:r>
+      <w:r>
+        <w:t xml:space="preserve">. The Teensy is capable of performing this task while </w:t>
+      </w:r>
+      <w:r>
+        <w:t>sending</w:t>
+      </w:r>
+      <w:r>
+        <w:t xml:space="preserve"> </w:t>
+      </w:r>
+      <w:r>
+        <w:t xml:space="preserve">temporally </w:t>
+      </w:r>
+      <w:r>
+        <w:t>regular and precise</w:t>
+      </w:r>
+      <w:r>
+        <w:t xml:space="preserve"> digital pulses out of</w:t>
+      </w:r>
+      <w:r>
+        <w:t xml:space="preserve"> </w:t>
+      </w:r>
+      <w:r>
+        <w:t>another digital pin</w:t>
+      </w:r>
+      <w:r>
+        <w:t xml:space="preserve">. This would be particularly useful in an imaging paradigm, where </w:t>
+      </w:r>
+      <w:r>
+        <w:t xml:space="preserve">one could set a camera to capture and send motor output simultaneously with accurate camera triggers. </w:t>
       </w:r>
     </w:p>
     <w:p>
       <w:pPr>
-        <w:ind w:firstLine="360"/>
-      </w:pPr>
-      <w:r>
-        <w:t>Cost can be prohibitive; therefore, if an open-source programming or design environment existed but were expensive, this would preclude wide-spread contribution of new software libraries or hardware components to the existing system by pricing out hobbyists. For example, in our implementation of a motion-sensing calcium imaging paradigm, we utilize the ADNS-9800 sensor, which is produced by a small company (Jack Enterprises, LLC) in Cookeville, Tennessee. This sensor affords us easy and affordable access to a high-speed, high-fidelity gaming sensor. Open-source products potentially offer faster, highly parallel development by taking advantage of the global village.</w:t>
+        <w:ind w:firstLine="720"/>
+        <w:rPr>
+          <w:b/>
+        </w:rPr>
+      </w:pPr>
+      <w:r>
+        <w:t xml:space="preserve">We also demonstrate a setup built to implement a </w:t>
+      </w:r>
+      <w:r>
+        <w:t>trace</w:t>
+      </w:r>
+      <w:r>
+        <w:t xml:space="preserve"> conditioning paradigm. This illustrates the ability of the Teensy to orchestrate different classes of output</w:t>
+      </w:r>
+      <w:r>
+        <w:t>—analog and digital, both long and short pulses—</w:t>
+      </w:r>
+      <w:r>
+        <w:t xml:space="preserve">simultaneously </w:t>
+      </w:r>
+      <w:r>
+        <w:t xml:space="preserve">and </w:t>
+      </w:r>
+      <w:r>
+        <w:t>with high temporal accuracy</w:t>
       </w:r>
       <w:r>
         <w:t xml:space="preserve"> </w:t>
       </w:r>
       <w:r>
-        <w:t xml:space="preserve">Cost improves accessibility, and accessibility is necessary to maximize the effect of an open-source environment. Even if money is not an object to academic audiences, the lower the cost of an item, the more readily hobbyists will adopt the product. As more and more hobbyists do so, we will see the development of new open source libraries accelerate, which could provide useful to the academic community. </w:t>
+        <w:t>while simultaneously sending out regular digital pulses to control an image capturing device. It</w:t>
+      </w:r>
+      <w:r>
+        <w:t xml:space="preserve"> also highlights the ability of this device to simultaneously produce an analog output, in particular to generate a sound, while performing other actions.</w:t>
+      </w:r>
+      <w:r>
+        <w:t xml:space="preserve"> </w:t>
+      </w:r>
+      <w:r>
+        <w:t>As previously stated, a</w:t>
+      </w:r>
+      <w:r>
+        <w:t xml:space="preserve"> major advantage of the Teensy 3.2 over other microcontrollers such as the Arduino is the fact that it can output a true analog signal, whereas the Arduino Uno, for example, is capable only of outputting pulse-width modulated signals. This opens a venue for many experimental additions, parti</w:t>
+      </w:r>
+      <w:r>
+        <w:t>cularly the addition of sound, without the need of extra devices such as resistors and capacitors to create an analog</w:t>
+      </w:r>
+      <w:r>
+        <w:t>-like</w:t>
+      </w:r>
+      <w:r>
+        <w:t xml:space="preserve"> signal. Rather, the Teensy 3.2 simply needs to be soldered on to a prop shield, and </w:t>
+      </w:r>
+      <w:r>
+        <w:t>less</w:t>
+      </w:r>
+      <w:r>
+        <w:t xml:space="preserve"> in-depth knowledge about electro</w:t>
+      </w:r>
+      <w:r>
+        <w:t>nic circuits</w:t>
+      </w:r>
+      <w:r>
+        <w:t xml:space="preserve"> is necessary.</w:t>
+      </w:r>
+      <w:r>
+        <w:t xml:space="preserve"> I</w:t>
+      </w:r>
+      <w:r>
+        <w:t>n addition, it has a built-in “A</w:t>
+      </w:r>
+      <w:r>
+        <w:t>udio” library that simplifies sound synthesis, reading, and mixing</w:t>
+      </w:r>
+      <w:r>
+        <w:t>, all at 44.1 kHz</w:t>
+      </w:r>
+      <w:r>
+        <w:t>.</w:t>
       </w:r>
     </w:p>
     <w:p>
       <w:pPr>
-        <w:rPr>
-          <w:i/>
-        </w:rPr>
-      </w:pPr>
-      <w:r>
-        <w:rPr>
-          <w:i/>
-        </w:rPr>
-        <w:t>Teensy 3.2</w:t>
-      </w:r>
-    </w:p>
-    <w:p>
-      <w:pPr>
-        <w:ind w:firstLine="360"/>
-      </w:pPr>
-      <w:ins w:id="5" w:author="X Han" w:date="2018-10-18T09:25:00Z">
-        <w:r>
-          <w:lastRenderedPageBreak/>
-          <w:t>Low cost m</w:t>
-        </w:r>
-      </w:ins>
-      <w:ins w:id="6" w:author="X Han" w:date="2018-10-18T09:23:00Z">
-        <w:r>
-          <w:t>icrocontroller</w:t>
-        </w:r>
-      </w:ins>
-      <w:ins w:id="7" w:author="X Han" w:date="2018-10-18T09:24:00Z">
-        <w:r>
-          <w:t>s, such as Arduino, with its user friendly interfac</w:t>
-        </w:r>
-      </w:ins>
-      <w:ins w:id="8" w:author="X Han" w:date="2018-10-18T09:25:00Z">
-        <w:r>
-          <w:t xml:space="preserve">e and </w:t>
-        </w:r>
-      </w:ins>
-      <w:ins w:id="9" w:author="X Han" w:date="2018-10-18T09:24:00Z">
-        <w:r>
-          <w:t>has gained popularity in neuroscience research</w:t>
-        </w:r>
-      </w:ins>
-      <w:ins w:id="10" w:author="X Han" w:date="2018-10-18T09:26:00Z">
-        <w:r>
-          <w:t xml:space="preserve">, which has also been utilized to design experiments in the realm of neuroscience </w:t>
-        </w:r>
-      </w:ins>
-      <w:customXmlInsRangeStart w:id="11" w:author="X Han" w:date="2018-10-18T09:26:00Z"/>
-      <w:sdt>
-        <w:sdtPr>
-          <w:id w:val="1154720035"/>
-          <w:citation/>
-        </w:sdtPr>
-        <w:sdtContent>
-          <w:customXmlInsRangeEnd w:id="11"/>
-          <w:ins w:id="12" w:author="X Han" w:date="2018-10-18T09:26:00Z">
-            <w:r>
-              <w:fldChar w:fldCharType="begin"/>
-            </w:r>
-            <w:r>
-              <w:instrText xml:space="preserve"> CITATION DAu12 \l 1033  \m Che17 \m Mic17</w:instrText>
-            </w:r>
-            <w:r>
-              <w:fldChar w:fldCharType="separate"/>
-            </w:r>
-            <w:r>
-              <w:rPr>
-                <w:noProof/>
-              </w:rPr>
-              <w:t>(D'Ausilio, 2012; Chen &amp; Li, 2017; Micallef, Takahashi, Larkum, &amp; Palmer, 2017)</w:t>
-            </w:r>
-            <w:r>
-              <w:fldChar w:fldCharType="end"/>
-            </w:r>
-          </w:ins>
-          <w:customXmlInsRangeStart w:id="13" w:author="X Han" w:date="2018-10-18T09:26:00Z"/>
-        </w:sdtContent>
-      </w:sdt>
-      <w:customXmlInsRangeEnd w:id="13"/>
-      <w:ins w:id="14" w:author="X Han" w:date="2018-10-18T09:24:00Z">
-        <w:r>
-          <w:t xml:space="preserve">. </w:t>
-        </w:r>
-      </w:ins>
-      <w:del w:id="15" w:author="X Han" w:date="2018-10-18T09:23:00Z">
-        <w:r>
-          <w:delText xml:space="preserve">The </w:delText>
-        </w:r>
-      </w:del>
-      <w:ins w:id="16" w:author="X Han" w:date="2018-10-18T09:25:00Z">
-        <w:r>
-          <w:t>However, Arduino is limited on….</w:t>
-        </w:r>
-      </w:ins>
-      <w:r>
-        <w:t>Teensy 3.2 (</w:t>
-      </w:r>
-      <w:hyperlink r:id="rId12" w:history="1">
-        <w:r>
-          <w:rPr>
-            <w:rStyle w:val="Hyperlink"/>
-          </w:rPr>
-          <w:t>https://www.pjrc.com/store/teensy32.html</w:t>
-        </w:r>
-      </w:hyperlink>
-      <w:r>
-        <w:t xml:space="preserve">) is a </w:t>
-      </w:r>
-      <w:ins w:id="17" w:author="X Han" w:date="2018-10-18T09:23:00Z">
-        <w:r>
-          <w:t xml:space="preserve">newly developed </w:t>
-        </w:r>
-      </w:ins>
-      <w:del w:id="18" w:author="X Han" w:date="2018-10-18T09:23:00Z">
-        <w:r>
-          <w:delText xml:space="preserve">less well-known </w:delText>
-        </w:r>
-      </w:del>
-      <w:r>
-        <w:t>microcontroller with several advantages compared with the Arduino</w:t>
-      </w:r>
-      <w:del w:id="19" w:author="X Han" w:date="2018-10-18T09:26:00Z">
-        <w:r>
-          <w:delText xml:space="preserve">, which has also been utilized to design experiments in the realm of neuroscience </w:delText>
-        </w:r>
-      </w:del>
-      <w:customXmlDelRangeStart w:id="20" w:author="X Han" w:date="2018-10-18T09:26:00Z"/>
-      <w:sdt>
-        <w:sdtPr>
-          <w:id w:val="258030876"/>
-          <w:citation/>
-        </w:sdtPr>
-        <w:sdtContent>
-          <w:customXmlDelRangeEnd w:id="20"/>
-          <w:del w:id="21" w:author="X Han" w:date="2018-10-18T09:26:00Z">
-            <w:r>
-              <w:fldChar w:fldCharType="begin"/>
-            </w:r>
-            <w:r>
-              <w:delInstrText xml:space="preserve"> CITATION DAu12 \l 1033  \m Che17 \m Mic17</w:delInstrText>
-            </w:r>
-            <w:r>
-              <w:fldChar w:fldCharType="separate"/>
-            </w:r>
-            <w:r>
-              <w:rPr>
-                <w:noProof/>
-              </w:rPr>
-              <w:delText>(D'Ausilio, 2012; Chen &amp; Li, 2017; Micallef, Takahashi, Larkum, &amp; Palmer, 2017)</w:delText>
-            </w:r>
-            <w:r>
-              <w:fldChar w:fldCharType="end"/>
-            </w:r>
-          </w:del>
-          <w:customXmlDelRangeStart w:id="22" w:author="X Han" w:date="2018-10-18T09:26:00Z"/>
-        </w:sdtContent>
-      </w:sdt>
-      <w:customXmlDelRangeEnd w:id="22"/>
+        <w:ind w:firstLine="720"/>
+      </w:pPr>
+      <w:r>
+        <w:t>A</w:t>
+      </w:r>
+      <w:r>
+        <w:t xml:space="preserve"> potential </w:t>
+      </w:r>
+      <w:r>
+        <w:t>limitation</w:t>
+      </w:r>
+      <w:r>
+        <w:t xml:space="preserve"> of </w:t>
+      </w:r>
+      <w:r>
+        <w:t>this</w:t>
+      </w:r>
+      <w:r>
+        <w:t xml:space="preserve"> system that we saw was the sl</w:t>
+      </w:r>
+      <w:r>
+        <w:t>ight timing drift of the Teensy.</w:t>
+      </w:r>
+      <w:r>
+        <w:t xml:space="preserve"> This drift </w:t>
+      </w:r>
+      <w:r>
+        <w:t>is</w:t>
+      </w:r>
+      <w:r>
+        <w:t xml:space="preserve"> linear in nature, however, </w:t>
+      </w:r>
+      <w:r>
+        <w:t>which makes it simple to</w:t>
+      </w:r>
+      <w:r>
+        <w:t xml:space="preserve"> calibrate o</w:t>
+      </w:r>
+      <w:r>
+        <w:t>ut.</w:t>
+      </w:r>
+      <w:r>
+        <w:t xml:space="preserve"> Further, it underscores the desirability of using a Teensy for total experimental control</w:t>
+      </w:r>
       <w:r>
         <w:t xml:space="preserve">. </w:t>
       </w:r>
-      <w:ins w:id="23" w:author="X Han" w:date="2018-10-18T09:26:00Z">
-        <w:r>
-          <w:t xml:space="preserve">Teensy 3.2 uses </w:t>
-        </w:r>
-      </w:ins>
-      <w:del w:id="24" w:author="X Han" w:date="2018-10-18T09:26:00Z">
-        <w:r>
-          <w:delText xml:space="preserve">First, its processor, </w:delText>
-        </w:r>
-      </w:del>
-      <w:r>
-        <w:t>a</w:t>
-      </w:r>
-      <w:ins w:id="25" w:author="X Han" w:date="2018-10-18T09:27:00Z">
-        <w:r>
-          <w:t xml:space="preserve"> 72MHz</w:t>
-        </w:r>
-      </w:ins>
-      <w:del w:id="26" w:author="X Han" w:date="2018-10-18T09:27:00Z">
-        <w:r>
-          <w:delText xml:space="preserve">n </w:delText>
-        </w:r>
-      </w:del>
-      <w:r>
-        <w:t xml:space="preserve">ARM Cortex-M4 </w:t>
-      </w:r>
-      <w:r>
-        <w:t>MK20DX256</w:t>
-      </w:r>
-      <w:ins w:id="27" w:author="X Han" w:date="2018-10-18T09:26:00Z">
-        <w:r>
-          <w:t xml:space="preserve"> processor</w:t>
-        </w:r>
-      </w:ins>
-      <w:ins w:id="28" w:author="X Han" w:date="2018-10-18T09:27:00Z">
-        <w:r>
-          <w:t xml:space="preserve">, several times faster than the 16MHz ????? processor used by </w:t>
-        </w:r>
-      </w:ins>
-      <w:del w:id="29" w:author="X Han" w:date="2018-10-18T09:27:00Z">
-        <w:r>
-          <w:delText xml:space="preserve">, has a much processing speed than the </w:delText>
-        </w:r>
-      </w:del>
-      <w:r>
-        <w:t>Arduino</w:t>
-      </w:r>
-      <w:del w:id="30" w:author="X Han" w:date="2018-10-18T09:28:00Z">
-        <w:r>
-          <w:delText xml:space="preserve"> (72 MHz vs 16 MHz</w:delText>
-        </w:r>
-      </w:del>
-      <w:commentRangeStart w:id="31"/>
-      <w:del w:id="32" w:author="Romano Linux Desktop" w:date="2018-10-18T12:08:00Z">
-        <w:r>
-          <w:delText>), allowing for faster and theoretically more precise output and data acquisition</w:delText>
-        </w:r>
-        <w:commentRangeEnd w:id="31"/>
-        <w:r>
-          <w:rPr>
-            <w:rStyle w:val="CommentReference"/>
-          </w:rPr>
-          <w:commentReference w:id="31"/>
-        </w:r>
-      </w:del>
-      <w:r>
-        <w:t>. Second, it has an output voltage of 3.3 Volts, compared to the Arduino’s 5 Volt output. This offers a small practical advantage for our motor experiment, as activating 5 Volt mode on the ADNS-9800 sensors requires additional soldering. It also offers true analog output, while the Arduino only offers pulse-width modulation for simple audio. In fact, a comprehensive audio library that runs at 44.1 kHz is built for the Teensy (</w:t>
-      </w:r>
-      <w:hyperlink r:id="rId15" w:history="1">
-        <w:r>
-          <w:rPr>
-            <w:rStyle w:val="Hyperlink"/>
-          </w:rPr>
-          <w:t>https://www.pjrc.com/teensy/td_libs_Audio.html</w:t>
-        </w:r>
-      </w:hyperlink>
-      <w:r>
-        <w:t>). Thus, this device is capable of generating sounds, even complex sounds, while simultaneously executing other tasks. Finally, the Teensy programming environment utilizes the Arduino’s programming environment. Therefore, it can utilize all of the crowd-sourced functionality of the Arduino’s massive user base, while also taking advantage of the unique features that the Teensy itself offers.</w:t>
-      </w:r>
-    </w:p>
-    <w:p>
-      <w:pPr>
-        <w:rPr>
-          <w:i/>
-        </w:rPr>
-      </w:pPr>
-      <w:r>
-        <w:rPr>
-          <w:i/>
-        </w:rPr>
-        <w:t>Motor acquisition</w:t>
-      </w:r>
-    </w:p>
-    <w:p>
-      <w:pPr>
-        <w:ind w:firstLine="360"/>
-      </w:pPr>
-      <w:r>
-        <w:t xml:space="preserve">Following these general requirements for an experimental control system, different experimental setups have idiosyncratic needs, particularly motor acquisition experiments. There are a number of ways in which people have attempted to observe motor output while imaging. In one particular technique, experimenters mount a fluorescence microscope on the head of a mouse, and allow the mouse to move freely while recording activity via video (Barbera et al. 2016) or via video in addition to an accelerometer </w:t>
-      </w:r>
-      <w:sdt>
-        <w:sdtPr>
-          <w:id w:val="-97027095"/>
-          <w:citation/>
-        </w:sdtPr>
-        <w:sdtContent>
-          <w:r>
-            <w:fldChar w:fldCharType="begin"/>
-          </w:r>
-          <w:r>
-            <w:instrText xml:space="preserve">CITATION Kla17 \l 1033 </w:instrText>
-          </w:r>
-          <w:r>
-            <w:fldChar w:fldCharType="separate"/>
-          </w:r>
-          <w:r>
-            <w:rPr>
-              <w:noProof/>
-            </w:rPr>
-            <w:t>(Klaus, et al., 2017)</w:t>
-          </w:r>
-          <w:r>
-            <w:fldChar w:fldCharType="end"/>
-          </w:r>
-        </w:sdtContent>
-      </w:sdt>
-      <w:r>
-        <w:t>. However, resting a microscope on the head of a mouse restricts its normal range of movement for the mouse, limiting its peak velocity and introducing a confounding variable to the experiment. For example, bearing additional weight recruits more muscle fibers and potentially supportive architecture, which could blur distinctions between neural representations of high and low motor patterns, particularly in motion-related regions of the brain such as the striatum.</w:t>
-      </w:r>
-    </w:p>
-    <w:p>
-      <w:pPr>
-        <w:ind w:firstLine="360"/>
-      </w:pPr>
-      <w:r>
-        <w:t xml:space="preserve">Another technique utilizes a “three-dimensional treadmill” setup, initially proposed by </w:t>
-      </w:r>
-      <w:r>
-        <w:rPr>
-          <w:noProof/>
-        </w:rPr>
-        <w:t>Dombeck, Khabbaz, Collman, Adelman, &amp; Tank (2007)</w:t>
-      </w:r>
-      <w:r>
-        <w:t xml:space="preserve"> and utilized widely elsewhere</w:t>
-      </w:r>
-      <w:sdt>
-        <w:sdtPr>
-          <w:id w:val="110864166"/>
-          <w:citation/>
-        </w:sdtPr>
-        <w:sdtContent>
-          <w:r>
-            <w:fldChar w:fldCharType="begin"/>
-          </w:r>
-          <w:r>
-            <w:instrText xml:space="preserve"> CITATION Ara14 \l 1033 </w:instrText>
-          </w:r>
-          <w:r>
-            <w:fldChar w:fldCharType="separate"/>
-          </w:r>
-          <w:r>
-            <w:rPr>
-              <w:noProof/>
-            </w:rPr>
-            <w:t xml:space="preserve"> (Aranov &amp; Tank, 2014)</w:t>
-          </w:r>
-          <w:r>
-            <w:fldChar w:fldCharType="end"/>
-          </w:r>
-        </w:sdtContent>
-      </w:sdt>
-      <w:r>
-        <w:t xml:space="preserve">. In this setting, the mouse is fitted with a head plate and imaging window, and is suspended atop a Styrofoam ball that is supported by compressed air (Figure 1). This type of imaging offers small image jitter primarily in-plane, which is advantageous because it can easily be corrected </w:t>
-      </w:r>
-      <w:sdt>
-        <w:sdtPr>
-          <w:id w:val="-1363734730"/>
-          <w:citation/>
-        </w:sdtPr>
-        <w:sdtContent>
-          <w:r>
-            <w:fldChar w:fldCharType="begin"/>
-          </w:r>
-          <w:r>
-            <w:instrText xml:space="preserve"> CITATION Dom07 \l 1033 </w:instrText>
-          </w:r>
-          <w:r>
-            <w:fldChar w:fldCharType="separate"/>
-          </w:r>
-          <w:r>
-            <w:rPr>
-              <w:noProof/>
-            </w:rPr>
-            <w:t>(Dombeck, Khabbaz, Collman, Adelman, &amp; Tank, 2007)</w:t>
-          </w:r>
-          <w:r>
-            <w:fldChar w:fldCharType="end"/>
-          </w:r>
-        </w:sdtContent>
-      </w:sdt>
-      <w:r>
-        <w:t>. It also offers a setting in which mouse must apply similar forces to begin or to terminate a motor sequence as it would in a freely-moving setting</w:t>
-      </w:r>
-      <w:sdt>
-        <w:sdtPr>
-          <w:id w:val="-182517935"/>
-          <w:citation/>
-        </w:sdtPr>
-        <w:sdtContent>
-          <w:r>
-            <w:fldChar w:fldCharType="begin"/>
-          </w:r>
-          <w:r>
-            <w:instrText xml:space="preserve"> CITATION Dom07 \l 1033 </w:instrText>
-          </w:r>
-          <w:r>
-            <w:fldChar w:fldCharType="separate"/>
-          </w:r>
-          <w:r>
-            <w:rPr>
-              <w:noProof/>
-            </w:rPr>
-            <w:t xml:space="preserve"> (Dombeck, Khabbaz, Collman, Adelman, &amp; Tank, 2007)</w:t>
-          </w:r>
-          <w:r>
-            <w:fldChar w:fldCharType="end"/>
-          </w:r>
-        </w:sdtContent>
-      </w:sdt>
-      <w:r>
-        <w:t xml:space="preserve">. Therefore, the mouse is able to move at normal velocities. Generally, two computer mice are fit at the equator of the styrofoam ball at an angle of 90 degrees, which provides the experimenter with linear movement in the X-Y plane, as well as rotational information. Most of these techniques obtain voltage readings from the computer mice via LabView </w:t>
-      </w:r>
-      <w:sdt>
-        <w:sdtPr>
-          <w:id w:val="-315489026"/>
-          <w:citation/>
-        </w:sdtPr>
-        <w:sdtContent>
-          <w:r>
-            <w:fldChar w:fldCharType="begin"/>
-          </w:r>
-          <w:r>
-            <w:instrText xml:space="preserve"> CITATION Ara14 \l 1033  \m Dom07</w:instrText>
-          </w:r>
-          <w:r>
-            <w:fldChar w:fldCharType="separate"/>
-          </w:r>
-          <w:r>
-            <w:rPr>
-              <w:noProof/>
-            </w:rPr>
-            <w:t>(Aranov &amp; Tank, 2014; Dombeck, Khabbaz, Collman, Adelman, &amp; Tank, 2007)</w:t>
-          </w:r>
-          <w:r>
-            <w:fldChar w:fldCharType="end"/>
-          </w:r>
-        </w:sdtContent>
-      </w:sdt>
-      <w:r>
-        <w:t xml:space="preserve"> which, though a comprehensive piece of software, is expensive and proprietary. </w:t>
-      </w:r>
-      <w:commentRangeStart w:id="33"/>
-      <w:r>
-        <w:t xml:space="preserve">Based on our own testing, implementing high-level MATLAB implementations of TTL pulse-based data acquisition using a National Instruments data acquisition board leads to temporal delays and jitter. </w:t>
-      </w:r>
-      <w:commentRangeEnd w:id="33"/>
-      <w:r>
-        <w:rPr>
-          <w:rStyle w:val="CommentReference"/>
-        </w:rPr>
-        <w:commentReference w:id="33"/>
-      </w:r>
-      <w:r>
-        <w:t>As described above, imaging needs a platform that is low-cost, scalable, and had high temporal fidelity. Our system achieves this.</w:t>
-      </w:r>
-    </w:p>
-    <w:p>
-      <w:pPr>
-        <w:ind w:firstLine="360"/>
-      </w:pPr>
+      <w:r>
+        <w:t>Synchronizing different devices</w:t>
+      </w:r>
+      <w:r>
+        <w:t xml:space="preserve"> only by a single pulse at the start of an experiment can lead to problems when trying to acquire motor output or deliver some experimental stimulus and examine cellular behavior with high temporal accuracy. </w:t>
+      </w:r>
+      <w:r>
+        <w:t xml:space="preserve"> We note </w:t>
+      </w:r>
+      <w:r>
+        <w:t xml:space="preserve">as well </w:t>
+      </w:r>
+      <w:r>
+        <w:t xml:space="preserve">that </w:t>
+      </w:r>
+      <w:r>
+        <w:t xml:space="preserve">the </w:t>
+      </w:r>
+      <w:r>
+        <w:t>standard error</w:t>
+      </w:r>
+      <w:r>
+        <w:t>s</w:t>
+      </w:r>
+      <w:r>
+        <w:t xml:space="preserve"> of </w:t>
+      </w:r>
+      <w:r>
+        <w:t xml:space="preserve">our </w:t>
+      </w:r>
+      <w:r>
+        <w:t xml:space="preserve">measurements across </w:t>
+      </w:r>
+      <w:r>
+        <w:t>both</w:t>
+      </w:r>
+      <w:r>
+        <w:t xml:space="preserve"> linear models were</w:t>
+      </w:r>
+      <w:r>
+        <w:t xml:space="preserve"> </w:t>
+      </w:r>
+      <w:r>
+        <w:t xml:space="preserve">very small: </w:t>
+      </w:r>
+      <w:r>
+        <w:t xml:space="preserve">on the order of </w:t>
+      </w:r>
+      <w:r>
+        <w:t xml:space="preserve">tens </w:t>
+      </w:r>
+      <w:r>
+        <w:t>of nanoseconds</w:t>
+      </w:r>
+      <w:r>
+        <w:t xml:space="preserve">. </w:t>
+      </w:r>
+      <w:r>
+        <w:t>In conc</w:t>
+      </w:r>
+      <w:r>
+        <w:t>lusion, t</w:t>
+      </w:r>
+      <w:r>
+        <w:t xml:space="preserve">he precision and utility of the Teensy microcontroller, in </w:t>
+      </w:r>
       <w:r>
         <w:lastRenderedPageBreak/>
-        <w:t>In order to use these motion-sensors, we utilized a class-based ADNS-9800 library and specific implementation, both built by Mark Bucklin (</w:t>
-      </w:r>
-      <w:hyperlink r:id="rId16" w:history="1">
-        <w:r>
-          <w:rPr>
-            <w:rStyle w:val="Hyperlink"/>
-          </w:rPr>
-          <w:t>https://github.com/markbucklin/NavigationSensor</w:t>
-        </w:r>
-      </w:hyperlink>
-      <w:r>
-        <w:t>). This ADNS-9800 library is a modified version of the stock ADNS-9800 library (</w:t>
-      </w:r>
-      <w:r>
-        <w:t>https://github.com/mrjohnk/ADNS-9800</w:t>
-      </w:r>
-      <w:r>
-        <w:t>). We built our code out of the specific implementation included in  the ADNS-9800 library. We think that this is the optimal way to observe motor data collected from a mouse. The ADNS-9800 sensors are highly sensitive and have high maximum sampling rates, with a maximum read rate of 12000 frames per second (thus accommodating the temporal requirements of faster imaging environments), and maximum resolution of 8200 counts per inch (</w:t>
-      </w:r>
-      <w:hyperlink r:id="rId17" w:history="1">
-        <w:r>
-          <w:rPr>
-            <w:rStyle w:val="Hyperlink"/>
-          </w:rPr>
-          <w:t>https://datasheet.octopart.com/ADNS-9800-Avago-datasheet-10666463.pdf</w:t>
-        </w:r>
-      </w:hyperlink>
-      <w:r>
-        <w:t>). Further, accumulated displacements can be stored in the sensors between readings, because ADNS-9800 sensors store motion data in 16 bits instead of the standard 8 bits. Therefore, one does not need to worry about polling sensors as frequently as one would need to with a standard computer mouse, but if desired, one has the ability to acquire motion data at a rate over 12 kHz.</w:t>
-      </w:r>
-    </w:p>
-    <w:p>
-      <w:pPr>
-        <w:ind w:firstLine="360"/>
-      </w:pPr>
-      <w:r>
-        <w:t>Here, we introduce two specific implementations of experimental designs geared toward neuronal imaging, implemented via a Teensy 3.2 microcontroller in conjunction with several simple code scripts and a library for the ADNS-9800 sensors. We thereby demonstrate the ease and usefulness of adopting Teensy 3.2-based designs for future imaging experiments, and for fulfilling the requirements of temporal accuracy, ease of use, flexibility, low cost and high accessibility.</w:t>
-      </w:r>
-    </w:p>
-    <w:p>
-      <w:pPr>
-        <w:ind w:firstLine="720"/>
-      </w:pPr>
-      <w:r>
-        <w:t>‘’’’</w:t>
-      </w:r>
-    </w:p>
-    <w:p>
-      <w:pPr>
-        <w:ind w:firstLine="720"/>
-      </w:pPr>
-    </w:p>
-    <w:p>
-      <w:pPr>
-        <w:rPr>
-          <w:b/>
-        </w:rPr>
-      </w:pPr>
-      <w:r>
-        <w:rPr>
-          <w:b/>
-        </w:rPr>
-        <w:t>Conclusion</w:t>
-      </w:r>
-    </w:p>
-    <w:p>
-      <w:pPr>
-        <w:ind w:firstLine="720"/>
-      </w:pPr>
-      <w:r>
-        <w:t xml:space="preserve">We </w:t>
-      </w:r>
-      <w:r>
-        <w:t xml:space="preserve">demonstrate two inexpensive and highly accurate experimental paradigms both constructed around a Teensy 3.2 microcontroller. In the first, we </w:t>
-      </w:r>
-      <w:r>
-        <w:t xml:space="preserve">utilize </w:t>
-      </w:r>
-      <w:r>
-        <w:t>ADNS-9800 gaming sensors</w:t>
-      </w:r>
-      <w:r>
-        <w:t>, which obviate the need</w:t>
-      </w:r>
-      <w:r>
-        <w:t xml:space="preserve"> for </w:t>
-      </w:r>
-      <w:r>
-        <w:t xml:space="preserve">external </w:t>
-      </w:r>
-      <w:r>
-        <w:t>calibration</w:t>
-      </w:r>
-      <w:r>
-        <w:t>, and for which exists a user-friendly library and example implementation of this library</w:t>
-      </w:r>
-      <w:r>
-        <w:t xml:space="preserve">. The Teensy is capable of performing this task while </w:t>
-      </w:r>
-      <w:r>
-        <w:t>sending</w:t>
+        <w:t>conjunction with the ADNS-9800 sensors</w:t>
+      </w:r>
+      <w:r>
+        <w:t xml:space="preserve"> and available audio </w:t>
+      </w:r>
+      <w:r>
+        <w:t>library</w:t>
+      </w:r>
+      <w:r>
+        <w:t xml:space="preserve"> and IntervalTimer functions</w:t>
+      </w:r>
+      <w:r>
+        <w:t>, make this a use</w:t>
+      </w:r>
+      <w:r>
+        <w:t xml:space="preserve">r-friendly, easily adaptable, accurate, and precise </w:t>
+      </w:r>
+      <w:r>
+        <w:t xml:space="preserve">tool for </w:t>
+      </w:r>
+      <w:r>
+        <w:t>different</w:t>
+      </w:r>
+      <w:r>
+        <w:t xml:space="preserve"> experimen</w:t>
+      </w:r>
+      <w:r>
+        <w:t xml:space="preserve">tal designs in neuroscience in general, </w:t>
+      </w:r>
+      <w:r>
+        <w:t>and particularly</w:t>
       </w:r>
       <w:r>
         <w:t xml:space="preserve"> </w:t>
       </w:r>
       <w:r>
-        <w:t>temporally accurate digital pulses out of</w:t>
-      </w:r>
-      <w:r>
-        <w:t xml:space="preserve"> </w:t>
-      </w:r>
-      <w:r>
-        <w:t>another digital pin</w:t>
-      </w:r>
-      <w:r>
-        <w:t xml:space="preserve">. This would be particularly useful in an imaging paradigm, where </w:t>
-      </w:r>
-      <w:r>
-        <w:t>a camera</w:t>
-      </w:r>
-      <w:r>
-        <w:t xml:space="preserve"> need</w:t>
-      </w:r>
-      <w:r>
-        <w:t>s</w:t>
-      </w:r>
-      <w:r>
-        <w:t xml:space="preserve"> to</w:t>
-      </w:r>
-      <w:r>
-        <w:t xml:space="preserve"> be triggered</w:t>
-      </w:r>
-      <w:r>
-        <w:t xml:space="preserve"> with </w:t>
-      </w:r>
-      <w:r>
-        <w:t xml:space="preserve">highly </w:t>
-      </w:r>
-      <w:r>
-        <w:t xml:space="preserve">precise timing. </w:t>
-      </w:r>
-    </w:p>
-    <w:p>
-      <w:pPr>
-        <w:ind w:firstLine="720"/>
-        <w:rPr>
-          <w:b/>
-        </w:rPr>
-      </w:pPr>
-      <w:r>
-        <w:t>We also demonstrate a setup built to implement a classical conditioning paradigm. This illustrates the ability of the Teensy to orchestrate different classes of output</w:t>
-      </w:r>
-      <w:r>
-        <w:t>—analog and digital, both long and short pulses—</w:t>
-      </w:r>
-      <w:r>
-        <w:t xml:space="preserve">simultaneously </w:t>
-      </w:r>
-      <w:r>
-        <w:t xml:space="preserve">and </w:t>
-      </w:r>
-      <w:r>
-        <w:t>with high temporal accuracy</w:t>
-      </w:r>
-      <w:r>
-        <w:t xml:space="preserve"> in short intervals</w:t>
-      </w:r>
-      <w:r>
-        <w:t>, and also highlights the ability of this device to simultaneously produce an analog output, in particular to generate a sound, while performing other actions.</w:t>
-      </w:r>
-      <w:r>
-        <w:t xml:space="preserve"> </w:t>
-      </w:r>
-      <w:r>
-        <w:t>One other major advantage of the Teensy 3.2 over other microcontrollers such as the Arduino is the fact that it can output a true analog signal, whereas the Arduino Uno, for example, is capable only of outputting pulse-width modulated signals. This opens a venue for many experimental additions, parti</w:t>
-      </w:r>
-      <w:r>
-        <w:t xml:space="preserve">cularly the addition of sound, without the need of extra devices such as resistors and capacitors to create an analog signal. Rather, the Teensy 3.2 simply needs to be soldered on to a prop shield, and </w:t>
-      </w:r>
-      <w:r>
-        <w:t>less</w:t>
-      </w:r>
-      <w:r>
-        <w:t xml:space="preserve"> in-depth knowledge about electro</w:t>
-      </w:r>
-      <w:r>
-        <w:t>nic circuits</w:t>
-      </w:r>
-      <w:r>
-        <w:t xml:space="preserve"> is necessary.</w:t>
-      </w:r>
-      <w:r>
-        <w:t xml:space="preserve"> In addition, it has a built-in “Audio” library that simplifies sound synthesis, reading, and mixing</w:t>
-      </w:r>
-      <w:r>
-        <w:t>, all at 44.1 kHz</w:t>
-      </w:r>
-      <w:r>
-        <w:t>, for example.</w:t>
-      </w:r>
-    </w:p>
-    <w:p>
-      <w:pPr>
-        <w:ind w:firstLine="720"/>
-      </w:pPr>
-      <w:r>
-        <w:t>A</w:t>
-      </w:r>
-      <w:r>
-        <w:t xml:space="preserve"> potential </w:t>
-      </w:r>
-      <w:r>
-        <w:t>limitation</w:t>
-      </w:r>
-      <w:r>
-        <w:t xml:space="preserve"> of our system that we saw was the slight timing drift of the Teensy, on the order of 3e-05 seconds p</w:t>
-      </w:r>
-      <w:r>
-        <w:t>er sample (or approximately 30 micro</w:t>
-      </w:r>
-      <w:r>
-        <w:t>seconds</w:t>
-      </w:r>
-      <w:r>
-        <w:t xml:space="preserve"> per 50 millisecond sample</w:t>
-      </w:r>
-      <w:r>
-        <w:t xml:space="preserve">). This drift </w:t>
-      </w:r>
-      <w:r>
-        <w:t>is</w:t>
-      </w:r>
-      <w:r>
-        <w:t xml:space="preserve"> linear in nature, however, </w:t>
-      </w:r>
-      <w:r>
-        <w:t>which makes it simple to</w:t>
-      </w:r>
-      <w:r>
-        <w:t xml:space="preserve"> calibrate o</w:t>
-      </w:r>
-      <w:r>
-        <w:t>ut</w:t>
-      </w:r>
-      <w:r>
-        <w:t xml:space="preserve"> (for example, by setting the sampling rate at 49970 microseconds per sample</w:t>
-      </w:r>
-      <w:r>
-        <w:t>)</w:t>
-      </w:r>
-      <w:r>
-        <w:t xml:space="preserve">. We note </w:t>
-      </w:r>
-      <w:r>
-        <w:t xml:space="preserve">as well </w:t>
-      </w:r>
-      <w:r>
-        <w:t xml:space="preserve">that </w:t>
-      </w:r>
-      <w:r>
-        <w:t xml:space="preserve">the </w:t>
-      </w:r>
-      <w:r>
-        <w:t>standard error</w:t>
-      </w:r>
-      <w:r>
-        <w:t>s</w:t>
-      </w:r>
-      <w:r>
-        <w:t xml:space="preserve"> of </w:t>
-      </w:r>
-      <w:r>
-        <w:t xml:space="preserve">our </w:t>
-      </w:r>
-      <w:r>
-        <w:t xml:space="preserve">measurements across </w:t>
-      </w:r>
-      <w:r>
-        <w:t>both</w:t>
-      </w:r>
-      <w:r>
-        <w:t xml:space="preserve"> linear models were</w:t>
-      </w:r>
-      <w:r>
-        <w:t xml:space="preserve"> </w:t>
-      </w:r>
-      <w:r>
-        <w:t xml:space="preserve">very small: </w:t>
-      </w:r>
-      <w:r>
-        <w:t xml:space="preserve">on the order of </w:t>
-      </w:r>
-      <w:r>
-        <w:t xml:space="preserve">tens </w:t>
-      </w:r>
-      <w:r>
-        <w:t>of nanoseconds</w:t>
-      </w:r>
-      <w:r>
-        <w:t xml:space="preserve">. </w:t>
-      </w:r>
-      <w:r>
-        <w:t xml:space="preserve">In </w:t>
-      </w:r>
-      <w:r>
-        <w:lastRenderedPageBreak/>
-        <w:t>conc</w:t>
-      </w:r>
-      <w:r>
-        <w:t>lusion, t</w:t>
-      </w:r>
-      <w:r>
-        <w:t>he precision and utility of the Teensy microcontroller, in conjunction with the ADNS-9800 sensors</w:t>
-      </w:r>
-      <w:r>
-        <w:t xml:space="preserve"> and available library</w:t>
-      </w:r>
-      <w:r>
-        <w:t>, make this a use</w:t>
-      </w:r>
-      <w:r>
-        <w:t xml:space="preserve">r-friendly, easily adaptable, accurate, and precise </w:t>
-      </w:r>
-      <w:r>
-        <w:t xml:space="preserve">tool for </w:t>
-      </w:r>
-      <w:r>
-        <w:t>different</w:t>
-      </w:r>
-      <w:r>
-        <w:t xml:space="preserve"> experimental designs in the neurosciences.</w:t>
+        <w:t>for</w:t>
+      </w:r>
+      <w:r>
+        <w:t xml:space="preserve"> imaging studies</w:t>
+      </w:r>
+      <w:r>
+        <w:t>.</w:t>
       </w:r>
     </w:p>
     <w:p>
@@ -4313,14 +4492,27 @@
         <w:lastRenderedPageBreak/>
         <w:t xml:space="preserve">Table </w:t>
       </w:r>
-      <w:fldSimple w:instr=" SEQ Table \* ARABIC ">
-        <w:r>
-          <w:rPr>
-            <w:noProof/>
-          </w:rPr>
-          <w:t>1</w:t>
-        </w:r>
-      </w:fldSimple>
+      <w:r>
+        <w:fldChar w:fldCharType="begin"/>
+      </w:r>
+      <w:r>
+        <w:instrText xml:space="preserve"> SEQ Table \* ARABIC </w:instrText>
+      </w:r>
+      <w:r>
+        <w:fldChar w:fldCharType="separate"/>
+      </w:r>
+      <w:r>
+        <w:rPr>
+          <w:noProof/>
+        </w:rPr>
+        <w:t>1</w:t>
+      </w:r>
+      <w:r>
+        <w:rPr>
+          <w:noProof/>
+        </w:rPr>
+        <w:fldChar w:fldCharType="end"/>
+      </w:r>
       <w:r>
         <w:t>. Specialty components necessary to build a tone/light-puff system.</w:t>
       </w:r>
@@ -4338,10 +4530,10 @@
         <w:tblLook w:val="04A0" w:firstRow="1" w:lastRow="0" w:firstColumn="1" w:lastColumn="0" w:noHBand="0" w:noVBand="1"/>
       </w:tblPr>
       <w:tblGrid>
-        <w:gridCol w:w="2247"/>
+        <w:gridCol w:w="2167"/>
         <w:gridCol w:w="4285"/>
         <w:gridCol w:w="1695"/>
-        <w:gridCol w:w="1117"/>
+        <w:gridCol w:w="1197"/>
       </w:tblGrid>
       <w:tr>
         <w:trPr>
@@ -4647,14 +4839,6 @@
               </w:rPr>
               <w:t>14x1 Double insulator pins</w:t>
             </w:r>
-            <w:r>
-              <w:rPr>
-                <w:rFonts w:ascii="Liberation Sans" w:hAnsi="Liberation Sans"/>
-                <w:sz w:val="20"/>
-                <w:szCs w:val="20"/>
-              </w:rPr>
-              <w:t xml:space="preserve"> (x3)</w:t>
-            </w:r>
           </w:p>
         </w:tc>
         <w:tc>
@@ -4892,14 +5076,27 @@
       <w:r>
         <w:t xml:space="preserve">Table </w:t>
       </w:r>
-      <w:fldSimple w:instr=" SEQ Table \* ARABIC ">
-        <w:r>
-          <w:rPr>
-            <w:noProof/>
-          </w:rPr>
-          <w:t>2</w:t>
-        </w:r>
-      </w:fldSimple>
+      <w:r>
+        <w:fldChar w:fldCharType="begin"/>
+      </w:r>
+      <w:r>
+        <w:instrText xml:space="preserve"> SEQ Table \* ARABIC </w:instrText>
+      </w:r>
+      <w:r>
+        <w:fldChar w:fldCharType="separate"/>
+      </w:r>
+      <w:r>
+        <w:rPr>
+          <w:noProof/>
+        </w:rPr>
+        <w:t>2</w:t>
+      </w:r>
+      <w:r>
+        <w:rPr>
+          <w:noProof/>
+        </w:rPr>
+        <w:fldChar w:fldCharType="end"/>
+      </w:r>
       <w:r>
         <w:rPr>
           <w:noProof/>
@@ -4926,10 +5123,10 @@
         <w:tblLook w:val="04A0" w:firstRow="1" w:lastRow="0" w:firstColumn="1" w:lastColumn="0" w:noHBand="0" w:noVBand="1"/>
       </w:tblPr>
       <w:tblGrid>
-        <w:gridCol w:w="1549"/>
-        <w:gridCol w:w="5637"/>
-        <w:gridCol w:w="1164"/>
-        <w:gridCol w:w="994"/>
+        <w:gridCol w:w="1398"/>
+        <w:gridCol w:w="5751"/>
+        <w:gridCol w:w="1171"/>
+        <w:gridCol w:w="1024"/>
       </w:tblGrid>
       <w:tr>
         <w:trPr>
@@ -5233,7 +5430,7 @@
                 <w:sz w:val="20"/>
                 <w:szCs w:val="20"/>
               </w:rPr>
-              <w:t>ADNS-9800 sensors (x2)</w:t>
+              <w:t>ADNS-9800 sensors</w:t>
             </w:r>
           </w:p>
         </w:tc>
@@ -5345,14 +5542,27 @@
       <w:r>
         <w:t xml:space="preserve">Table </w:t>
       </w:r>
-      <w:fldSimple w:instr=" SEQ Table \* ARABIC ">
-        <w:r>
-          <w:rPr>
-            <w:noProof/>
-          </w:rPr>
-          <w:t>3</w:t>
-        </w:r>
-      </w:fldSimple>
+      <w:r>
+        <w:fldChar w:fldCharType="begin"/>
+      </w:r>
+      <w:r>
+        <w:instrText xml:space="preserve"> SEQ Table \* ARABIC </w:instrText>
+      </w:r>
+      <w:r>
+        <w:fldChar w:fldCharType="separate"/>
+      </w:r>
+      <w:r>
+        <w:rPr>
+          <w:noProof/>
+        </w:rPr>
+        <w:t>3</w:t>
+      </w:r>
+      <w:r>
+        <w:rPr>
+          <w:noProof/>
+        </w:rPr>
+        <w:fldChar w:fldCharType="end"/>
+      </w:r>
       <w:r>
         <w:rPr>
           <w:noProof/>
@@ -5992,6 +6202,35 @@
                 <w:rPr>
                   <w:noProof/>
                 </w:rPr>
+                <w:t xml:space="preserve">Markowitz, J. E., Gillis, W. F., Beron, C. C., Neufeld, S. Q., Robertson, K., Bhagat, N. D., . . . Datta, S. R. (2018). The Striatum Organizes 3D Behavior via Moment-to-Moment Action Selection. </w:t>
+              </w:r>
+              <w:r>
+                <w:rPr>
+                  <w:i/>
+                  <w:iCs/>
+                  <w:noProof/>
+                </w:rPr>
+                <w:t>Cell, 174</w:t>
+              </w:r>
+              <w:r>
+                <w:rPr>
+                  <w:noProof/>
+                </w:rPr>
+                <w:t>(1), 44-58.e17.</w:t>
+              </w:r>
+            </w:p>
+            <w:p>
+              <w:pPr>
+                <w:pStyle w:val="Bibliography"/>
+                <w:ind w:left="720" w:hanging="720"/>
+                <w:rPr>
+                  <w:noProof/>
+                </w:rPr>
+              </w:pPr>
+              <w:r>
+                <w:rPr>
+                  <w:noProof/>
+                </w:rPr>
                 <w:t xml:space="preserve">Micallef, A. H., Takahashi, N., Larkum, M. E., &amp; Palmer, L. M. (2017, May). A Reward-Based Behavioral Platform to Measure Neural Activity during Head-Fixed Behavior. </w:t>
               </w:r>
               <w:r>
@@ -6050,6 +6289,35 @@
                 <w:rPr>
                   <w:noProof/>
                 </w:rPr>
+                <w:t xml:space="preserve">Solari, N., Sviatk\o, K., Laszlovsky, T., Heged\us, P., &amp; Hangya, B. (2018). Open Source Tools for Temporally Controlled Rodent Behavior Suitable for Electrophysiology and Optogenetic Manipulations. </w:t>
+              </w:r>
+              <w:r>
+                <w:rPr>
+                  <w:i/>
+                  <w:iCs/>
+                  <w:noProof/>
+                </w:rPr>
+                <w:t>Frontiers in Systems Neuroscience, 12</w:t>
+              </w:r>
+              <w:r>
+                <w:rPr>
+                  <w:noProof/>
+                </w:rPr>
+                <w:t>(May).</w:t>
+              </w:r>
+            </w:p>
+            <w:p>
+              <w:pPr>
+                <w:pStyle w:val="Bibliography"/>
+                <w:ind w:left="720" w:hanging="720"/>
+                <w:rPr>
+                  <w:noProof/>
+                </w:rPr>
+              </w:pPr>
+              <w:r>
+                <w:rPr>
+                  <w:noProof/>
+                </w:rPr>
                 <w:t xml:space="preserve">Yoav, A., Kim, J. J., Brinks, D., Lou, S., Wu, H., Mostajo-Radji, M. A., . . . Cohen, A. E. (2018). All-optical electrophysiology reveals brain-state dependent changes in hippocampal subthreshold dynamics and excitability. </w:t>
               </w:r>
               <w:r>
@@ -6092,50 +6360,6 @@
 </w:document>
 </file>
 
-<file path=word/comments.xml><?xml version="1.0" encoding="utf-8"?>
-<w:comments xmlns:wpc="http://schemas.microsoft.com/office/word/2010/wordprocessingCanvas" xmlns:mc="http://schemas.openxmlformats.org/markup-compatibility/2006" xmlns:o="urn:schemas-microsoft-com:office:office" xmlns:r="http://schemas.openxmlformats.org/officeDocument/2006/relationships" xmlns:m="http://schemas.openxmlformats.org/officeDocument/2006/math" xmlns:v="urn:schemas-microsoft-com:vml" xmlns:wp14="http://schemas.microsoft.com/office/word/2010/wordprocessingDrawing" xmlns:wp="http://schemas.openxmlformats.org/drawingml/2006/wordprocessingDrawing" xmlns:w10="urn:schemas-microsoft-com:office:word" xmlns:w="http://schemas.openxmlformats.org/wordprocessingml/2006/main" xmlns:w14="http://schemas.microsoft.com/office/word/2010/wordml" xmlns:w15="http://schemas.microsoft.com/office/word/2012/wordml" xmlns:wpg="http://schemas.microsoft.com/office/word/2010/wordprocessingGroup" xmlns:wpi="http://schemas.microsoft.com/office/word/2010/wordprocessingInk" xmlns:wne="http://schemas.microsoft.com/office/word/2006/wordml" xmlns:wps="http://schemas.microsoft.com/office/word/2010/wordprocessingShape" mc:Ignorable="w14 w15 wp14">
-  <w:comment w:id="31" w:author="X Han" w:date="2018-10-18T09:28:00Z" w:initials="XH">
-    <w:p>
-      <w:pPr>
-        <w:pStyle w:val="CommentText"/>
-      </w:pPr>
-      <w:r>
-        <w:rPr>
-          <w:rStyle w:val="CommentReference"/>
-        </w:rPr>
-        <w:annotationRef/>
-      </w:r>
-      <w:r>
-        <w:t>Did we test this? If not, I say we drop this.</w:t>
-      </w:r>
-    </w:p>
-  </w:comment>
-  <w:comment w:id="33" w:author="Romano Linux Desktop" w:date="2018-10-05T09:06:00Z" w:initials="c">
-    <w:p>
-      <w:pPr>
-        <w:pStyle w:val="CommentText"/>
-      </w:pPr>
-      <w:r>
-        <w:rPr>
-          <w:rStyle w:val="CommentReference"/>
-        </w:rPr>
-        <w:annotationRef/>
-      </w:r>
-      <w:r>
-        <w:t>Maybe get rid of this?</w:t>
-      </w:r>
-    </w:p>
-  </w:comment>
-</w:comments>
-</file>
-
-<file path=word/commentsExtended.xml><?xml version="1.0" encoding="utf-8"?>
-<w15:commentsEx xmlns:wpc="http://schemas.microsoft.com/office/word/2010/wordprocessingCanvas" xmlns:mc="http://schemas.openxmlformats.org/markup-compatibility/2006" xmlns:o="urn:schemas-microsoft-com:office:office" xmlns:r="http://schemas.openxmlformats.org/officeDocument/2006/relationships" xmlns:m="http://schemas.openxmlformats.org/officeDocument/2006/math" xmlns:v="urn:schemas-microsoft-com:vml" xmlns:wp14="http://schemas.microsoft.com/office/word/2010/wordprocessingDrawing" xmlns:wp="http://schemas.openxmlformats.org/drawingml/2006/wordprocessingDrawing" xmlns:w10="urn:schemas-microsoft-com:office:word" xmlns:w="http://schemas.openxmlformats.org/wordprocessingml/2006/main" xmlns:w14="http://schemas.microsoft.com/office/word/2010/wordml" xmlns:w15="http://schemas.microsoft.com/office/word/2012/wordml" xmlns:wpg="http://schemas.microsoft.com/office/word/2010/wordprocessingGroup" xmlns:wpi="http://schemas.microsoft.com/office/word/2010/wordprocessingInk" xmlns:wne="http://schemas.microsoft.com/office/word/2006/wordml" xmlns:wps="http://schemas.microsoft.com/office/word/2010/wordprocessingShape" mc:Ignorable="w14 w15 wp14">
-  <w15:commentEx w15:paraId="65BA9975" w15:done="0"/>
-  <w15:commentEx w15:paraId="429E0654" w15:done="0"/>
-</w15:commentsEx>
-</file>
-
 <file path=word/endnotes.xml><?xml version="1.0" encoding="utf-8"?>
 <w:endnotes xmlns:wpc="http://schemas.microsoft.com/office/word/2010/wordprocessingCanvas" xmlns:mc="http://schemas.openxmlformats.org/markup-compatibility/2006" xmlns:o="urn:schemas-microsoft-com:office:office" xmlns:r="http://schemas.openxmlformats.org/officeDocument/2006/relationships" xmlns:m="http://schemas.openxmlformats.org/officeDocument/2006/math" xmlns:v="urn:schemas-microsoft-com:vml" xmlns:wp14="http://schemas.microsoft.com/office/word/2010/wordprocessingDrawing" xmlns:wp="http://schemas.openxmlformats.org/drawingml/2006/wordprocessingDrawing" xmlns:w10="urn:schemas-microsoft-com:office:word" xmlns:w="http://schemas.openxmlformats.org/wordprocessingml/2006/main" xmlns:w14="http://schemas.microsoft.com/office/word/2010/wordml" xmlns:w15="http://schemas.microsoft.com/office/word/2012/wordml" xmlns:wpg="http://schemas.microsoft.com/office/word/2010/wordprocessingGroup" xmlns:wpi="http://schemas.microsoft.com/office/word/2010/wordprocessingInk" xmlns:wne="http://schemas.microsoft.com/office/word/2006/wordml" xmlns:wps="http://schemas.microsoft.com/office/word/2010/wordprocessingShape" mc:Ignorable="w14 w15 wp14">
   <w:endnote w:type="separator" w:id="-1">
@@ -6605,17 +6829,6 @@
     <w:abstractNumId w:val="2"/>
   </w:num>
 </w:numbering>
-</file>
-
-<file path=word/people.xml><?xml version="1.0" encoding="utf-8"?>
-<w15:people xmlns:wpc="http://schemas.microsoft.com/office/word/2010/wordprocessingCanvas" xmlns:mc="http://schemas.openxmlformats.org/markup-compatibility/2006" xmlns:o="urn:schemas-microsoft-com:office:office" xmlns:r="http://schemas.openxmlformats.org/officeDocument/2006/relationships" xmlns:m="http://schemas.openxmlformats.org/officeDocument/2006/math" xmlns:v="urn:schemas-microsoft-com:vml" xmlns:wp14="http://schemas.microsoft.com/office/word/2010/wordprocessingDrawing" xmlns:wp="http://schemas.openxmlformats.org/drawingml/2006/wordprocessingDrawing" xmlns:w10="urn:schemas-microsoft-com:office:word" xmlns:w="http://schemas.openxmlformats.org/wordprocessingml/2006/main" xmlns:w14="http://schemas.microsoft.com/office/word/2010/wordml" xmlns:w15="http://schemas.microsoft.com/office/word/2012/wordml" xmlns:wpg="http://schemas.microsoft.com/office/word/2010/wordprocessingGroup" xmlns:wpi="http://schemas.microsoft.com/office/word/2010/wordprocessingInk" xmlns:wne="http://schemas.microsoft.com/office/word/2006/wordml" xmlns:wps="http://schemas.microsoft.com/office/word/2010/wordprocessingShape" mc:Ignorable="w14 w15 wp14">
-  <w15:person w15:author="Romano Linux Desktop">
-    <w15:presenceInfo w15:providerId="None" w15:userId="Romano Linux Desktop"/>
-  </w15:person>
-  <w15:person w15:author="X Han">
-    <w15:presenceInfo w15:providerId="None" w15:userId="X Han"/>
-  </w15:person>
-</w15:people>
 </file>
 
 <file path=word/styles.xml><?xml version="1.0" encoding="utf-8"?>
@@ -8036,7 +8249,7 @@
 </file>
 
 <file path=customXml/itemProps1.xml><?xml version="1.0" encoding="utf-8"?>
-<ds:datastoreItem xmlns:ds="http://schemas.openxmlformats.org/officeDocument/2006/customXml" ds:itemID="{165B453F-BE07-45FD-8B90-8E113BB328F2}">
+<ds:datastoreItem xmlns:ds="http://schemas.openxmlformats.org/officeDocument/2006/customXml" ds:itemID="{D27EACF2-6B39-4FA2-9A26-A8EA8D4E4903}">
   <ds:schemaRefs>
     <ds:schemaRef ds:uri="http://schemas.openxmlformats.org/officeDocument/2006/bibliography"/>
   </ds:schemaRefs>

</xml_diff>

<commit_message>
updated manuscript, added figures 1 and 2
</commit_message>
<xml_diff>
--- a/manuscript/motor_control_version7_mfr.docx
+++ b/manuscript/motor_control_version7_mfr.docx
@@ -328,6 +328,7 @@
           <w:id w:val="-161628014"/>
           <w:citation/>
         </w:sdtPr>
+        <w:sdtEndPr/>
         <w:sdtContent>
           <w:r>
             <w:fldChar w:fldCharType="begin"/>
@@ -781,168 +782,70 @@
       </w:r>
     </w:p>
     <w:p>
-      <w:r>
-        <w:rPr>
-          <w:b/>
-        </w:rPr>
-        <w:t>Methods</w:t>
-      </w:r>
+      <w:pPr>
+        <w:ind w:firstLine="360"/>
+      </w:pPr>
     </w:p>
     <w:p>
-      <w:pPr>
-        <w:ind w:firstLine="720"/>
-      </w:pPr>
-      <w:r>
-        <w:t xml:space="preserve">In order to demonstrate </w:t>
-      </w:r>
-      <w:r>
-        <w:t xml:space="preserve">the flexibility of the </w:t>
-      </w:r>
-      <w:r>
-        <w:t>Teensy 3.2 in designing precisely timed imaging-based experiments, we designed two exp</w:t>
-      </w:r>
-      <w:r>
-        <w:t xml:space="preserve">erimental setups: one </w:t>
-      </w:r>
-      <w:r>
-        <w:t>that utilize</w:t>
-      </w:r>
-      <w:r>
-        <w:t>s</w:t>
-      </w:r>
-      <w:r>
-        <w:t xml:space="preserve"> motion tracking on a floating Styrofoam </w:t>
-      </w:r>
-      <w:r>
-        <w:t xml:space="preserve">ball while delivering regular digital pulses </w:t>
-      </w:r>
-      <w:r>
-        <w:t xml:space="preserve">at </w:t>
-      </w:r>
-      <w:r>
-        <w:t xml:space="preserve">a </w:t>
-      </w:r>
-      <w:bookmarkStart w:id="0" w:name="_GoBack"/>
-      <w:bookmarkEnd w:id="0"/>
-      <w:r>
-        <w:t>typical image-capturing frequency</w:t>
-      </w:r>
-      <w:r>
-        <w:t>, and one that utilizes the Teensy’s Audio library in a trace conditioning paradigm while again delivering regular digital pulses.</w:t>
+      <w:r>
+        <w:rPr>
+          <w:b/>
+        </w:rPr>
+        <w:t>Methods</w:t>
       </w:r>
     </w:p>
     <w:p>
       <w:pPr>
-        <w:rPr>
-          <w:i/>
-        </w:rPr>
-      </w:pPr>
-      <w:r>
-        <w:rPr>
-          <w:i/>
-        </w:rPr>
-        <w:t>Motor acquisition experiment</w:t>
+        <w:ind w:firstLine="720"/>
+      </w:pPr>
+      <w:r>
+        <w:t xml:space="preserve">In order to demonstrate </w:t>
+      </w:r>
+      <w:r>
+        <w:t xml:space="preserve">the flexibility of the </w:t>
+      </w:r>
+      <w:r>
+        <w:t>Teensy 3.2 in designing precisely timed imaging-based experiments, we designed two exp</w:t>
+      </w:r>
+      <w:r>
+        <w:t xml:space="preserve">erimental setups: one </w:t>
+      </w:r>
+      <w:r>
+        <w:t>that utilize</w:t>
+      </w:r>
+      <w:r>
+        <w:t>s</w:t>
+      </w:r>
+      <w:r>
+        <w:t xml:space="preserve"> motion tracking on a floating Styrofoam </w:t>
+      </w:r>
+      <w:r>
+        <w:t xml:space="preserve">ball while delivering regular digital pulses </w:t>
+      </w:r>
+      <w:r>
+        <w:t xml:space="preserve">at </w:t>
+      </w:r>
+      <w:r>
+        <w:t xml:space="preserve">a </w:t>
+      </w:r>
+      <w:r>
+        <w:t>typical image-capturing frequency</w:t>
+      </w:r>
+      <w:r>
+        <w:t>, and one that utilizes the Teensy’s Audio library in a trace conditioning paradigm while again delivering regular digital pulses.</w:t>
       </w:r>
     </w:p>
     <w:p>
       <w:pPr>
-        <w:ind w:firstLine="720"/>
-      </w:pPr>
-      <w:r>
-        <w:t xml:space="preserve">The overall design for this experiment is shown in Figure </w:t>
-      </w:r>
-      <w:r>
-        <w:t>1</w:t>
-      </w:r>
-      <w:r>
-        <w:t>A</w:t>
-      </w:r>
-      <w:r>
-        <w:t xml:space="preserve">. Two ADNS-9800 </w:t>
-      </w:r>
-      <w:r>
-        <w:t xml:space="preserve">gaming </w:t>
-      </w:r>
-      <w:r>
-        <w:t>sensor</w:t>
-      </w:r>
-      <w:r>
-        <w:t xml:space="preserve"> </w:t>
-      </w:r>
-      <w:r>
-        <w:t>boards (</w:t>
-      </w:r>
-      <w:r>
-        <w:t>https://www.tindie.com/products/jkicklighter/adns-9800-laser-motion-sensor/</w:t>
-      </w:r>
-      <w:r>
-        <w:t xml:space="preserve">) </w:t>
-      </w:r>
-      <w:r>
-        <w:t>we</w:t>
-      </w:r>
-      <w:r>
-        <w:t xml:space="preserve">re attached at the equator of a </w:t>
-      </w:r>
-      <w:r>
-        <w:t>3D-printed half-sphere</w:t>
-      </w:r>
-      <w:r>
-        <w:t xml:space="preserve"> in which a large, buoyant Styrofoam bal</w:t>
-      </w:r>
-      <w:r>
-        <w:t>l is float</w:t>
-      </w:r>
-      <w:r>
-        <w:t>ed by house air</w:t>
-      </w:r>
-      <w:r>
-        <w:t>. These sensors lay</w:t>
-      </w:r>
-      <w:r>
-        <w:t xml:space="preserve"> at an angle of approximately </w:t>
-      </w:r>
-      <w:r>
-        <w:t>75</w:t>
-      </w:r>
-      <w:r>
-        <w:t xml:space="preserve"> degrees from one another. </w:t>
-      </w:r>
-      <w:r>
-        <w:t xml:space="preserve">This setup </w:t>
-      </w:r>
-      <w:r>
-        <w:t xml:space="preserve">is adapted from </w:t>
-      </w:r>
-      <w:r>
-        <w:t>that of</w:t>
-      </w:r>
-      <w:r>
-        <w:t xml:space="preserve"> </w:t>
-      </w:r>
-      <w:r>
-        <w:rPr>
-          <w:noProof/>
-        </w:rPr>
-        <w:t>Dombeck, Khabbaz, Collman, Adelman, &amp; Tank (2007)</w:t>
-      </w:r>
-      <w:r>
-        <w:t xml:space="preserve">. </w:t>
-      </w:r>
-      <w:r>
-        <w:t xml:space="preserve">The </w:t>
-      </w:r>
-      <w:r>
-        <w:t xml:space="preserve">wiring of the two ADNS-9800 </w:t>
-      </w:r>
-      <w:r>
-        <w:t xml:space="preserve">sensors </w:t>
-      </w:r>
-      <w:r>
-        <w:t xml:space="preserve">to a Teensy 3.2 </w:t>
-      </w:r>
-      <w:r>
-        <w:t xml:space="preserve">is demonstrated in Figure 2A. </w:t>
+        <w:rPr>
+          <w:i/>
+        </w:rPr>
+      </w:pPr>
+      <w:r>
+        <w:rPr>
+          <w:i/>
+        </w:rPr>
+        <w:t>Motor acquisition experiment</w:t>
       </w:r>
     </w:p>
     <w:p>
@@ -950,73 +853,82 @@
         <w:ind w:firstLine="720"/>
       </w:pPr>
       <w:r>
-        <w:t xml:space="preserve">To compute linear velocity, we </w:t>
-      </w:r>
-      <w:r>
-        <w:t>use</w:t>
-      </w:r>
-      <w:r>
-        <w:t>d</w:t>
-      </w:r>
-      <w:r>
-        <w:t xml:space="preserve"> the </w:t>
-      </w:r>
-      <w:r>
-        <w:t xml:space="preserve">y-readings of both sensors, </w:t>
-      </w:r>
-      <w:r>
-        <w:t>and the rotation</w:t>
-      </w:r>
-      <w:r>
-        <w:t>al</w:t>
-      </w:r>
-      <w:r>
-        <w:t xml:space="preserve"> velocity can be computed </w:t>
-      </w:r>
-      <w:r>
-        <w:t>using the x-readings.</w:t>
-      </w:r>
-      <w:r>
-        <w:t xml:space="preserve"> These two sensors we</w:t>
-      </w:r>
-      <w:r>
-        <w:t xml:space="preserve">re </w:t>
-      </w:r>
-      <w:r>
-        <w:t xml:space="preserve">connected to </w:t>
-      </w:r>
-      <w:r>
-        <w:t>a</w:t>
-      </w:r>
-      <w:r>
-        <w:t xml:space="preserve"> Teensy</w:t>
-      </w:r>
-      <w:r>
-        <w:t xml:space="preserve"> 3.2 </w:t>
+        <w:t xml:space="preserve">The overall design for this experiment is shown in Figure </w:t>
+      </w:r>
+      <w:r>
+        <w:t>1</w:t>
+      </w:r>
+      <w:r>
+        <w:t>A</w:t>
+      </w:r>
+      <w:r>
+        <w:t xml:space="preserve">. Two ADNS-9800 </w:t>
+      </w:r>
+      <w:r>
+        <w:t xml:space="preserve">gaming </w:t>
+      </w:r>
+      <w:r>
+        <w:t>sensor</w:t>
       </w:r>
       <w:r>
         <w:t xml:space="preserve"> </w:t>
       </w:r>
       <w:r>
-        <w:t>via simple serial peripheral interface (SPI)</w:t>
-      </w:r>
-      <w:r>
-        <w:t xml:space="preserve"> connections</w:t>
+        <w:t>boards (</w:t>
+      </w:r>
+      <w:r>
+        <w:t>https://www.tindie.com/products/jkicklighter/adns-9800-laser-motion-sensor/</w:t>
+      </w:r>
+      <w:r>
+        <w:t xml:space="preserve">) </w:t>
+      </w:r>
+      <w:r>
+        <w:t>we</w:t>
+      </w:r>
+      <w:r>
+        <w:t xml:space="preserve">re attached at the equator of a </w:t>
+      </w:r>
+      <w:r>
+        <w:t>3D-printed half-sphere</w:t>
+      </w:r>
+      <w:r>
+        <w:t xml:space="preserve"> in which a large, buoyant Styrofoam bal</w:t>
+      </w:r>
+      <w:r>
+        <w:t>l is float</w:t>
+      </w:r>
+      <w:r>
+        <w:t>ed by house air</w:t>
+      </w:r>
+      <w:r>
+        <w:t>. These sensors lay</w:t>
+      </w:r>
+      <w:r>
+        <w:t xml:space="preserve"> at an angle of approximately </w:t>
+      </w:r>
+      <w:r>
+        <w:t>75</w:t>
+      </w:r>
+      <w:r>
+        <w:t xml:space="preserve"> degrees from one another. </w:t>
+      </w:r>
+      <w:r>
+        <w:t xml:space="preserve">This setup </w:t>
+      </w:r>
+      <w:r>
+        <w:t xml:space="preserve">is adapted from </w:t>
+      </w:r>
+      <w:r>
+        <w:t>that of</w:t>
       </w:r>
       <w:r>
         <w:t xml:space="preserve"> </w:t>
       </w:r>
       <w:r>
-        <w:t xml:space="preserve">with insulated 22 gauge wires , as </w:t>
-      </w:r>
-      <w:r>
-        <w:t>shown</w:t>
-      </w:r>
-      <w:r>
-        <w:t xml:space="preserve"> in Figure 2</w:t>
-      </w:r>
-      <w:r>
-        <w:t>A</w:t>
+        <w:rPr>
+          <w:noProof/>
+        </w:rPr>
+        <w:t>Dombeck, Khabbaz, Collman, Adelman, &amp; Tank (2007)</w:t>
       </w:r>
       <w:r>
         <w:t xml:space="preserve">. </w:t>
@@ -1025,24 +937,119 @@
         <w:t xml:space="preserve">The </w:t>
       </w:r>
       <w:r>
-        <w:t>Teensy was</w:t>
-      </w:r>
-      <w:r>
-        <w:t xml:space="preserve"> </w:t>
-      </w:r>
-      <w:r>
-        <w:t>connected to a PC</w:t>
-      </w:r>
-      <w:r>
-        <w:t xml:space="preserve"> using a USB-microUSB cable.</w:t>
+        <w:t xml:space="preserve">wiring of the two ADNS-9800 </w:t>
+      </w:r>
+      <w:r>
+        <w:t xml:space="preserve">sensors </w:t>
+      </w:r>
+      <w:r>
+        <w:t xml:space="preserve">to a Teensy 3.2 </w:t>
+      </w:r>
+      <w:r>
+        <w:t xml:space="preserve">is demonstrated in Figure 2A. </w:t>
       </w:r>
     </w:p>
     <w:p>
       <w:pPr>
+        <w:ind w:firstLine="720"/>
+      </w:pPr>
+      <w:r>
+        <w:t xml:space="preserve">To compute linear velocity, we </w:t>
+      </w:r>
+      <w:r>
+        <w:t>use</w:t>
+      </w:r>
+      <w:r>
+        <w:t>d</w:t>
+      </w:r>
+      <w:r>
+        <w:t xml:space="preserve"> the </w:t>
+      </w:r>
+      <w:r>
+        <w:t xml:space="preserve">y-readings of both sensors, </w:t>
+      </w:r>
+      <w:r>
+        <w:t>and the rotation</w:t>
+      </w:r>
+      <w:r>
+        <w:t>al</w:t>
+      </w:r>
+      <w:r>
+        <w:t xml:space="preserve"> velocity can be computed </w:t>
+      </w:r>
+      <w:r>
+        <w:t>using the x-readings.</w:t>
+      </w:r>
+      <w:r>
+        <w:t xml:space="preserve"> These two sensors we</w:t>
+      </w:r>
+      <w:r>
+        <w:t xml:space="preserve">re </w:t>
+      </w:r>
+      <w:r>
+        <w:t xml:space="preserve">connected to </w:t>
+      </w:r>
+      <w:r>
+        <w:t>a</w:t>
+      </w:r>
+      <w:r>
+        <w:t xml:space="preserve"> Teensy</w:t>
+      </w:r>
+      <w:r>
+        <w:t xml:space="preserve"> 3.2 </w:t>
+      </w:r>
+      <w:r>
+        <w:t xml:space="preserve"> </w:t>
+      </w:r>
+      <w:r>
+        <w:t xml:space="preserve">via simple </w:t>
+      </w:r>
+      <w:r>
+        <w:lastRenderedPageBreak/>
+        <w:t>serial peripheral interface (SPI)</w:t>
+      </w:r>
+      <w:r>
+        <w:t xml:space="preserve"> connections</w:t>
+      </w:r>
+      <w:r>
+        <w:t xml:space="preserve"> </w:t>
+      </w:r>
+      <w:r>
+        <w:t xml:space="preserve">with insulated 22 gauge wires , as </w:t>
+      </w:r>
+      <w:r>
+        <w:t>shown</w:t>
+      </w:r>
+      <w:r>
+        <w:t xml:space="preserve"> in Figure 2</w:t>
+      </w:r>
+      <w:r>
+        <w:t>A</w:t>
+      </w:r>
+      <w:r>
+        <w:t xml:space="preserve">. </w:t>
+      </w:r>
+      <w:r>
+        <w:t xml:space="preserve">The </w:t>
+      </w:r>
+      <w:r>
+        <w:t>Teensy was</w:t>
+      </w:r>
+      <w:r>
+        <w:t xml:space="preserve"> </w:t>
+      </w:r>
+      <w:r>
+        <w:t>connected to a PC</w:t>
+      </w:r>
+      <w:r>
+        <w:t xml:space="preserve"> using a USB-microUSB cable.</w:t>
+      </w:r>
+    </w:p>
+    <w:p>
+      <w:pPr>
         <w:ind w:firstLine="360"/>
       </w:pPr>
       <w:r>
-        <w:lastRenderedPageBreak/>
         <w:t xml:space="preserve">Due to the complexity of extracting </w:t>
       </w:r>
       <w:r>
@@ -1508,6 +1515,7 @@
             <w:rPr>
               <w:rFonts w:ascii="Cambria Math" w:hAnsi="Cambria Math"/>
             </w:rPr>
+            <w:lastRenderedPageBreak/>
             <m:t xml:space="preserve">distance= </m:t>
           </m:r>
           <m:f>
@@ -1860,7 +1868,6 @@
         <w:rPr>
           <w:rFonts w:eastAsiaTheme="minorEastAsia"/>
         </w:rPr>
-        <w:lastRenderedPageBreak/>
         <w:t>Where y</w:t>
       </w:r>
       <w:r>
@@ -2445,7 +2452,11 @@
         <w:t>enters</w:t>
       </w:r>
       <w:r>
-        <w:t xml:space="preserve"> the length of the each trial and the </w:t>
+        <w:t xml:space="preserve"> the length of the each trial and </w:t>
+      </w:r>
+      <w:r>
+        <w:lastRenderedPageBreak/>
+        <w:t xml:space="preserve">the </w:t>
       </w:r>
       <w:r>
         <w:t>number of trials</w:t>
@@ -2489,7 +2500,6 @@
         </w:rPr>
       </w:pPr>
       <w:r>
-        <w:lastRenderedPageBreak/>
         <w:t xml:space="preserve">In our proof-of-concept experiment (Figure 3), the puff, light, and camera trigger </w:t>
       </w:r>
       <w:r>
@@ -2872,6 +2882,10 @@
       </w:r>
     </w:p>
     <w:p>
+      <w:bookmarkStart w:id="0" w:name="_GoBack"/>
+      <w:bookmarkEnd w:id="0"/>
+    </w:p>
+    <w:p>
       <w:pPr>
         <w:ind w:firstLine="360"/>
       </w:pPr>
@@ -2933,7 +2947,11 @@
         </w:sdtContent>
       </w:sdt>
       <w:r>
-        <w:t>. However, resting a microscope on the head of a mouse restricts its normal range of movement, limiting its peak velocity and introducing a confounding variable to the experiment</w:t>
+        <w:t xml:space="preserve">. However, resting a microscope on the head of a mouse restricts its normal range of movement, limiting its peak velocity and introducing a confounding </w:t>
+      </w:r>
+      <w:r>
+        <w:lastRenderedPageBreak/>
+        <w:t>variable to the experiment</w:t>
       </w:r>
       <w:r>
         <w:t xml:space="preserve">, </w:t>
@@ -3004,7 +3022,6 @@
         <w:t xml:space="preserve">his type of imaging offers easily correctable in-plane </w:t>
       </w:r>
       <w:r>
-        <w:lastRenderedPageBreak/>
         <w:t>jitter</w:t>
       </w:r>
       <w:r>
@@ -3409,7 +3426,14 @@
             <w:rPr>
               <w:noProof/>
             </w:rPr>
-            <w:t>(D'Ausilio, 2012)</w:t>
+            <w:t xml:space="preserve">(D'Ausilio, </w:t>
+          </w:r>
+          <w:r>
+            <w:rPr>
+              <w:noProof/>
+            </w:rPr>
+            <w:lastRenderedPageBreak/>
+            <w:t>2012)</w:t>
           </w:r>
           <w:r>
             <w:fldChar w:fldCharType="end"/>
@@ -3487,7 +3511,6 @@
         <w:rPr>
           <w:i/>
         </w:rPr>
-        <w:lastRenderedPageBreak/>
         <w:t>Trace</w:t>
       </w:r>
       <w:r>
@@ -3829,7 +3852,11 @@
         <w:t>As previously stated, a</w:t>
       </w:r>
       <w:r>
-        <w:t xml:space="preserve"> major advantage of the Teensy 3.2 over other microcontrollers such as the Arduino is the fact that it can output a true analog signal, whereas the Arduino Uno, for example, is capable only of outputting pulse-width modulated signals. This opens a venue for many experimental additions, parti</w:t>
+        <w:t xml:space="preserve"> major advantage of the Teensy 3.2 over other microcontrollers such as the Arduino is the fact that it can output a true analog signal, whereas the Arduino Uno, for example, is capable only of outputting pulse-width modulated signals. This opens a venue for many experimental additions, </w:t>
+      </w:r>
+      <w:r>
+        <w:lastRenderedPageBreak/>
+        <w:t>parti</w:t>
       </w:r>
       <w:r>
         <w:t>cularly the addition of sound, without the need of extra devices such as resistors and capacitors to create an analog</w:t>
@@ -3921,11 +3948,7 @@
         <w:t>Synchronizing different devices</w:t>
       </w:r>
       <w:r>
-        <w:t xml:space="preserve"> only by a </w:t>
-      </w:r>
-      <w:r>
-        <w:lastRenderedPageBreak/>
-        <w:t xml:space="preserve">single pulse at the start of an experiment can lead to problems when trying to acquire motor output or deliver some experimental stimulus and examine cellular behavior with high temporal accuracy. </w:t>
+        <w:t xml:space="preserve"> only by a single pulse at the start of an experiment can lead to problems when trying to acquire motor output or deliver some experimental stimulus and examine cellular behavior with high temporal accuracy. </w:t>
       </w:r>
       <w:r>
         <w:t xml:space="preserve"> We note </w:t>
@@ -4187,7 +4210,13 @@
         <w:t>Figure 1A</w:t>
       </w:r>
       <w:r>
-        <w:t xml:space="preserve">. Its average speed is 7.1 </w:t>
+        <w:t>. The mouse’s</w:t>
+      </w:r>
+      <w:r>
+        <w:t xml:space="preserve"> average speed wa</w:t>
+      </w:r>
+      <w:r>
+        <w:t xml:space="preserve">s 7.1 </w:t>
       </w:r>
       <w:r>
         <w:rPr>
@@ -4205,7 +4234,28 @@
         <w:t xml:space="preserve">B. </w:t>
       </w:r>
       <w:r>
-        <w:t>Times of digital pulses sent by the Teensy 3.2 as measured internally by the Teensy, vs times of the digital pulses as measured by an external device. Data are jittered for better visualization. The lin</w:t>
+        <w:t>Times of digital pulses sent by the Teensy 3.2 as measured internally by the Teensy, vs times of the digital pulses as measured by</w:t>
+      </w:r>
+      <w:r>
+        <w:t xml:space="preserve"> an external device</w:t>
+      </w:r>
+      <w:r>
+        <w:t>.</w:t>
+      </w:r>
+      <w:r>
+        <w:t xml:space="preserve"> Green indicates linear model, and in black are experimental data, down</w:t>
+      </w:r>
+      <w:r>
+        <w:t>-</w:t>
+      </w:r>
+      <w:r>
+        <w:t>sampled by a factor of 2</w:t>
+      </w:r>
+      <w:r>
+        <w:t>00.</w:t>
+      </w:r>
+      <w:r>
+        <w:t xml:space="preserve"> The lin</w:t>
       </w:r>
       <w:r>
         <w:t xml:space="preserve">ear model estimates a slope of </w:t>
@@ -4241,7 +4291,11 @@
         <w:t>2.0381e+08</w:t>
       </w:r>
       <w:r>
-        <w:t>, p &lt; 0.001</w:t>
+        <w:t xml:space="preserve">, p </w:t>
+      </w:r>
+      <w:r>
+        <w:lastRenderedPageBreak/>
+        <w:t>&lt; 0.001</w:t>
       </w:r>
       <w:r>
         <w:t xml:space="preserve">, </w:t>
@@ -6122,7 +6176,6 @@
                 <w:rPr>
                   <w:noProof/>
                 </w:rPr>
-                <w:lastRenderedPageBreak/>
                 <w:t xml:space="preserve">Chen, X., &amp; Li, H. (2017, December). ArControl: An Arduino-Based Comprehensive Behavioral Platform with Real-Time Performance. </w:t>
               </w:r>
               <w:r>
@@ -8286,7 +8339,7 @@
 </file>
 
 <file path=customXml/itemProps1.xml><?xml version="1.0" encoding="utf-8"?>
-<ds:datastoreItem xmlns:ds="http://schemas.openxmlformats.org/officeDocument/2006/customXml" ds:itemID="{278C3201-CEBB-44E9-848E-C620567EB514}">
+<ds:datastoreItem xmlns:ds="http://schemas.openxmlformats.org/officeDocument/2006/customXml" ds:itemID="{552CE700-576F-40C3-A893-E81F88155820}">
   <ds:schemaRefs>
     <ds:schemaRef ds:uri="http://schemas.openxmlformats.org/officeDocument/2006/bibliography"/>
   </ds:schemaRefs>

</xml_diff>

<commit_message>
added ROIs to directory
</commit_message>
<xml_diff>
--- a/manuscript/motor_control_version7_mfr.docx
+++ b/manuscript/motor_control_version7_mfr.docx
@@ -16,99 +16,125 @@
       </w:r>
     </w:p>
     <w:p>
-      <w:r>
-        <w:t>Abstract</w:t>
-      </w:r>
+      <w:pPr>
+        <w:rPr>
+          <w:b/>
+        </w:rPr>
+      </w:pPr>
     </w:p>
     <w:p>
       <w:pPr>
-        <w:ind w:firstLine="720"/>
-      </w:pPr>
-      <w:r>
-        <w:t xml:space="preserve">Systems neuroscience research aimed </w:t>
-      </w:r>
-      <w:r>
-        <w:t>at</w:t>
-      </w:r>
-      <w:r>
-        <w:t xml:space="preserve"> understand</w:t>
-      </w:r>
-      <w:r>
-        <w:t>ing</w:t>
-      </w:r>
-      <w:r>
-        <w:t xml:space="preserve"> neural mechanisms of behavior requires precisely time</w:t>
-      </w:r>
-      <w:r>
-        <w:t>d</w:t>
-      </w:r>
-      <w:r>
-        <w:t xml:space="preserve"> data acquisition and behavioral monitoring. While many commercial systems have been designed to meet these needs, they often fail to offer flexibility in experimental designs or to allow integration of novel neuroscience technologies. </w:t>
-      </w:r>
-      <w:r>
-        <w:t>We here describe a Teensy microcontroller-</w:t>
-      </w:r>
-      <w:r>
-        <w:t xml:space="preserve">based interface capable of fast and precisely timed digital signal readout for data acquisition and analog output to control behavioral experiments. We </w:t>
-      </w:r>
-      <w:r>
-        <w:t>demonstrate the efficacy and</w:t>
-      </w:r>
-      <w:r>
-        <w:t xml:space="preserve"> temporal precision </w:t>
-      </w:r>
-      <w:r>
-        <w:t>of the Teensy</w:t>
-      </w:r>
-      <w:r>
-        <w:t xml:space="preserve"> based interface </w:t>
-      </w:r>
-      <w:r>
-        <w:t xml:space="preserve">in two experimental settings </w:t>
-      </w:r>
-      <w:r>
-        <w:t xml:space="preserve">with </w:t>
-      </w:r>
-      <w:r>
-        <w:t>different demands: reliable, high-accuracy motion sensing and analog output</w:t>
-      </w:r>
-      <w:r>
-        <w:t xml:space="preserve"> delivered synchronously with digital pulses for image capture</w:t>
-      </w:r>
-      <w:r>
-        <w:t xml:space="preserve">. We </w:t>
-      </w:r>
-      <w:r>
-        <w:t xml:space="preserve">then </w:t>
-      </w:r>
-      <w:r>
-        <w:t>test the theoretical specifications and show the temporal accuracy and precision of this device in both of these settings.</w:t>
-      </w:r>
-      <w:r>
-        <w:t xml:space="preserve"> </w:t>
-      </w:r>
-      <w:r>
-        <w:t xml:space="preserve">Both setups are accurate to the order of tens of microseconds per sample, and are precise to tens or hundreds of nanoseconds per sample. </w:t>
-      </w:r>
-      <w:r>
-        <w:t>We conclude that the Teensy 3.2, in conjunction with specific sensors or shields, provides an optimal form of experimental control, particularly for those interested in neuronal imaging.</w:t>
+        <w:rPr>
+          <w:b/>
+        </w:rPr>
+      </w:pPr>
+      <w:r>
+        <w:rPr>
+          <w:b/>
+        </w:rPr>
+        <w:t>Abstract</w:t>
       </w:r>
     </w:p>
     <w:p>
       <w:pPr>
-        <w:rPr>
-          <w:b/>
-        </w:rPr>
-      </w:pPr>
-      <w:r>
-        <w:rPr>
-          <w:b/>
-        </w:rPr>
-        <w:t>Introduction</w:t>
+        <w:ind w:firstLine="720"/>
+      </w:pPr>
+      <w:r>
+        <w:t xml:space="preserve">Systems neuroscience research aimed </w:t>
+      </w:r>
+      <w:r>
+        <w:t>at</w:t>
+      </w:r>
+      <w:r>
+        <w:t xml:space="preserve"> understand</w:t>
+      </w:r>
+      <w:r>
+        <w:t>ing</w:t>
+      </w:r>
+      <w:r>
+        <w:t xml:space="preserve"> neural mechanisms of behavior requires precisely time</w:t>
+      </w:r>
+      <w:r>
+        <w:t>d</w:t>
+      </w:r>
+      <w:r>
+        <w:t xml:space="preserve"> data acquisition and behavioral monitoring. While many commercial systems have been designed to meet these needs, they often fail to offer flexibility in experimental designs or to allow integration of novel neuroscience technologies. </w:t>
+      </w:r>
+      <w:r>
+        <w:t xml:space="preserve">We here describe a Teensy </w:t>
+      </w:r>
+      <w:r>
+        <w:t xml:space="preserve">3.2 </w:t>
+      </w:r>
+      <w:r>
+        <w:t>microcontroller-</w:t>
+      </w:r>
+      <w:r>
+        <w:t xml:space="preserve">based interface capable of fast and precisely timed digital signal readout for data acquisition and analog output to control behavioral experiments. We </w:t>
+      </w:r>
+      <w:r>
+        <w:t>demonstrate the efficacy and</w:t>
+      </w:r>
+      <w:r>
+        <w:t xml:space="preserve"> temporal precision </w:t>
+      </w:r>
+      <w:r>
+        <w:t>of the Teensy</w:t>
+      </w:r>
+      <w:r>
+        <w:t xml:space="preserve"> based interface </w:t>
+      </w:r>
+      <w:r>
+        <w:t xml:space="preserve">in two experimental settings </w:t>
+      </w:r>
+      <w:r>
+        <w:t xml:space="preserve">with </w:t>
+      </w:r>
+      <w:r>
+        <w:t>different demands: reliable, high-accuracy motion sensing and analog output</w:t>
+      </w:r>
+      <w:r>
+        <w:t xml:space="preserve"> delivered synchronously with digital pulses for image capture</w:t>
+      </w:r>
+      <w:r>
+        <w:t xml:space="preserve">. We </w:t>
+      </w:r>
+      <w:r>
+        <w:t xml:space="preserve">then </w:t>
+      </w:r>
+      <w:r>
+        <w:t>test the theoretical specifications and show the temporal accuracy and precision of this device in both of these settings.</w:t>
+      </w:r>
+      <w:r>
+        <w:t xml:space="preserve"> </w:t>
+      </w:r>
+      <w:r>
+        <w:t xml:space="preserve">Both setups are accurate to the order of tens of microseconds per sample, and are precise to tens or hundreds of nanoseconds per sample. </w:t>
+      </w:r>
+      <w:r>
+        <w:t>We conclude that the Teensy 3.2, in conjunction with specific sensors or shields, provides an optimal form of experimental control, particularly for those interested in neuronal imaging.</w:t>
       </w:r>
     </w:p>
     <w:p>
       <w:pPr>
+        <w:ind w:firstLine="720"/>
+      </w:pPr>
+    </w:p>
+    <w:p>
+      <w:pPr>
+        <w:rPr>
+          <w:b/>
+        </w:rPr>
+      </w:pPr>
+      <w:r>
+        <w:rPr>
+          <w:b/>
+        </w:rPr>
+        <w:t>Introduction</w:t>
+      </w:r>
+    </w:p>
+    <w:p>
+      <w:pPr>
         <w:ind w:firstLine="360"/>
       </w:pPr>
       <w:r>
@@ -133,43 +159,7 @@
         <w:t xml:space="preserve">. </w:t>
       </w:r>
       <w:r>
-        <w:t>For example, new voltage imaging techniques utilize sampling rates up to 1</w:t>
-      </w:r>
-      <w:r>
-        <w:t xml:space="preserve"> </w:t>
-      </w:r>
-      <w:r>
-        <w:t xml:space="preserve">kHz </w:t>
-      </w:r>
-      <w:sdt>
-        <w:sdtPr>
-          <w:id w:val="1771740922"/>
-          <w:citation/>
-        </w:sdtPr>
-        <w:sdtEndPr/>
-        <w:sdtContent>
-          <w:r>
-            <w:fldChar w:fldCharType="begin"/>
-          </w:r>
-          <w:r>
-            <w:instrText xml:space="preserve"> CITATION Yoa18 \l 1033 </w:instrText>
-          </w:r>
-          <w:r>
-            <w:fldChar w:fldCharType="separate"/>
-          </w:r>
-          <w:r>
-            <w:rPr>
-              <w:noProof/>
-            </w:rPr>
-            <w:t>(Yoav, et al., 2018)</w:t>
-          </w:r>
-          <w:r>
-            <w:fldChar w:fldCharType="end"/>
-          </w:r>
-        </w:sdtContent>
-      </w:sdt>
-      <w:r>
-        <w:t>. S</w:t>
+        <w:t>S</w:t>
       </w:r>
       <w:r>
         <w:t xml:space="preserve">trict alignment of neuronal signals with experimental inputs or outputs is essential </w:t>
@@ -205,6 +195,47 @@
         <w:t xml:space="preserve">. </w:t>
       </w:r>
       <w:r>
+        <w:t xml:space="preserve">This will become even more important with the advent of </w:t>
+      </w:r>
+      <w:r>
+        <w:t xml:space="preserve">new voltage imaging techniques </w:t>
+      </w:r>
+      <w:r>
+        <w:t xml:space="preserve">that </w:t>
+      </w:r>
+      <w:r>
+        <w:t xml:space="preserve">utilize sampling rates up to 1 kHz </w:t>
+      </w:r>
+      <w:sdt>
+        <w:sdtPr>
+          <w:id w:val="1771740922"/>
+          <w:citation/>
+        </w:sdtPr>
+        <w:sdtContent>
+          <w:r>
+            <w:fldChar w:fldCharType="begin"/>
+          </w:r>
+          <w:r>
+            <w:instrText xml:space="preserve">CITATION Yoa18 \l 1033 </w:instrText>
+          </w:r>
+          <w:r>
+            <w:fldChar w:fldCharType="separate"/>
+          </w:r>
+          <w:r>
+            <w:rPr>
+              <w:noProof/>
+            </w:rPr>
+            <w:t>(Yoav, et al., 2018)</w:t>
+          </w:r>
+          <w:r>
+            <w:fldChar w:fldCharType="end"/>
+          </w:r>
+        </w:sdtContent>
+      </w:sdt>
+      <w:r>
+        <w:t xml:space="preserve">. </w:t>
+      </w:r>
+      <w:r>
         <w:t xml:space="preserve">A new challenge </w:t>
       </w:r>
       <w:r>
@@ -238,7 +269,7 @@
         <w:t xml:space="preserve"> imaging devices that utilize</w:t>
       </w:r>
       <w:r>
-        <w:t xml:space="preserve"> new, higher-frequency acquisition rates</w:t>
+        <w:t xml:space="preserve"> higher-frequency acquisition rates</w:t>
       </w:r>
       <w:r>
         <w:t>.</w:t>
@@ -552,7 +583,11 @@
         <w:t>behavioral data</w:t>
       </w:r>
       <w:r>
-        <w:t xml:space="preserve"> after the experiment is complete, which is inexact and may necessitate interpolation. </w:t>
+        <w:t xml:space="preserve"> after the experiment is complete, which is inexact and may necessitate </w:t>
+      </w:r>
+      <w:r>
+        <w:lastRenderedPageBreak/>
+        <w:t xml:space="preserve">interpolation. </w:t>
       </w:r>
       <w:r>
         <w:t>Alternatively, i</w:t>
@@ -578,7 +613,6 @@
         <w:ind w:firstLine="360"/>
       </w:pPr>
       <w:r>
-        <w:lastRenderedPageBreak/>
         <w:t>I</w:t>
       </w:r>
       <w:r>
@@ -919,6 +953,7 @@
         <w:t xml:space="preserve">is adapted from </w:t>
       </w:r>
       <w:r>
+        <w:lastRenderedPageBreak/>
         <w:t>that of</w:t>
       </w:r>
       <w:r>
@@ -1002,11 +1037,7 @@
         <w:t xml:space="preserve"> </w:t>
       </w:r>
       <w:r>
-        <w:t xml:space="preserve">via simple </w:t>
-      </w:r>
-      <w:r>
-        <w:lastRenderedPageBreak/>
-        <w:t>serial peripheral interface (SPI)</w:t>
+        <w:t>via simple serial peripheral interface (SPI)</w:t>
       </w:r>
       <w:r>
         <w:t xml:space="preserve"> connections</w:t>
@@ -1471,7 +1502,11 @@
         <w:t>or a different device</w:t>
       </w:r>
       <w:r>
-        <w:t xml:space="preserve">. The mouse’s speed was computed using the y-coordinates of each </w:t>
+        <w:t xml:space="preserve">. </w:t>
+      </w:r>
+      <w:r>
+        <w:lastRenderedPageBreak/>
+        <w:t xml:space="preserve">The mouse’s speed was computed using the y-coordinates of each </w:t>
       </w:r>
       <w:r>
         <w:t xml:space="preserve">ADNS-9800 </w:t>
@@ -1515,7 +1550,6 @@
             <w:rPr>
               <w:rFonts w:ascii="Cambria Math" w:hAnsi="Cambria Math"/>
             </w:rPr>
-            <w:lastRenderedPageBreak/>
             <m:t xml:space="preserve">distance= </m:t>
           </m:r>
           <m:f>
@@ -2425,6 +2459,7 @@
         <w:ind w:firstLine="720"/>
       </w:pPr>
       <w:r>
+        <w:lastRenderedPageBreak/>
         <w:t>In</w:t>
       </w:r>
       <w:r>
@@ -2452,11 +2487,7 @@
         <w:t>enters</w:t>
       </w:r>
       <w:r>
-        <w:t xml:space="preserve"> the length of the each trial and </w:t>
-      </w:r>
-      <w:r>
-        <w:lastRenderedPageBreak/>
-        <w:t xml:space="preserve">the </w:t>
+        <w:t xml:space="preserve"> the length of the each trial and the </w:t>
       </w:r>
       <w:r>
         <w:t>number of trials</w:t>
@@ -2605,7 +2636,7 @@
       <w:pPr>
         <w:ind w:firstLine="720"/>
         <w:rPr>
-          <w:b/>
+          <w:rFonts w:eastAsiaTheme="minorEastAsia"/>
         </w:rPr>
       </w:pPr>
       <w:r>
@@ -2635,26 +2666,31 @@
     </w:p>
     <w:p>
       <w:pPr>
+        <w:ind w:firstLine="720"/>
         <w:rPr>
           <w:b/>
         </w:rPr>
       </w:pPr>
-      <w:r>
-        <w:rPr>
-          <w:b/>
-        </w:rPr>
-        <w:t>Results/Discussion</w:t>
-      </w:r>
     </w:p>
     <w:p>
       <w:pPr>
+        <w:rPr>
+          <w:b/>
+        </w:rPr>
+      </w:pPr>
+      <w:r>
+        <w:rPr>
+          <w:b/>
+        </w:rPr>
+        <w:t>Results/Discussion</w:t>
+      </w:r>
+    </w:p>
+    <w:p>
+      <w:pPr>
         <w:ind w:firstLine="360"/>
       </w:pPr>
       <w:r>
-        <w:t>Low cost microcontroller</w:t>
-      </w:r>
-      <w:r>
-        <w:t>s</w:t>
+        <w:t>Microcontrollers</w:t>
       </w:r>
       <w:r>
         <w:t xml:space="preserve"> such as Arduino</w:t>
@@ -2711,7 +2747,10 @@
         <w:t xml:space="preserve">Arduino </w:t>
       </w:r>
       <w:r>
-        <w:t xml:space="preserve">UNO is somewhat limited, in that it does not have true analog output. </w:t>
+        <w:t>UNO is somewhat limited</w:t>
+      </w:r>
+      <w:r>
+        <w:t xml:space="preserve"> in that it does not have true analog output. </w:t>
       </w:r>
       <w:r>
         <w:t>Further, while the Arduino UNO</w:t>
@@ -2772,152 +2811,197 @@
     </w:p>
     <w:p>
       <w:pPr>
-        <w:ind w:firstLine="720"/>
-      </w:pPr>
-      <w:r>
-        <w:t>To demonstrate the flexibility of this device for both experimental control and data acquisition, we</w:t>
-      </w:r>
-      <w:r>
-        <w:t xml:space="preserve"> constructed two separate and commonly </w:t>
-      </w:r>
-      <w:r>
-        <w:t>utilized</w:t>
-      </w:r>
-      <w:r>
-        <w:t xml:space="preserve"> experimental setups both built upon a Teensy 3.2. In the first (Figure 1A</w:t>
-      </w:r>
-      <w:r>
-        <w:t>i and 1Aii</w:t>
-      </w:r>
-      <w:r>
-        <w:t xml:space="preserve">), </w:t>
-      </w:r>
-      <w:r>
-        <w:t xml:space="preserve">we constructed a device that monitors and records </w:t>
-      </w:r>
-      <w:r>
-        <w:t xml:space="preserve">motor data at a fixed interval and </w:t>
-      </w:r>
-      <w:r>
-        <w:t xml:space="preserve">is capable of simultaneously </w:t>
-      </w:r>
-      <w:r>
-        <w:t>delivering</w:t>
-      </w:r>
-      <w:r>
-        <w:t xml:space="preserve"> </w:t>
-      </w:r>
-      <w:r>
-        <w:t xml:space="preserve">highly regular, </w:t>
-      </w:r>
-      <w:r>
-        <w:t>brief digital pul</w:t>
-      </w:r>
-      <w:r>
-        <w:t>ses</w:t>
-      </w:r>
-      <w:r>
-        <w:t xml:space="preserve"> to an external device such as a</w:t>
-      </w:r>
-      <w:r>
-        <w:t xml:space="preserve"> scientific</w:t>
-      </w:r>
-      <w:r>
-        <w:t xml:space="preserve"> CMOS camera</w:t>
-      </w:r>
-      <w:r>
-        <w:t xml:space="preserve">. </w:t>
-      </w:r>
-      <w:r>
-        <w:t xml:space="preserve">As shown in Table </w:t>
-      </w:r>
-      <w:r>
-        <w:t>2</w:t>
-      </w:r>
-      <w:r>
-        <w:t>, the cost of specialty components for this experimental design is quite low</w:t>
-      </w:r>
-      <w:r>
-        <w:t>, totaling less than $80 total</w:t>
-      </w:r>
-      <w:r>
-        <w:t>. Other commonly used components such as wiring, solder and wire strippers and crimpers are also needed</w:t>
-      </w:r>
-      <w:r>
-        <w:t xml:space="preserve"> on a case-by-case basis</w:t>
-      </w:r>
-      <w:r>
-        <w:t xml:space="preserve"> and are listed in Table 3</w:t>
-      </w:r>
-      <w:r>
-        <w:t>, but are widely availa</w:t>
-      </w:r>
-      <w:r>
-        <w:t>b</w:t>
-      </w:r>
-      <w:r>
-        <w:t>le</w:t>
-      </w:r>
-      <w:r>
-        <w:t xml:space="preserve"> and in many cases such as a lab setting be available</w:t>
-      </w:r>
-      <w:r>
-        <w:t xml:space="preserve"> for use</w:t>
-      </w:r>
-      <w:r>
-        <w:t>.</w:t>
+        <w:tabs>
+          <w:tab w:val="left" w:pos="5271"/>
+        </w:tabs>
+      </w:pPr>
+      <w:r>
+        <w:rPr>
+          <w:i/>
+        </w:rPr>
+        <w:t>Motion tracking using the ADNS-9800</w:t>
       </w:r>
     </w:p>
     <w:p>
       <w:pPr>
-        <w:rPr>
-          <w:i/>
-        </w:rPr>
-      </w:pPr>
-      <w:r>
-        <w:rPr>
-          <w:i/>
-        </w:rPr>
-        <w:t>Motion tracking using the ADNS-9800</w:t>
+        <w:ind w:firstLine="720"/>
+      </w:pPr>
+      <w:r>
+        <w:t>To demonstrate the flexibility of this device for both experimental control and data acquisition</w:t>
+      </w:r>
+      <w:r>
+        <w:t xml:space="preserve"> in conjunction with image capturing</w:t>
+      </w:r>
+      <w:r>
+        <w:t>, we</w:t>
+      </w:r>
+      <w:r>
+        <w:t xml:space="preserve"> constructed two separate and commonly </w:t>
+      </w:r>
+      <w:r>
+        <w:t>utilized</w:t>
+      </w:r>
+      <w:r>
+        <w:t xml:space="preserve"> experimental setups both built upon a Teensy 3.2. In the first (Figure 1A</w:t>
+      </w:r>
+      <w:r>
+        <w:t>i and 1Aii</w:t>
+      </w:r>
+      <w:r>
+        <w:t xml:space="preserve">), </w:t>
+      </w:r>
+      <w:r>
+        <w:t xml:space="preserve">we constructed a device that monitors and records </w:t>
+      </w:r>
+      <w:r>
+        <w:t>motor data</w:t>
+      </w:r>
+      <w:r>
+        <w:t xml:space="preserve"> from a </w:t>
+      </w:r>
+      <w:r>
+        <w:t>three-dimensional treadmill</w:t>
+      </w:r>
+      <w:r>
+        <w:t xml:space="preserve"> at a fixed interval and </w:t>
+      </w:r>
+      <w:r>
+        <w:t>delivers</w:t>
+      </w:r>
+      <w:r>
+        <w:t xml:space="preserve"> </w:t>
+      </w:r>
+      <w:r>
+        <w:t xml:space="preserve">highly regular, </w:t>
+      </w:r>
+      <w:r>
+        <w:t>brief digital pul</w:t>
+      </w:r>
+      <w:r>
+        <w:t>ses</w:t>
+      </w:r>
+      <w:r>
+        <w:t xml:space="preserve"> to</w:t>
+      </w:r>
+      <w:r>
+        <w:t>, for example,</w:t>
+      </w:r>
+      <w:r>
+        <w:t xml:space="preserve"> an external device such as a</w:t>
+      </w:r>
+      <w:r>
+        <w:t xml:space="preserve"> scientific</w:t>
+      </w:r>
+      <w:r>
+        <w:t xml:space="preserve"> CMOS camera</w:t>
+      </w:r>
+      <w:r>
+        <w:t xml:space="preserve">. </w:t>
+      </w:r>
+      <w:r>
+        <w:t xml:space="preserve">As shown in Table </w:t>
+      </w:r>
+      <w:r>
+        <w:t>2</w:t>
+      </w:r>
+      <w:r>
+        <w:t>, the cost of specialty components for this experimental design is quite low</w:t>
+      </w:r>
+      <w:r>
+        <w:t>, totaling less than $80 total</w:t>
+      </w:r>
+      <w:r>
+        <w:t>. Other commonly used components such as wiring, solder and wire strippers and crimpers are also needed</w:t>
+      </w:r>
+      <w:r>
+        <w:t xml:space="preserve"> on a case-by-case basis</w:t>
+      </w:r>
+      <w:r>
+        <w:t xml:space="preserve"> and are listed in Table 3</w:t>
+      </w:r>
+      <w:r>
+        <w:t>, but are widely availa</w:t>
+      </w:r>
+      <w:r>
+        <w:t>b</w:t>
+      </w:r>
+      <w:r>
+        <w:t>le</w:t>
+      </w:r>
+      <w:r>
+        <w:t xml:space="preserve"> and in many cases such as a lab setting be available</w:t>
+      </w:r>
+      <w:r>
+        <w:t xml:space="preserve"> for use</w:t>
+      </w:r>
+      <w:r>
+        <w:t>.</w:t>
+      </w:r>
+      <w:r>
+        <w:t xml:space="preserve"> </w:t>
+      </w:r>
+      <w:r>
+        <w:t>In addition to a Teensy,</w:t>
+      </w:r>
+      <w:r>
+        <w:t xml:space="preserve"> </w:t>
+      </w:r>
+      <w:r>
+        <w:t>to detect motion</w:t>
+      </w:r>
+      <w:r>
+        <w:t>,</w:t>
+      </w:r>
+      <w:r>
+        <w:t xml:space="preserve"> t</w:t>
+      </w:r>
+      <w:r>
+        <w:t xml:space="preserve">his system utilizes </w:t>
+      </w:r>
+      <w:r>
+        <w:t>two</w:t>
+      </w:r>
+      <w:r>
+        <w:t xml:space="preserve"> ADNS-9800 laser motion sensor</w:t>
+      </w:r>
+      <w:r>
+        <w:t xml:space="preserve"> board</w:t>
+      </w:r>
+      <w:r>
+        <w:t>s</w:t>
+      </w:r>
+      <w:r>
+        <w:t>, which are</w:t>
+      </w:r>
+      <w:r>
+        <w:t xml:space="preserve"> </w:t>
+      </w:r>
+      <w:r>
+        <w:t xml:space="preserve">very affordable components </w:t>
+      </w:r>
+      <w:r>
+        <w:t>(</w:t>
+      </w:r>
+      <w:r>
+        <w:t>as shown in Table 1</w:t>
+      </w:r>
+      <w:r>
+        <w:t>)</w:t>
+      </w:r>
+      <w:r>
+        <w:t>.</w:t>
       </w:r>
     </w:p>
     <w:p>
-      <w:bookmarkStart w:id="0" w:name="_GoBack"/>
-      <w:bookmarkEnd w:id="0"/>
-    </w:p>
-    <w:p>
-      <w:pPr>
-        <w:ind w:firstLine="360"/>
-      </w:pPr>
-      <w:r>
-        <w:t>We first</w:t>
-      </w:r>
-      <w:r>
-        <w:t xml:space="preserve"> introduce</w:t>
-      </w:r>
-      <w:r>
-        <w:t>d</w:t>
-      </w:r>
-      <w:r>
-        <w:t xml:space="preserve"> a system for imaging and simultaneous motion three-dimensional treadmill tracking that necessitates on</w:t>
-      </w:r>
-      <w:r>
-        <w:t>ly a Teensy 3.2 microcontroller</w:t>
-      </w:r>
-      <w:r>
-        <w:t xml:space="preserve"> and two</w:t>
-      </w:r>
-      <w:r>
-        <w:t xml:space="preserve"> ADNS-9800 laser motion sensor</w:t>
-      </w:r>
-      <w:r>
-        <w:t xml:space="preserve"> board</w:t>
-      </w:r>
-      <w:r>
-        <w:t xml:space="preserve">s. </w:t>
-      </w:r>
-      <w:r>
-        <w:t xml:space="preserve">There are a number of ways in which people have attempted to observe motor output while imaging. In one particular technique, experimenters mount a fluorescence microscope on the head of a mouse, and allow the mouse to move freely while recording activity via video (Barbera et al. 2016) or via video in addition to an accelerometer </w:t>
+      <w:pPr>
+        <w:ind w:firstLine="720"/>
+      </w:pPr>
+      <w:r>
+        <w:t xml:space="preserve">There are a number of ways in which people have attempted to observe motor output while imaging. In one particular technique, experimenters mount a fluorescence microscope on the head of a mouse, and allow the mouse to move freely while recording activity via video (Barbera et al. 2016) or via </w:t>
+      </w:r>
+      <w:r>
+        <w:lastRenderedPageBreak/>
+        <w:t xml:space="preserve">video in addition to an accelerometer </w:t>
       </w:r>
       <w:sdt>
         <w:sdtPr>
@@ -2947,11 +3031,7 @@
         </w:sdtContent>
       </w:sdt>
       <w:r>
-        <w:t xml:space="preserve">. However, resting a microscope on the head of a mouse restricts its normal range of movement, limiting its peak velocity and introducing a confounding </w:t>
-      </w:r>
-      <w:r>
-        <w:lastRenderedPageBreak/>
-        <w:t>variable to the experiment</w:t>
+        <w:t>. However, resting a microscope on the head of a mouse restricts its normal range of movement, limiting its peak velocity and introducing a confounding variable to the experiment</w:t>
       </w:r>
       <w:r>
         <w:t xml:space="preserve">, </w:t>
@@ -3129,13 +3209,19 @@
         <w:t>reconstructed</w:t>
       </w:r>
       <w:r>
-        <w:t xml:space="preserve"> this</w:t>
+        <w:t xml:space="preserve"> </w:t>
+      </w:r>
+      <w:r>
+        <w:t>the</w:t>
       </w:r>
       <w:r>
         <w:t xml:space="preserve"> latter</w:t>
       </w:r>
       <w:r>
-        <w:t xml:space="preserve"> design utilizing a Teensy, a far less expensive alternative.</w:t>
+        <w:t xml:space="preserve"> design utilizing a Teensy</w:t>
+      </w:r>
+      <w:r>
+        <w:t>.</w:t>
       </w:r>
       <w:r>
         <w:t xml:space="preserve"> </w:t>
@@ -3144,7 +3230,7 @@
         <w:t>Our approach</w:t>
       </w:r>
       <w:r>
-        <w:t xml:space="preserve"> also allowed us to </w:t>
+        <w:t xml:space="preserve"> allowed us to </w:t>
       </w:r>
       <w:r>
         <w:t>interface directly with</w:t>
@@ -3159,7 +3245,13 @@
         <w:t>sensor boards</w:t>
       </w:r>
       <w:r>
-        <w:t>. These sensor boards a</w:t>
+        <w:t xml:space="preserve">. </w:t>
+      </w:r>
+      <w:r>
+        <w:t>As previously mentioned, these</w:t>
+      </w:r>
+      <w:r>
+        <w:t xml:space="preserve"> sensor boards a</w:t>
       </w:r>
       <w:r>
         <w:t xml:space="preserve">re inexpensive and </w:t>
@@ -3235,49 +3327,19 @@
         <w:t>Because of the simplicity of the ADNS-9800 library and example experimenta</w:t>
       </w:r>
       <w:r>
-        <w:t>l design setup built alongside, building a usable design is particularly easy.</w:t>
+        <w:t xml:space="preserve">l design setup built alongside, building a usable design </w:t>
+      </w:r>
+      <w:r>
+        <w:t>is straightforward</w:t>
+      </w:r>
+      <w:r>
+        <w:t>.</w:t>
       </w:r>
       <w:r>
         <w:t xml:space="preserve"> </w:t>
       </w:r>
       <w:r>
-        <w:t xml:space="preserve">This is </w:t>
-      </w:r>
-      <w:r>
-        <w:t xml:space="preserve">particularly </w:t>
-      </w:r>
-      <w:r>
-        <w:t xml:space="preserve">true </w:t>
-      </w:r>
-      <w:r>
-        <w:t>if one is interested mostly in</w:t>
-      </w:r>
-      <w:r>
-        <w:t xml:space="preserve"> recording accurate x, </w:t>
-      </w:r>
-      <w:r>
-        <w:t>y,</w:t>
-      </w:r>
-      <w:r>
-        <w:t xml:space="preserve"> and rotational displacements</w:t>
-      </w:r>
-      <w:r>
-        <w:t xml:space="preserve">, which </w:t>
-      </w:r>
-      <w:r>
-        <w:t>are</w:t>
-      </w:r>
-      <w:r>
-        <w:t xml:space="preserve"> already implemented directly in</w:t>
-      </w:r>
-      <w:r>
-        <w:t>to</w:t>
-      </w:r>
-      <w:r>
-        <w:t xml:space="preserve"> the code</w:t>
-      </w:r>
-      <w:r>
-        <w:t xml:space="preserve">. Proper wiring </w:t>
+        <w:t xml:space="preserve">Proper wiring </w:t>
       </w:r>
       <w:r>
         <w:t>is</w:t>
@@ -3304,7 +3366,10 @@
         <w:t>with</w:t>
       </w:r>
       <w:r>
-        <w:t xml:space="preserve"> jumper wires or sturdier, longer lasting wire. </w:t>
+        <w:t xml:space="preserve"> jumper wires or</w:t>
+      </w:r>
+      <w:r>
+        <w:t xml:space="preserve"> sturdier, longer lasting wire.</w:t>
       </w:r>
     </w:p>
     <w:p>
@@ -3312,7 +3377,13 @@
         <w:ind w:firstLine="360"/>
       </w:pPr>
       <w:r>
-        <w:t xml:space="preserve">This system offers an </w:t>
+        <w:t>This system offers a</w:t>
+      </w:r>
+      <w:r>
+        <w:t xml:space="preserve"> simple and</w:t>
+      </w:r>
+      <w:r>
+        <w:t xml:space="preserve"> </w:t>
       </w:r>
       <w:r>
         <w:t>inexpensive</w:t>
@@ -3321,7 +3392,13 @@
         <w:t xml:space="preserve"> method of tracking mouse movement with high fidelity, temporal accuracy and without introducing conf</w:t>
       </w:r>
       <w:r>
-        <w:t xml:space="preserve">ounding experimental variables. As can be seen in Figure 3A, the velocity that we calculate falls into the range of previously reported mouse velocity with similar setups (see, for example, </w:t>
+        <w:t>ounding experimental variables</w:t>
+      </w:r>
+      <w:r>
+        <w:t xml:space="preserve"> that would alter the mouse’s maximum velocity, for example</w:t>
+      </w:r>
+      <w:r>
+        <w:t xml:space="preserve">. As can be seen in Figure 3A, the velocity that we calculate falls into the range of previously reported mouse velocity with similar setups (see, for example, </w:t>
       </w:r>
       <w:sdt>
         <w:sdtPr>
@@ -3360,7 +3437,13 @@
         <w:t>variation in the mouse’</w:t>
       </w:r>
       <w:r>
-        <w:t xml:space="preserve">s motor output. In Figure 3B, </w:t>
+        <w:t xml:space="preserve">s motor output. </w:t>
+      </w:r>
+      <w:r>
+        <w:t xml:space="preserve">Further, the displacement measurements are recorded with high regularity. </w:t>
+      </w:r>
+      <w:r>
+        <w:t xml:space="preserve">In Figure 3B, </w:t>
       </w:r>
       <w:r>
         <w:t>we also see that digital pulses administered at 50 ms increments close</w:t>
@@ -3404,7 +3487,11 @@
         <w:t xml:space="preserve">similar bias in timing was </w:t>
       </w:r>
       <w:r>
-        <w:t xml:space="preserve">previously reported previously using an Arduino UNO: with repeated sampling of single 900 ms long TTL pulses with 100 ms inter-pulse intervals, the average length of time between sequential pulses was 1000.6 milliseconds </w:t>
+        <w:t>previously reported previously using an Arduino UNO: with repeated sampling of single 900 ms long TTL pulses with 100 ms inter-</w:t>
+      </w:r>
+      <w:r>
+        <w:lastRenderedPageBreak/>
+        <w:t xml:space="preserve">pulse intervals, the average length of time between sequential pulses was 1000.6 milliseconds </w:t>
       </w:r>
       <w:sdt>
         <w:sdtPr>
@@ -3426,14 +3513,7 @@
             <w:rPr>
               <w:noProof/>
             </w:rPr>
-            <w:t xml:space="preserve">(D'Ausilio, </w:t>
-          </w:r>
-          <w:r>
-            <w:rPr>
-              <w:noProof/>
-            </w:rPr>
-            <w:lastRenderedPageBreak/>
-            <w:t>2012)</w:t>
+            <w:t>(D'Ausilio, 2012)</w:t>
           </w:r>
           <w:r>
             <w:fldChar w:fldCharType="end"/>
@@ -3502,25 +3582,20 @@
       </w:r>
     </w:p>
     <w:p>
-      <w:pPr>
-        <w:ind w:firstLine="720"/>
-      </w:pPr>
+      <w:r>
+        <w:rPr>
+          <w:i/>
+        </w:rPr>
+        <w:t>Trace</w:t>
+      </w:r>
+      <w:r>
+        <w:rPr>
+          <w:i/>
+        </w:rPr>
+        <w:t xml:space="preserve"> conditioning</w:t>
+      </w:r>
     </w:p>
     <w:p>
-      <w:r>
-        <w:rPr>
-          <w:i/>
-        </w:rPr>
-        <w:t>Trace</w:t>
-      </w:r>
-      <w:r>
-        <w:rPr>
-          <w:i/>
-        </w:rPr>
-        <w:t xml:space="preserve"> conditioning</w:t>
-      </w:r>
-    </w:p>
-    <w:p>
       <w:pPr>
         <w:ind w:firstLine="720"/>
       </w:pPr>
@@ -3531,7 +3606,19 @@
         <w:t>trace</w:t>
       </w:r>
       <w:r>
-        <w:t xml:space="preserve"> conditioning experiment, where we can train a mouse to blink i</w:t>
+        <w:t xml:space="preserve"> conditioning experiment, where </w:t>
+      </w:r>
+      <w:r>
+        <w:t>one</w:t>
+      </w:r>
+      <w:r>
+        <w:t xml:space="preserve"> trai</w:t>
+      </w:r>
+      <w:r>
+        <w:t>s</w:t>
+      </w:r>
+      <w:r>
+        <w:t>n a mouse to blink i</w:t>
       </w:r>
       <w:r>
         <w:t xml:space="preserve">n response to simultaneous tone and light </w:t>
@@ -3552,16 +3639,25 @@
         <w:t xml:space="preserve"> </w:t>
       </w:r>
       <w:r>
-        <w:t xml:space="preserve">Our design of a </w:t>
-      </w:r>
-      <w:r>
-        <w:t xml:space="preserve">trace </w:t>
+        <w:t xml:space="preserve">Our </w:t>
+      </w:r>
+      <w:r>
+        <w:t>trace</w:t>
+      </w:r>
+      <w:r>
+        <w:t xml:space="preserve"> </w:t>
       </w:r>
       <w:r>
         <w:t xml:space="preserve">conditioning </w:t>
       </w:r>
       <w:r>
-        <w:t xml:space="preserve">experiment </w:t>
+        <w:t>experiment</w:t>
+      </w:r>
+      <w:r>
+        <w:t>al design</w:t>
+      </w:r>
+      <w:r>
+        <w:t xml:space="preserve"> </w:t>
       </w:r>
       <w:r>
         <w:t xml:space="preserve">mimics </w:t>
@@ -3592,7 +3688,7 @@
             <w:fldChar w:fldCharType="begin"/>
           </w:r>
           <w:r>
-            <w:instrText xml:space="preserve"> CITATION Moh16 \l 1033 </w:instrText>
+            <w:instrText xml:space="preserve">CITATION Moh16 \l 1033 </w:instrText>
           </w:r>
           <w:r>
             <w:fldChar w:fldCharType="separate"/>
@@ -3645,7 +3741,10 @@
         <w:t xml:space="preserve"> in addition to a speaker</w:t>
       </w:r>
       <w:r>
-        <w:t>, as shown in Table 1: a prop shield to amplify the analog output from the Teensy 3.2, which can then drive speakers of both 4 and 8 ohms, and a few sets of 14x1 double insulated pins for connecting the Teensy to the prop shield. In total, this setup costs approximately $40, excluding general equipment.</w:t>
+        <w:t>, as shown in Table 2</w:t>
+      </w:r>
+      <w:r>
+        <w:t>: a prop shield to amplify the analog output from the Teensy 3.2, which can then drive speakers of both 4 and 8 ohms, and a few sets of 14x1 double insulated pins for connecting the Teensy to the prop shield. In total, this setup costs approximately $40, excluding general equipment.</w:t>
       </w:r>
     </w:p>
     <w:p>
@@ -3710,7 +3809,19 @@
         <w:t xml:space="preserve"> well under 1 milliseconds</w:t>
       </w:r>
       <w:r>
-        <w:t xml:space="preserve">, showing that including a continuous audio output doesn’t alter the accuracy or increase </w:t>
+        <w:t>, showing that</w:t>
+      </w:r>
+      <w:r>
+        <w:t xml:space="preserve"> even with</w:t>
+      </w:r>
+      <w:r>
+        <w:t xml:space="preserve"> including a continuous audio output</w:t>
+      </w:r>
+      <w:r>
+        <w:t>, it</w:t>
+      </w:r>
+      <w:r>
+        <w:t xml:space="preserve"> doesn’t alter the accuracy or increase </w:t>
       </w:r>
       <w:r>
         <w:t>the bias of</w:t>
@@ -3760,52 +3871,76 @@
         <w:t xml:space="preserve">utilize </w:t>
       </w:r>
       <w:r>
+        <w:t xml:space="preserve">highly accurate </w:t>
+      </w:r>
+      <w:r>
         <w:t>ADNS-9800 gaming sensors</w:t>
       </w:r>
       <w:r>
-        <w:t>, which obviate the need</w:t>
-      </w:r>
-      <w:r>
-        <w:t xml:space="preserve"> for </w:t>
+        <w:t xml:space="preserve">, for which exists a user-friendly </w:t>
+      </w:r>
+      <w:r>
+        <w:t>library</w:t>
+      </w:r>
+      <w:r>
+        <w:t xml:space="preserve">. The </w:t>
+      </w:r>
+      <w:r>
+        <w:t>Teensy is capable of reporting movement measurements</w:t>
+      </w:r>
+      <w:r>
+        <w:t xml:space="preserve"> while </w:t>
+      </w:r>
+      <w:r>
+        <w:t>sending</w:t>
+      </w:r>
+      <w:r>
+        <w:t xml:space="preserve"> </w:t>
+      </w:r>
+      <w:r>
+        <w:t xml:space="preserve">temporally </w:t>
+      </w:r>
+      <w:r>
+        <w:t>regular and precise</w:t>
+      </w:r>
+      <w:r>
+        <w:t xml:space="preserve"> digital pulses out of</w:t>
+      </w:r>
+      <w:r>
+        <w:t xml:space="preserve"> </w:t>
+      </w:r>
+      <w:r>
+        <w:t>another digital pin</w:t>
+      </w:r>
+      <w:r>
+        <w:t xml:space="preserve">. This </w:t>
+      </w:r>
+      <w:r>
+        <w:t>is</w:t>
+      </w:r>
+      <w:r>
+        <w:t xml:space="preserve"> particularly useful in an imaging paradigm, where </w:t>
+      </w:r>
+      <w:r>
+        <w:t>one w</w:t>
+      </w:r>
+      <w:r>
+        <w:t xml:space="preserve">ould set a camera to </w:t>
       </w:r>
       <w:r>
         <w:t xml:space="preserve">external </w:t>
       </w:r>
       <w:r>
-        <w:t>calibration</w:t>
-      </w:r>
-      <w:r>
-        <w:t>, and for which exists a user-friendly library and example implementation of this library</w:t>
-      </w:r>
-      <w:r>
-        <w:t xml:space="preserve">. The Teensy is capable of performing this task while </w:t>
-      </w:r>
-      <w:r>
-        <w:t>sending</w:t>
-      </w:r>
-      <w:r>
-        <w:t xml:space="preserve"> </w:t>
-      </w:r>
-      <w:r>
-        <w:t xml:space="preserve">temporally </w:t>
-      </w:r>
-      <w:r>
-        <w:t>regular and precise</w:t>
-      </w:r>
-      <w:r>
-        <w:t xml:space="preserve"> digital pulses out of</w:t>
-      </w:r>
-      <w:r>
-        <w:t xml:space="preserve"> </w:t>
-      </w:r>
-      <w:r>
-        <w:t>another digital pin</w:t>
-      </w:r>
-      <w:r>
-        <w:t xml:space="preserve">. This would be particularly useful in an imaging paradigm, where </w:t>
-      </w:r>
-      <w:r>
-        <w:t xml:space="preserve">one could set a camera to capture and send motor output simultaneously with accurate camera triggers. </w:t>
+        <w:t>capture</w:t>
+      </w:r>
+      <w:r>
+        <w:t xml:space="preserve"> mode</w:t>
+      </w:r>
+      <w:r>
+        <w:t xml:space="preserve"> and send motor output simultaneously</w:t>
+      </w:r>
+      <w:r>
+        <w:t xml:space="preserve"> with accurate camera triggers.</w:t>
       </w:r>
     </w:p>
     <w:p>
@@ -3852,14 +3987,20 @@
         <w:t>As previously stated, a</w:t>
       </w:r>
       <w:r>
-        <w:t xml:space="preserve"> major advantage of the Teensy 3.2 over other microcontrollers such as the Arduino is the fact that it can output a true analog signal, whereas the Arduino Uno, for example, is capable only of outputting pulse-width modulated signals. This opens a venue for many experimental additions, </w:t>
+        <w:t xml:space="preserve"> major advantage of the Teensy 3.2 over other microcontrollers such as the Arduino is the fact that it can output a true analog signal, whereas the Arduino U</w:t>
+      </w:r>
+      <w:r>
+        <w:t>NO</w:t>
+      </w:r>
+      <w:r>
+        <w:t>, for example, is capable only of outputting pulse-width modulated signals. This opens a venue for many experimental additions, parti</w:t>
+      </w:r>
+      <w:r>
+        <w:t xml:space="preserve">cularly the addition of sound, without the need of extra devices such as resistors and capacitors to </w:t>
       </w:r>
       <w:r>
         <w:lastRenderedPageBreak/>
-        <w:t>parti</w:t>
-      </w:r>
-      <w:r>
-        <w:t>cularly the addition of sound, without the need of extra devices such as resistors and capacitors to create an analog</w:t>
+        <w:t>create an analog</w:t>
       </w:r>
       <w:r>
         <w:t>-like</w:t>
@@ -3939,7 +4080,21 @@
         <w:t>ut.</w:t>
       </w:r>
       <w:r>
-        <w:t xml:space="preserve"> Further, it underscores the desirability of using a Teensy for total experimental control</w:t>
+        <w:t xml:space="preserve"> Further, it </w:t>
+      </w:r>
+      <w:r>
+        <w:t xml:space="preserve">actually </w:t>
+      </w:r>
+      <w:bookmarkStart w:id="0" w:name="_GoBack"/>
+      <w:bookmarkEnd w:id="0"/>
+      <w:r>
+        <w:t>underscores the desirability of using a Teensy</w:t>
+      </w:r>
+      <w:r>
+        <w:t xml:space="preserve"> 3.2</w:t>
+      </w:r>
+      <w:r>
+        <w:t xml:space="preserve"> for total experimental control</w:t>
       </w:r>
       <w:r>
         <w:t xml:space="preserve">. </w:t>
@@ -4052,6 +4207,11 @@
       <w:r>
         <w:t>.</w:t>
       </w:r>
+    </w:p>
+    <w:p>
+      <w:pPr>
+        <w:ind w:firstLine="720"/>
+      </w:pPr>
     </w:p>
     <w:p>
       <w:pPr>
@@ -4622,585 +4782,9 @@
       <w:r>
         <w:t xml:space="preserve">Table </w:t>
       </w:r>
-      <w:fldSimple w:instr=" SEQ Table \* ARABIC ">
-        <w:r>
-          <w:rPr>
-            <w:noProof/>
-          </w:rPr>
-          <w:t>1</w:t>
-        </w:r>
-      </w:fldSimple>
-      <w:r>
-        <w:t>. Specialty components necessary to build a tone/light-puff system.</w:t>
-      </w:r>
-    </w:p>
-    <w:tbl>
-      <w:tblPr>
-        <w:tblW w:w="0" w:type="auto"/>
-        <w:tblCellSpacing w:w="0" w:type="dxa"/>
-        <w:tblCellMar>
-          <w:top w:w="15" w:type="dxa"/>
-          <w:left w:w="15" w:type="dxa"/>
-          <w:bottom w:w="15" w:type="dxa"/>
-          <w:right w:w="15" w:type="dxa"/>
-        </w:tblCellMar>
-        <w:tblLook w:val="04A0" w:firstRow="1" w:lastRow="0" w:firstColumn="1" w:lastColumn="0" w:noHBand="0" w:noVBand="1"/>
-      </w:tblPr>
-      <w:tblGrid>
-        <w:gridCol w:w="2167"/>
-        <w:gridCol w:w="4285"/>
-        <w:gridCol w:w="1695"/>
-        <w:gridCol w:w="1197"/>
-      </w:tblGrid>
-      <w:tr>
-        <w:trPr>
-          <w:trHeight w:val="255"/>
-          <w:tblCellSpacing w:w="0" w:type="dxa"/>
-        </w:trPr>
-        <w:tc>
-          <w:tcPr>
-            <w:tcW w:w="0" w:type="auto"/>
-            <w:tcBorders>
-              <w:top w:val="single" w:sz="6" w:space="0" w:color="000000"/>
-              <w:left w:val="single" w:sz="6" w:space="0" w:color="000000"/>
-              <w:bottom w:val="single" w:sz="6" w:space="0" w:color="000000"/>
-              <w:right w:val="single" w:sz="6" w:space="0" w:color="000000"/>
-            </w:tcBorders>
-            <w:vAlign w:val="center"/>
-            <w:hideMark/>
-          </w:tcPr>
-          <w:p>
-            <w:pPr>
-              <w:rPr>
-                <w:rFonts w:ascii="Liberation Sans" w:hAnsi="Liberation Sans"/>
-                <w:sz w:val="20"/>
-                <w:szCs w:val="20"/>
-              </w:rPr>
-            </w:pPr>
-            <w:r>
-              <w:rPr>
-                <w:rFonts w:ascii="Liberation Sans" w:hAnsi="Liberation Sans"/>
-                <w:b/>
-                <w:bCs/>
-                <w:sz w:val="20"/>
-                <w:szCs w:val="20"/>
-              </w:rPr>
-              <w:t>Part name</w:t>
-            </w:r>
-          </w:p>
-        </w:tc>
-        <w:tc>
-          <w:tcPr>
-            <w:tcW w:w="0" w:type="auto"/>
-            <w:tcBorders>
-              <w:top w:val="single" w:sz="6" w:space="0" w:color="000000"/>
-              <w:left w:val="single" w:sz="6" w:space="0" w:color="000000"/>
-              <w:bottom w:val="single" w:sz="6" w:space="0" w:color="000000"/>
-              <w:right w:val="single" w:sz="6" w:space="0" w:color="000000"/>
-            </w:tcBorders>
-            <w:vAlign w:val="center"/>
-            <w:hideMark/>
-          </w:tcPr>
-          <w:p>
-            <w:pPr>
-              <w:rPr>
-                <w:rFonts w:ascii="Liberation Sans" w:hAnsi="Liberation Sans"/>
-                <w:sz w:val="20"/>
-                <w:szCs w:val="20"/>
-              </w:rPr>
-            </w:pPr>
-            <w:r>
-              <w:rPr>
-                <w:rFonts w:ascii="Liberation Sans" w:hAnsi="Liberation Sans"/>
-                <w:b/>
-                <w:bCs/>
-                <w:sz w:val="20"/>
-                <w:szCs w:val="20"/>
-              </w:rPr>
-              <w:t>Website</w:t>
-            </w:r>
-          </w:p>
-        </w:tc>
-        <w:tc>
-          <w:tcPr>
-            <w:tcW w:w="0" w:type="auto"/>
-            <w:tcBorders>
-              <w:top w:val="single" w:sz="6" w:space="0" w:color="000000"/>
-              <w:left w:val="single" w:sz="6" w:space="0" w:color="000000"/>
-              <w:bottom w:val="single" w:sz="6" w:space="0" w:color="000000"/>
-              <w:right w:val="single" w:sz="6" w:space="0" w:color="000000"/>
-            </w:tcBorders>
-            <w:vAlign w:val="center"/>
-            <w:hideMark/>
-          </w:tcPr>
-          <w:p>
-            <w:pPr>
-              <w:rPr>
-                <w:rFonts w:ascii="Liberation Sans" w:hAnsi="Liberation Sans"/>
-                <w:sz w:val="20"/>
-                <w:szCs w:val="20"/>
-              </w:rPr>
-            </w:pPr>
-            <w:r>
-              <w:rPr>
-                <w:rFonts w:ascii="Liberation Sans" w:hAnsi="Liberation Sans"/>
-                <w:b/>
-                <w:bCs/>
-                <w:sz w:val="20"/>
-                <w:szCs w:val="20"/>
-              </w:rPr>
-              <w:t>Part n</w:t>
-            </w:r>
-            <w:r>
-              <w:rPr>
-                <w:rFonts w:ascii="Liberation Sans" w:hAnsi="Liberation Sans"/>
-                <w:b/>
-                <w:bCs/>
-                <w:sz w:val="20"/>
-                <w:szCs w:val="20"/>
-              </w:rPr>
-              <w:t>umber</w:t>
-            </w:r>
-          </w:p>
-        </w:tc>
-        <w:tc>
-          <w:tcPr>
-            <w:tcW w:w="0" w:type="auto"/>
-            <w:tcBorders>
-              <w:top w:val="single" w:sz="6" w:space="0" w:color="000000"/>
-              <w:left w:val="single" w:sz="6" w:space="0" w:color="000000"/>
-              <w:bottom w:val="single" w:sz="6" w:space="0" w:color="000000"/>
-              <w:right w:val="single" w:sz="6" w:space="0" w:color="000000"/>
-            </w:tcBorders>
-            <w:vAlign w:val="center"/>
-            <w:hideMark/>
-          </w:tcPr>
-          <w:p>
-            <w:pPr>
-              <w:rPr>
-                <w:rFonts w:ascii="Liberation Sans" w:hAnsi="Liberation Sans"/>
-                <w:sz w:val="20"/>
-                <w:szCs w:val="20"/>
-              </w:rPr>
-            </w:pPr>
-            <w:r>
-              <w:rPr>
-                <w:rFonts w:ascii="Liberation Sans" w:hAnsi="Liberation Sans"/>
-                <w:b/>
-                <w:bCs/>
-                <w:sz w:val="20"/>
-                <w:szCs w:val="20"/>
-              </w:rPr>
-              <w:t>Cost per unit</w:t>
-            </w:r>
-          </w:p>
-        </w:tc>
-      </w:tr>
-      <w:tr>
-        <w:trPr>
-          <w:trHeight w:val="255"/>
-          <w:tblCellSpacing w:w="0" w:type="dxa"/>
-        </w:trPr>
-        <w:tc>
-          <w:tcPr>
-            <w:tcW w:w="0" w:type="auto"/>
-            <w:tcBorders>
-              <w:top w:val="single" w:sz="6" w:space="0" w:color="000000"/>
-              <w:left w:val="single" w:sz="6" w:space="0" w:color="000000"/>
-              <w:bottom w:val="single" w:sz="6" w:space="0" w:color="000000"/>
-              <w:right w:val="single" w:sz="6" w:space="0" w:color="000000"/>
-            </w:tcBorders>
-            <w:vAlign w:val="center"/>
-            <w:hideMark/>
-          </w:tcPr>
-          <w:p>
-            <w:pPr>
-              <w:rPr>
-                <w:rFonts w:ascii="Liberation Sans" w:hAnsi="Liberation Sans"/>
-                <w:sz w:val="20"/>
-                <w:szCs w:val="20"/>
-              </w:rPr>
-            </w:pPr>
-            <w:r>
-              <w:rPr>
-                <w:rFonts w:ascii="Liberation Sans" w:hAnsi="Liberation Sans"/>
-                <w:sz w:val="20"/>
-                <w:szCs w:val="20"/>
-              </w:rPr>
-              <w:t>Teensy 3.2</w:t>
-            </w:r>
-          </w:p>
-        </w:tc>
-        <w:tc>
-          <w:tcPr>
-            <w:tcW w:w="0" w:type="auto"/>
-            <w:tcBorders>
-              <w:top w:val="single" w:sz="6" w:space="0" w:color="000000"/>
-              <w:left w:val="single" w:sz="6" w:space="0" w:color="000000"/>
-              <w:bottom w:val="single" w:sz="6" w:space="0" w:color="000000"/>
-              <w:right w:val="single" w:sz="6" w:space="0" w:color="000000"/>
-            </w:tcBorders>
-            <w:vAlign w:val="center"/>
-            <w:hideMark/>
-          </w:tcPr>
-          <w:p>
-            <w:pPr>
-              <w:rPr>
-                <w:rFonts w:ascii="Liberation Sans" w:hAnsi="Liberation Sans"/>
-                <w:sz w:val="20"/>
-                <w:szCs w:val="20"/>
-              </w:rPr>
-            </w:pPr>
-            <w:r>
-              <w:rPr>
-                <w:rFonts w:ascii="Liberation Sans" w:hAnsi="Liberation Sans"/>
-                <w:sz w:val="20"/>
-                <w:szCs w:val="20"/>
-              </w:rPr>
-              <w:t>https://www.pjrc.com/store/teensy32.html</w:t>
-            </w:r>
-          </w:p>
-        </w:tc>
-        <w:tc>
-          <w:tcPr>
-            <w:tcW w:w="0" w:type="auto"/>
-            <w:tcBorders>
-              <w:top w:val="single" w:sz="6" w:space="0" w:color="000000"/>
-              <w:left w:val="single" w:sz="6" w:space="0" w:color="000000"/>
-              <w:bottom w:val="single" w:sz="6" w:space="0" w:color="000000"/>
-              <w:right w:val="single" w:sz="6" w:space="0" w:color="000000"/>
-            </w:tcBorders>
-            <w:vAlign w:val="center"/>
-            <w:hideMark/>
-          </w:tcPr>
-          <w:p>
-            <w:pPr>
-              <w:rPr>
-                <w:rFonts w:ascii="Liberation Sans" w:hAnsi="Liberation Sans"/>
-                <w:sz w:val="20"/>
-                <w:szCs w:val="20"/>
-              </w:rPr>
-            </w:pPr>
-            <w:r>
-              <w:rPr>
-                <w:rFonts w:ascii="Liberation Sans" w:hAnsi="Liberation Sans"/>
-                <w:sz w:val="20"/>
-                <w:szCs w:val="20"/>
-              </w:rPr>
-              <w:t>TEENSY32</w:t>
-            </w:r>
-          </w:p>
-        </w:tc>
-        <w:tc>
-          <w:tcPr>
-            <w:tcW w:w="0" w:type="auto"/>
-            <w:tcBorders>
-              <w:top w:val="single" w:sz="6" w:space="0" w:color="000000"/>
-              <w:left w:val="single" w:sz="6" w:space="0" w:color="000000"/>
-              <w:bottom w:val="single" w:sz="6" w:space="0" w:color="000000"/>
-              <w:right w:val="single" w:sz="6" w:space="0" w:color="000000"/>
-            </w:tcBorders>
-            <w:vAlign w:val="center"/>
-            <w:hideMark/>
-          </w:tcPr>
-          <w:p>
-            <w:pPr>
-              <w:jc w:val="right"/>
-              <w:rPr>
-                <w:rFonts w:ascii="Liberation Sans" w:hAnsi="Liberation Sans"/>
-                <w:sz w:val="20"/>
-                <w:szCs w:val="20"/>
-              </w:rPr>
-            </w:pPr>
-            <w:r>
-              <w:rPr>
-                <w:rFonts w:ascii="Liberation Sans" w:hAnsi="Liberation Sans"/>
-                <w:sz w:val="20"/>
-                <w:szCs w:val="20"/>
-              </w:rPr>
-              <w:t>$19.80</w:t>
-            </w:r>
-          </w:p>
-        </w:tc>
-      </w:tr>
-      <w:tr>
-        <w:trPr>
-          <w:trHeight w:val="255"/>
-          <w:tblCellSpacing w:w="0" w:type="dxa"/>
-        </w:trPr>
-        <w:tc>
-          <w:tcPr>
-            <w:tcW w:w="0" w:type="auto"/>
-            <w:tcBorders>
-              <w:top w:val="single" w:sz="6" w:space="0" w:color="000000"/>
-              <w:left w:val="single" w:sz="6" w:space="0" w:color="000000"/>
-              <w:bottom w:val="single" w:sz="6" w:space="0" w:color="000000"/>
-              <w:right w:val="single" w:sz="6" w:space="0" w:color="000000"/>
-            </w:tcBorders>
-            <w:vAlign w:val="center"/>
-            <w:hideMark/>
-          </w:tcPr>
-          <w:p>
-            <w:pPr>
-              <w:rPr>
-                <w:rFonts w:ascii="Liberation Sans" w:hAnsi="Liberation Sans"/>
-                <w:sz w:val="20"/>
-                <w:szCs w:val="20"/>
-              </w:rPr>
-            </w:pPr>
-            <w:r>
-              <w:rPr>
-                <w:rFonts w:ascii="Liberation Sans" w:hAnsi="Liberation Sans"/>
-                <w:sz w:val="20"/>
-                <w:szCs w:val="20"/>
-              </w:rPr>
-              <w:t>14x1 Double insulator pins</w:t>
-            </w:r>
-          </w:p>
-        </w:tc>
-        <w:tc>
-          <w:tcPr>
-            <w:tcW w:w="0" w:type="auto"/>
-            <w:tcBorders>
-              <w:top w:val="single" w:sz="6" w:space="0" w:color="000000"/>
-              <w:left w:val="single" w:sz="6" w:space="0" w:color="000000"/>
-              <w:bottom w:val="single" w:sz="6" w:space="0" w:color="000000"/>
-              <w:right w:val="single" w:sz="6" w:space="0" w:color="000000"/>
-            </w:tcBorders>
-            <w:vAlign w:val="center"/>
-            <w:hideMark/>
-          </w:tcPr>
-          <w:p>
-            <w:pPr>
-              <w:rPr>
-                <w:rFonts w:ascii="Liberation Sans" w:hAnsi="Liberation Sans"/>
-                <w:sz w:val="20"/>
-                <w:szCs w:val="20"/>
-              </w:rPr>
-            </w:pPr>
-            <w:r>
-              <w:rPr>
-                <w:rFonts w:ascii="Liberation Sans" w:hAnsi="Liberation Sans"/>
-                <w:sz w:val="20"/>
-                <w:szCs w:val="20"/>
-              </w:rPr>
-              <w:t>https://www.pjrc.com/store/header_14x1_d.html</w:t>
-            </w:r>
-          </w:p>
-        </w:tc>
-        <w:tc>
-          <w:tcPr>
-            <w:tcW w:w="0" w:type="auto"/>
-            <w:tcBorders>
-              <w:top w:val="single" w:sz="6" w:space="0" w:color="000000"/>
-              <w:left w:val="single" w:sz="6" w:space="0" w:color="000000"/>
-              <w:bottom w:val="single" w:sz="6" w:space="0" w:color="000000"/>
-              <w:right w:val="single" w:sz="6" w:space="0" w:color="000000"/>
-            </w:tcBorders>
-            <w:vAlign w:val="center"/>
-            <w:hideMark/>
-          </w:tcPr>
-          <w:p>
-            <w:pPr>
-              <w:rPr>
-                <w:rFonts w:ascii="Liberation Sans" w:hAnsi="Liberation Sans"/>
-                <w:sz w:val="20"/>
-                <w:szCs w:val="20"/>
-              </w:rPr>
-            </w:pPr>
-            <w:r>
-              <w:rPr>
-                <w:rFonts w:ascii="Liberation Sans" w:hAnsi="Liberation Sans"/>
-                <w:sz w:val="20"/>
-                <w:szCs w:val="20"/>
-              </w:rPr>
-              <w:t xml:space="preserve">HEADER_14x1_D </w:t>
-            </w:r>
-          </w:p>
-        </w:tc>
-        <w:tc>
-          <w:tcPr>
-            <w:tcW w:w="0" w:type="auto"/>
-            <w:tcBorders>
-              <w:top w:val="single" w:sz="6" w:space="0" w:color="000000"/>
-              <w:left w:val="single" w:sz="6" w:space="0" w:color="000000"/>
-              <w:bottom w:val="single" w:sz="6" w:space="0" w:color="000000"/>
-              <w:right w:val="single" w:sz="6" w:space="0" w:color="000000"/>
-            </w:tcBorders>
-            <w:vAlign w:val="center"/>
-            <w:hideMark/>
-          </w:tcPr>
-          <w:p>
-            <w:pPr>
-              <w:jc w:val="right"/>
-              <w:rPr>
-                <w:rFonts w:ascii="Liberation Sans" w:hAnsi="Liberation Sans"/>
-                <w:sz w:val="20"/>
-                <w:szCs w:val="20"/>
-              </w:rPr>
-            </w:pPr>
-            <w:r>
-              <w:rPr>
-                <w:rFonts w:ascii="Liberation Sans" w:hAnsi="Liberation Sans"/>
-                <w:sz w:val="20"/>
-                <w:szCs w:val="20"/>
-              </w:rPr>
-              <w:t>$0.85</w:t>
-            </w:r>
-          </w:p>
-        </w:tc>
-      </w:tr>
-      <w:tr>
-        <w:trPr>
-          <w:trHeight w:val="255"/>
-          <w:tblCellSpacing w:w="0" w:type="dxa"/>
-        </w:trPr>
-        <w:tc>
-          <w:tcPr>
-            <w:tcW w:w="0" w:type="auto"/>
-            <w:tcBorders>
-              <w:top w:val="single" w:sz="6" w:space="0" w:color="000000"/>
-              <w:left w:val="single" w:sz="6" w:space="0" w:color="000000"/>
-              <w:bottom w:val="single" w:sz="6" w:space="0" w:color="000000"/>
-              <w:right w:val="single" w:sz="6" w:space="0" w:color="000000"/>
-            </w:tcBorders>
-            <w:vAlign w:val="center"/>
-            <w:hideMark/>
-          </w:tcPr>
-          <w:p>
-            <w:pPr>
-              <w:rPr>
-                <w:rFonts w:ascii="Liberation Sans" w:hAnsi="Liberation Sans"/>
-                <w:sz w:val="20"/>
-                <w:szCs w:val="20"/>
-              </w:rPr>
-            </w:pPr>
-            <w:r>
-              <w:rPr>
-                <w:rFonts w:ascii="Liberation Sans" w:hAnsi="Liberation Sans"/>
-                <w:sz w:val="20"/>
-                <w:szCs w:val="20"/>
-              </w:rPr>
-              <w:t>Prop shield</w:t>
-            </w:r>
-          </w:p>
-        </w:tc>
-        <w:tc>
-          <w:tcPr>
-            <w:tcW w:w="0" w:type="auto"/>
-            <w:tcBorders>
-              <w:top w:val="single" w:sz="6" w:space="0" w:color="000000"/>
-              <w:left w:val="single" w:sz="6" w:space="0" w:color="000000"/>
-              <w:bottom w:val="single" w:sz="6" w:space="0" w:color="000000"/>
-              <w:right w:val="single" w:sz="6" w:space="0" w:color="000000"/>
-            </w:tcBorders>
-            <w:vAlign w:val="center"/>
-            <w:hideMark/>
-          </w:tcPr>
-          <w:p>
-            <w:pPr>
-              <w:rPr>
-                <w:rFonts w:ascii="Liberation Sans" w:hAnsi="Liberation Sans"/>
-                <w:sz w:val="20"/>
-                <w:szCs w:val="20"/>
-              </w:rPr>
-            </w:pPr>
-            <w:r>
-              <w:rPr>
-                <w:rFonts w:ascii="Liberation Sans" w:hAnsi="Liberation Sans"/>
-                <w:sz w:val="20"/>
-                <w:szCs w:val="20"/>
-              </w:rPr>
-              <w:t>https://www.pjrc.com/store/prop_shield.html</w:t>
-            </w:r>
-          </w:p>
-        </w:tc>
-        <w:tc>
-          <w:tcPr>
-            <w:tcW w:w="0" w:type="auto"/>
-            <w:tcBorders>
-              <w:top w:val="single" w:sz="6" w:space="0" w:color="000000"/>
-              <w:left w:val="single" w:sz="6" w:space="0" w:color="000000"/>
-              <w:bottom w:val="single" w:sz="6" w:space="0" w:color="000000"/>
-              <w:right w:val="single" w:sz="6" w:space="0" w:color="000000"/>
-            </w:tcBorders>
-            <w:vAlign w:val="center"/>
-            <w:hideMark/>
-          </w:tcPr>
-          <w:p>
-            <w:pPr>
-              <w:rPr>
-                <w:rFonts w:ascii="Liberation Sans" w:hAnsi="Liberation Sans"/>
-                <w:sz w:val="20"/>
-                <w:szCs w:val="20"/>
-              </w:rPr>
-            </w:pPr>
-            <w:r>
-              <w:rPr>
-                <w:rFonts w:ascii="Liberation Sans" w:hAnsi="Liberation Sans"/>
-                <w:sz w:val="20"/>
-                <w:szCs w:val="20"/>
-              </w:rPr>
-              <w:t xml:space="preserve">PROP_SHIELD </w:t>
-            </w:r>
-          </w:p>
-        </w:tc>
-        <w:tc>
-          <w:tcPr>
-            <w:tcW w:w="0" w:type="auto"/>
-            <w:tcBorders>
-              <w:top w:val="single" w:sz="6" w:space="0" w:color="000000"/>
-              <w:left w:val="single" w:sz="6" w:space="0" w:color="000000"/>
-              <w:bottom w:val="single" w:sz="6" w:space="0" w:color="000000"/>
-              <w:right w:val="single" w:sz="6" w:space="0" w:color="000000"/>
-            </w:tcBorders>
-            <w:vAlign w:val="center"/>
-            <w:hideMark/>
-          </w:tcPr>
-          <w:p>
-            <w:pPr>
-              <w:jc w:val="right"/>
-              <w:rPr>
-                <w:rFonts w:ascii="Liberation Sans" w:hAnsi="Liberation Sans"/>
-                <w:sz w:val="20"/>
-                <w:szCs w:val="20"/>
-              </w:rPr>
-            </w:pPr>
-            <w:r>
-              <w:rPr>
-                <w:rFonts w:ascii="Liberation Sans" w:hAnsi="Liberation Sans"/>
-                <w:sz w:val="20"/>
-                <w:szCs w:val="20"/>
-              </w:rPr>
-              <w:t>$19.50</w:t>
-            </w:r>
-          </w:p>
-        </w:tc>
-      </w:tr>
-    </w:tbl>
-    <w:p>
-      <w:pPr>
-        <w:rPr>
-          <w:b/>
-        </w:rPr>
-      </w:pPr>
-    </w:p>
-    <w:p>
-      <w:pPr>
-        <w:pStyle w:val="Caption"/>
-        <w:keepNext/>
-      </w:pPr>
-      <w:r>
-        <w:t xml:space="preserve">Table </w:t>
-      </w:r>
-      <w:fldSimple w:instr=" SEQ Table \* ARABIC ">
-        <w:r>
-          <w:rPr>
-            <w:noProof/>
-          </w:rPr>
-          <w:t>2</w:t>
-        </w:r>
-      </w:fldSimple>
+      <w:r>
+        <w:t>1</w:t>
+      </w:r>
       <w:r>
         <w:rPr>
           <w:noProof/>
@@ -5646,25 +5230,11 @@
       <w:r>
         <w:t xml:space="preserve">Table </w:t>
       </w:r>
-      <w:fldSimple w:instr=" SEQ Table \* ARABIC ">
-        <w:r>
-          <w:rPr>
-            <w:noProof/>
-          </w:rPr>
-          <w:t>3</w:t>
-        </w:r>
-      </w:fldSimple>
-      <w:r>
-        <w:rPr>
-          <w:noProof/>
-        </w:rPr>
-        <w:t>.</w:t>
-      </w:r>
-      <w:r>
-        <w:t xml:space="preserve"> </w:t>
-      </w:r>
-      <w:r>
-        <w:t>General components necessary for work with both setups</w:t>
+      <w:r>
+        <w:t>2</w:t>
+      </w:r>
+      <w:r>
+        <w:t>. Specialty components necessary to build a tone/light-puff system.</w:t>
       </w:r>
     </w:p>
     <w:tbl>
@@ -5680,7 +5250,10 @@
         <w:tblLook w:val="04A0" w:firstRow="1" w:lastRow="0" w:firstColumn="1" w:lastColumn="0" w:noHBand="0" w:noVBand="1"/>
       </w:tblPr>
       <w:tblGrid>
-        <w:gridCol w:w="2885"/>
+        <w:gridCol w:w="2167"/>
+        <w:gridCol w:w="4285"/>
+        <w:gridCol w:w="1695"/>
+        <w:gridCol w:w="1197"/>
       </w:tblGrid>
       <w:tr>
         <w:trPr>
@@ -5701,22 +5274,117 @@
           </w:tcPr>
           <w:p>
             <w:pPr>
-              <w:spacing w:after="0" w:line="240" w:lineRule="auto"/>
               <w:rPr>
-                <w:rFonts w:ascii="Liberation Sans" w:eastAsia="Times New Roman" w:hAnsi="Liberation Sans" w:cs="Times New Roman"/>
+                <w:rFonts w:ascii="Liberation Sans" w:hAnsi="Liberation Sans"/>
                 <w:sz w:val="20"/>
                 <w:szCs w:val="20"/>
               </w:rPr>
             </w:pPr>
             <w:r>
               <w:rPr>
-                <w:rFonts w:ascii="Liberation Sans" w:eastAsia="Times New Roman" w:hAnsi="Liberation Sans" w:cs="Times New Roman"/>
+                <w:rFonts w:ascii="Liberation Sans" w:hAnsi="Liberation Sans"/>
                 <w:b/>
                 <w:bCs/>
                 <w:sz w:val="20"/>
                 <w:szCs w:val="20"/>
               </w:rPr>
-              <w:t>Miscellaneous parts</w:t>
+              <w:t>Part name</w:t>
+            </w:r>
+          </w:p>
+        </w:tc>
+        <w:tc>
+          <w:tcPr>
+            <w:tcW w:w="0" w:type="auto"/>
+            <w:tcBorders>
+              <w:top w:val="single" w:sz="6" w:space="0" w:color="000000"/>
+              <w:left w:val="single" w:sz="6" w:space="0" w:color="000000"/>
+              <w:bottom w:val="single" w:sz="6" w:space="0" w:color="000000"/>
+              <w:right w:val="single" w:sz="6" w:space="0" w:color="000000"/>
+            </w:tcBorders>
+            <w:vAlign w:val="center"/>
+            <w:hideMark/>
+          </w:tcPr>
+          <w:p>
+            <w:pPr>
+              <w:rPr>
+                <w:rFonts w:ascii="Liberation Sans" w:hAnsi="Liberation Sans"/>
+                <w:sz w:val="20"/>
+                <w:szCs w:val="20"/>
+              </w:rPr>
+            </w:pPr>
+            <w:r>
+              <w:rPr>
+                <w:rFonts w:ascii="Liberation Sans" w:hAnsi="Liberation Sans"/>
+                <w:b/>
+                <w:bCs/>
+                <w:sz w:val="20"/>
+                <w:szCs w:val="20"/>
+              </w:rPr>
+              <w:t>Website</w:t>
+            </w:r>
+          </w:p>
+        </w:tc>
+        <w:tc>
+          <w:tcPr>
+            <w:tcW w:w="0" w:type="auto"/>
+            <w:tcBorders>
+              <w:top w:val="single" w:sz="6" w:space="0" w:color="000000"/>
+              <w:left w:val="single" w:sz="6" w:space="0" w:color="000000"/>
+              <w:bottom w:val="single" w:sz="6" w:space="0" w:color="000000"/>
+              <w:right w:val="single" w:sz="6" w:space="0" w:color="000000"/>
+            </w:tcBorders>
+            <w:vAlign w:val="center"/>
+            <w:hideMark/>
+          </w:tcPr>
+          <w:p>
+            <w:pPr>
+              <w:rPr>
+                <w:rFonts w:ascii="Liberation Sans" w:hAnsi="Liberation Sans"/>
+                <w:sz w:val="20"/>
+                <w:szCs w:val="20"/>
+              </w:rPr>
+            </w:pPr>
+            <w:r>
+              <w:rPr>
+                <w:rFonts w:ascii="Liberation Sans" w:hAnsi="Liberation Sans"/>
+                <w:b/>
+                <w:bCs/>
+                <w:sz w:val="20"/>
+                <w:szCs w:val="20"/>
+              </w:rPr>
+              <w:t>Part number</w:t>
+            </w:r>
+          </w:p>
+        </w:tc>
+        <w:tc>
+          <w:tcPr>
+            <w:tcW w:w="0" w:type="auto"/>
+            <w:tcBorders>
+              <w:top w:val="single" w:sz="6" w:space="0" w:color="000000"/>
+              <w:left w:val="single" w:sz="6" w:space="0" w:color="000000"/>
+              <w:bottom w:val="single" w:sz="6" w:space="0" w:color="000000"/>
+              <w:right w:val="single" w:sz="6" w:space="0" w:color="000000"/>
+            </w:tcBorders>
+            <w:vAlign w:val="center"/>
+            <w:hideMark/>
+          </w:tcPr>
+          <w:p>
+            <w:pPr>
+              <w:rPr>
+                <w:rFonts w:ascii="Liberation Sans" w:hAnsi="Liberation Sans"/>
+                <w:sz w:val="20"/>
+                <w:szCs w:val="20"/>
+              </w:rPr>
+            </w:pPr>
+            <w:r>
+              <w:rPr>
+                <w:rFonts w:ascii="Liberation Sans" w:hAnsi="Liberation Sans"/>
+                <w:b/>
+                <w:bCs/>
+                <w:sz w:val="20"/>
+                <w:szCs w:val="20"/>
+              </w:rPr>
+              <w:t>Cost per unit</w:t>
             </w:r>
           </w:p>
         </w:tc>
@@ -5740,20 +5408,110 @@
           </w:tcPr>
           <w:p>
             <w:pPr>
-              <w:spacing w:after="0" w:line="240" w:lineRule="auto"/>
               <w:rPr>
-                <w:rFonts w:ascii="Liberation Sans" w:eastAsia="Times New Roman" w:hAnsi="Liberation Sans" w:cs="Times New Roman"/>
+                <w:rFonts w:ascii="Liberation Sans" w:hAnsi="Liberation Sans"/>
                 <w:sz w:val="20"/>
                 <w:szCs w:val="20"/>
               </w:rPr>
             </w:pPr>
             <w:r>
               <w:rPr>
-                <w:rFonts w:ascii="Liberation Sans" w:eastAsia="Times New Roman" w:hAnsi="Liberation Sans" w:cs="Times New Roman"/>
+                <w:rFonts w:ascii="Liberation Sans" w:hAnsi="Liberation Sans"/>
                 <w:sz w:val="20"/>
                 <w:szCs w:val="20"/>
               </w:rPr>
-              <w:t>SMA connectors</w:t>
+              <w:t>Teensy 3.2</w:t>
+            </w:r>
+          </w:p>
+        </w:tc>
+        <w:tc>
+          <w:tcPr>
+            <w:tcW w:w="0" w:type="auto"/>
+            <w:tcBorders>
+              <w:top w:val="single" w:sz="6" w:space="0" w:color="000000"/>
+              <w:left w:val="single" w:sz="6" w:space="0" w:color="000000"/>
+              <w:bottom w:val="single" w:sz="6" w:space="0" w:color="000000"/>
+              <w:right w:val="single" w:sz="6" w:space="0" w:color="000000"/>
+            </w:tcBorders>
+            <w:vAlign w:val="center"/>
+            <w:hideMark/>
+          </w:tcPr>
+          <w:p>
+            <w:pPr>
+              <w:rPr>
+                <w:rFonts w:ascii="Liberation Sans" w:hAnsi="Liberation Sans"/>
+                <w:sz w:val="20"/>
+                <w:szCs w:val="20"/>
+              </w:rPr>
+            </w:pPr>
+            <w:r>
+              <w:rPr>
+                <w:rFonts w:ascii="Liberation Sans" w:hAnsi="Liberation Sans"/>
+                <w:sz w:val="20"/>
+                <w:szCs w:val="20"/>
+              </w:rPr>
+              <w:t>https://www.pjrc.com/store/teensy32.html</w:t>
+            </w:r>
+          </w:p>
+        </w:tc>
+        <w:tc>
+          <w:tcPr>
+            <w:tcW w:w="0" w:type="auto"/>
+            <w:tcBorders>
+              <w:top w:val="single" w:sz="6" w:space="0" w:color="000000"/>
+              <w:left w:val="single" w:sz="6" w:space="0" w:color="000000"/>
+              <w:bottom w:val="single" w:sz="6" w:space="0" w:color="000000"/>
+              <w:right w:val="single" w:sz="6" w:space="0" w:color="000000"/>
+            </w:tcBorders>
+            <w:vAlign w:val="center"/>
+            <w:hideMark/>
+          </w:tcPr>
+          <w:p>
+            <w:pPr>
+              <w:rPr>
+                <w:rFonts w:ascii="Liberation Sans" w:hAnsi="Liberation Sans"/>
+                <w:sz w:val="20"/>
+                <w:szCs w:val="20"/>
+              </w:rPr>
+            </w:pPr>
+            <w:r>
+              <w:rPr>
+                <w:rFonts w:ascii="Liberation Sans" w:hAnsi="Liberation Sans"/>
+                <w:sz w:val="20"/>
+                <w:szCs w:val="20"/>
+              </w:rPr>
+              <w:t>TEENSY32</w:t>
+            </w:r>
+          </w:p>
+        </w:tc>
+        <w:tc>
+          <w:tcPr>
+            <w:tcW w:w="0" w:type="auto"/>
+            <w:tcBorders>
+              <w:top w:val="single" w:sz="6" w:space="0" w:color="000000"/>
+              <w:left w:val="single" w:sz="6" w:space="0" w:color="000000"/>
+              <w:bottom w:val="single" w:sz="6" w:space="0" w:color="000000"/>
+              <w:right w:val="single" w:sz="6" w:space="0" w:color="000000"/>
+            </w:tcBorders>
+            <w:vAlign w:val="center"/>
+            <w:hideMark/>
+          </w:tcPr>
+          <w:p>
+            <w:pPr>
+              <w:jc w:val="right"/>
+              <w:rPr>
+                <w:rFonts w:ascii="Liberation Sans" w:hAnsi="Liberation Sans"/>
+                <w:sz w:val="20"/>
+                <w:szCs w:val="20"/>
+              </w:rPr>
+            </w:pPr>
+            <w:r>
+              <w:rPr>
+                <w:rFonts w:ascii="Liberation Sans" w:hAnsi="Liberation Sans"/>
+                <w:sz w:val="20"/>
+                <w:szCs w:val="20"/>
+              </w:rPr>
+              <w:t>$19.80</w:t>
             </w:r>
           </w:p>
         </w:tc>
@@ -5777,20 +5535,110 @@
           </w:tcPr>
           <w:p>
             <w:pPr>
-              <w:spacing w:after="0" w:line="240" w:lineRule="auto"/>
               <w:rPr>
-                <w:rFonts w:ascii="Liberation Sans" w:eastAsia="Times New Roman" w:hAnsi="Liberation Sans" w:cs="Times New Roman"/>
+                <w:rFonts w:ascii="Liberation Sans" w:hAnsi="Liberation Sans"/>
                 <w:sz w:val="20"/>
                 <w:szCs w:val="20"/>
               </w:rPr>
             </w:pPr>
             <w:r>
               <w:rPr>
-                <w:rFonts w:ascii="Liberation Sans" w:eastAsia="Times New Roman" w:hAnsi="Liberation Sans" w:cs="Times New Roman"/>
+                <w:rFonts w:ascii="Liberation Sans" w:hAnsi="Liberation Sans"/>
                 <w:sz w:val="20"/>
                 <w:szCs w:val="20"/>
               </w:rPr>
-              <w:t>SMA coaxial cables</w:t>
+              <w:t>14x1 Double insulator pins</w:t>
+            </w:r>
+          </w:p>
+        </w:tc>
+        <w:tc>
+          <w:tcPr>
+            <w:tcW w:w="0" w:type="auto"/>
+            <w:tcBorders>
+              <w:top w:val="single" w:sz="6" w:space="0" w:color="000000"/>
+              <w:left w:val="single" w:sz="6" w:space="0" w:color="000000"/>
+              <w:bottom w:val="single" w:sz="6" w:space="0" w:color="000000"/>
+              <w:right w:val="single" w:sz="6" w:space="0" w:color="000000"/>
+            </w:tcBorders>
+            <w:vAlign w:val="center"/>
+            <w:hideMark/>
+          </w:tcPr>
+          <w:p>
+            <w:pPr>
+              <w:rPr>
+                <w:rFonts w:ascii="Liberation Sans" w:hAnsi="Liberation Sans"/>
+                <w:sz w:val="20"/>
+                <w:szCs w:val="20"/>
+              </w:rPr>
+            </w:pPr>
+            <w:r>
+              <w:rPr>
+                <w:rFonts w:ascii="Liberation Sans" w:hAnsi="Liberation Sans"/>
+                <w:sz w:val="20"/>
+                <w:szCs w:val="20"/>
+              </w:rPr>
+              <w:t>https://www.pjrc.com/store/header_14x1_d.html</w:t>
+            </w:r>
+          </w:p>
+        </w:tc>
+        <w:tc>
+          <w:tcPr>
+            <w:tcW w:w="0" w:type="auto"/>
+            <w:tcBorders>
+              <w:top w:val="single" w:sz="6" w:space="0" w:color="000000"/>
+              <w:left w:val="single" w:sz="6" w:space="0" w:color="000000"/>
+              <w:bottom w:val="single" w:sz="6" w:space="0" w:color="000000"/>
+              <w:right w:val="single" w:sz="6" w:space="0" w:color="000000"/>
+            </w:tcBorders>
+            <w:vAlign w:val="center"/>
+            <w:hideMark/>
+          </w:tcPr>
+          <w:p>
+            <w:pPr>
+              <w:rPr>
+                <w:rFonts w:ascii="Liberation Sans" w:hAnsi="Liberation Sans"/>
+                <w:sz w:val="20"/>
+                <w:szCs w:val="20"/>
+              </w:rPr>
+            </w:pPr>
+            <w:r>
+              <w:rPr>
+                <w:rFonts w:ascii="Liberation Sans" w:hAnsi="Liberation Sans"/>
+                <w:sz w:val="20"/>
+                <w:szCs w:val="20"/>
+              </w:rPr>
+              <w:t xml:space="preserve">HEADER_14x1_D </w:t>
+            </w:r>
+          </w:p>
+        </w:tc>
+        <w:tc>
+          <w:tcPr>
+            <w:tcW w:w="0" w:type="auto"/>
+            <w:tcBorders>
+              <w:top w:val="single" w:sz="6" w:space="0" w:color="000000"/>
+              <w:left w:val="single" w:sz="6" w:space="0" w:color="000000"/>
+              <w:bottom w:val="single" w:sz="6" w:space="0" w:color="000000"/>
+              <w:right w:val="single" w:sz="6" w:space="0" w:color="000000"/>
+            </w:tcBorders>
+            <w:vAlign w:val="center"/>
+            <w:hideMark/>
+          </w:tcPr>
+          <w:p>
+            <w:pPr>
+              <w:jc w:val="right"/>
+              <w:rPr>
+                <w:rFonts w:ascii="Liberation Sans" w:hAnsi="Liberation Sans"/>
+                <w:sz w:val="20"/>
+                <w:szCs w:val="20"/>
+              </w:rPr>
+            </w:pPr>
+            <w:r>
+              <w:rPr>
+                <w:rFonts w:ascii="Liberation Sans" w:hAnsi="Liberation Sans"/>
+                <w:sz w:val="20"/>
+                <w:szCs w:val="20"/>
+              </w:rPr>
+              <w:t>$0.85</w:t>
             </w:r>
           </w:p>
         </w:tc>
@@ -5814,29 +5662,22 @@
           </w:tcPr>
           <w:p>
             <w:pPr>
-              <w:spacing w:after="0" w:line="240" w:lineRule="auto"/>
               <w:rPr>
-                <w:rFonts w:ascii="Liberation Sans" w:eastAsia="Times New Roman" w:hAnsi="Liberation Sans" w:cs="Times New Roman"/>
+                <w:rFonts w:ascii="Liberation Sans" w:hAnsi="Liberation Sans"/>
                 <w:sz w:val="20"/>
                 <w:szCs w:val="20"/>
               </w:rPr>
             </w:pPr>
             <w:r>
               <w:rPr>
-                <w:rFonts w:ascii="Liberation Sans" w:eastAsia="Times New Roman" w:hAnsi="Liberation Sans" w:cs="Times New Roman"/>
+                <w:rFonts w:ascii="Liberation Sans" w:hAnsi="Liberation Sans"/>
                 <w:sz w:val="20"/>
                 <w:szCs w:val="20"/>
               </w:rPr>
-              <w:t>Solid wire (22 gauge used)</w:t>
+              <w:t>Prop shield</w:t>
             </w:r>
           </w:p>
         </w:tc>
-      </w:tr>
-      <w:tr>
-        <w:trPr>
-          <w:trHeight w:val="255"/>
-          <w:tblCellSpacing w:w="0" w:type="dxa"/>
-        </w:trPr>
         <w:tc>
           <w:tcPr>
             <w:tcW w:w="0" w:type="auto"/>
@@ -5851,29 +5692,22 @@
           </w:tcPr>
           <w:p>
             <w:pPr>
-              <w:spacing w:after="0" w:line="240" w:lineRule="auto"/>
               <w:rPr>
-                <w:rFonts w:ascii="Liberation Sans" w:eastAsia="Times New Roman" w:hAnsi="Liberation Sans" w:cs="Times New Roman"/>
+                <w:rFonts w:ascii="Liberation Sans" w:hAnsi="Liberation Sans"/>
                 <w:sz w:val="20"/>
                 <w:szCs w:val="20"/>
               </w:rPr>
             </w:pPr>
             <w:r>
               <w:rPr>
-                <w:rFonts w:ascii="Liberation Sans" w:eastAsia="Times New Roman" w:hAnsi="Liberation Sans" w:cs="Times New Roman"/>
+                <w:rFonts w:ascii="Liberation Sans" w:hAnsi="Liberation Sans"/>
                 <w:sz w:val="20"/>
                 <w:szCs w:val="20"/>
               </w:rPr>
-              <w:t>Soldering iron</w:t>
+              <w:t>https://www.pjrc.com/store/prop_shield.html</w:t>
             </w:r>
           </w:p>
         </w:tc>
-      </w:tr>
-      <w:tr>
-        <w:trPr>
-          <w:trHeight w:val="255"/>
-          <w:tblCellSpacing w:w="0" w:type="dxa"/>
-        </w:trPr>
         <w:tc>
           <w:tcPr>
             <w:tcW w:w="0" w:type="auto"/>
@@ -5888,29 +5722,22 @@
           </w:tcPr>
           <w:p>
             <w:pPr>
-              <w:spacing w:after="0" w:line="240" w:lineRule="auto"/>
               <w:rPr>
-                <w:rFonts w:ascii="Liberation Sans" w:eastAsia="Times New Roman" w:hAnsi="Liberation Sans" w:cs="Times New Roman"/>
+                <w:rFonts w:ascii="Liberation Sans" w:hAnsi="Liberation Sans"/>
                 <w:sz w:val="20"/>
                 <w:szCs w:val="20"/>
               </w:rPr>
             </w:pPr>
             <w:r>
               <w:rPr>
-                <w:rFonts w:ascii="Liberation Sans" w:eastAsia="Times New Roman" w:hAnsi="Liberation Sans" w:cs="Times New Roman"/>
+                <w:rFonts w:ascii="Liberation Sans" w:hAnsi="Liberation Sans"/>
                 <w:sz w:val="20"/>
                 <w:szCs w:val="20"/>
               </w:rPr>
-              <w:t>Solder</w:t>
+              <w:t xml:space="preserve">PROP_SHIELD </w:t>
             </w:r>
           </w:p>
         </w:tc>
-      </w:tr>
-      <w:tr>
-        <w:trPr>
-          <w:trHeight w:val="255"/>
-          <w:tblCellSpacing w:w="0" w:type="dxa"/>
-        </w:trPr>
         <w:tc>
           <w:tcPr>
             <w:tcW w:w="0" w:type="auto"/>
@@ -5925,139 +5752,20 @@
           </w:tcPr>
           <w:p>
             <w:pPr>
-              <w:spacing w:after="0" w:line="240" w:lineRule="auto"/>
+              <w:jc w:val="right"/>
               <w:rPr>
-                <w:rFonts w:ascii="Liberation Sans" w:eastAsia="Times New Roman" w:hAnsi="Liberation Sans" w:cs="Times New Roman"/>
+                <w:rFonts w:ascii="Liberation Sans" w:hAnsi="Liberation Sans"/>
                 <w:sz w:val="20"/>
                 <w:szCs w:val="20"/>
               </w:rPr>
             </w:pPr>
             <w:r>
               <w:rPr>
-                <w:rFonts w:ascii="Liberation Sans" w:eastAsia="Times New Roman" w:hAnsi="Liberation Sans" w:cs="Times New Roman"/>
+                <w:rFonts w:ascii="Liberation Sans" w:hAnsi="Liberation Sans"/>
                 <w:sz w:val="20"/>
                 <w:szCs w:val="20"/>
               </w:rPr>
-              <w:t>Crimping tool</w:t>
-            </w:r>
-          </w:p>
-        </w:tc>
-      </w:tr>
-      <w:tr>
-        <w:trPr>
-          <w:trHeight w:val="255"/>
-          <w:tblCellSpacing w:w="0" w:type="dxa"/>
-        </w:trPr>
-        <w:tc>
-          <w:tcPr>
-            <w:tcW w:w="0" w:type="auto"/>
-            <w:tcBorders>
-              <w:top w:val="single" w:sz="6" w:space="0" w:color="000000"/>
-              <w:left w:val="single" w:sz="6" w:space="0" w:color="000000"/>
-              <w:bottom w:val="single" w:sz="6" w:space="0" w:color="000000"/>
-              <w:right w:val="single" w:sz="6" w:space="0" w:color="000000"/>
-            </w:tcBorders>
-            <w:vAlign w:val="center"/>
-            <w:hideMark/>
-          </w:tcPr>
-          <w:p>
-            <w:pPr>
-              <w:spacing w:after="0" w:line="240" w:lineRule="auto"/>
-              <w:rPr>
-                <w:rFonts w:ascii="Liberation Sans" w:eastAsia="Times New Roman" w:hAnsi="Liberation Sans" w:cs="Times New Roman"/>
-                <w:sz w:val="20"/>
-                <w:szCs w:val="20"/>
-              </w:rPr>
-            </w:pPr>
-            <w:r>
-              <w:rPr>
-                <w:rFonts w:ascii="Liberation Sans" w:eastAsia="Times New Roman" w:hAnsi="Liberation Sans" w:cs="Times New Roman"/>
-                <w:sz w:val="20"/>
-                <w:szCs w:val="20"/>
-              </w:rPr>
-              <w:t>Wire stripper</w:t>
-            </w:r>
-          </w:p>
-        </w:tc>
-      </w:tr>
-      <w:tr>
-        <w:trPr>
-          <w:trHeight w:val="255"/>
-          <w:tblCellSpacing w:w="0" w:type="dxa"/>
-        </w:trPr>
-        <w:tc>
-          <w:tcPr>
-            <w:tcW w:w="0" w:type="auto"/>
-            <w:tcBorders>
-              <w:top w:val="single" w:sz="6" w:space="0" w:color="000000"/>
-              <w:left w:val="single" w:sz="6" w:space="0" w:color="000000"/>
-              <w:bottom w:val="single" w:sz="6" w:space="0" w:color="000000"/>
-              <w:right w:val="single" w:sz="6" w:space="0" w:color="000000"/>
-            </w:tcBorders>
-            <w:vAlign w:val="center"/>
-            <w:hideMark/>
-          </w:tcPr>
-          <w:p>
-            <w:pPr>
-              <w:spacing w:after="0" w:line="240" w:lineRule="auto"/>
-              <w:rPr>
-                <w:rFonts w:ascii="Liberation Sans" w:eastAsia="Times New Roman" w:hAnsi="Liberation Sans" w:cs="Times New Roman"/>
-                <w:sz w:val="20"/>
-                <w:szCs w:val="20"/>
-              </w:rPr>
-            </w:pPr>
-            <w:r>
-              <w:rPr>
-                <w:rFonts w:ascii="Liberation Sans" w:eastAsia="Times New Roman" w:hAnsi="Liberation Sans" w:cs="Times New Roman"/>
-                <w:sz w:val="20"/>
-                <w:szCs w:val="20"/>
-              </w:rPr>
-              <w:t xml:space="preserve">Dupont connectors and </w:t>
-            </w:r>
-            <w:r>
-              <w:rPr>
-                <w:rFonts w:ascii="Liberation Sans" w:eastAsia="Times New Roman" w:hAnsi="Liberation Sans" w:cs="Times New Roman"/>
-                <w:sz w:val="20"/>
-                <w:szCs w:val="20"/>
-              </w:rPr>
-              <w:t>housing</w:t>
-            </w:r>
-          </w:p>
-        </w:tc>
-      </w:tr>
-      <w:tr>
-        <w:trPr>
-          <w:trHeight w:val="255"/>
-          <w:tblCellSpacing w:w="0" w:type="dxa"/>
-        </w:trPr>
-        <w:tc>
-          <w:tcPr>
-            <w:tcW w:w="0" w:type="auto"/>
-            <w:tcBorders>
-              <w:top w:val="single" w:sz="6" w:space="0" w:color="000000"/>
-              <w:left w:val="single" w:sz="6" w:space="0" w:color="000000"/>
-              <w:bottom w:val="single" w:sz="6" w:space="0" w:color="000000"/>
-              <w:right w:val="single" w:sz="6" w:space="0" w:color="000000"/>
-            </w:tcBorders>
-            <w:vAlign w:val="center"/>
-            <w:hideMark/>
-          </w:tcPr>
-          <w:p>
-            <w:pPr>
-              <w:spacing w:after="0" w:line="240" w:lineRule="auto"/>
-              <w:rPr>
-                <w:rFonts w:ascii="Liberation Sans" w:eastAsia="Times New Roman" w:hAnsi="Liberation Sans" w:cs="Times New Roman"/>
-                <w:sz w:val="20"/>
-                <w:szCs w:val="20"/>
-              </w:rPr>
-            </w:pPr>
-            <w:r>
-              <w:rPr>
-                <w:rFonts w:ascii="Liberation Sans" w:eastAsia="Times New Roman" w:hAnsi="Liberation Sans" w:cs="Times New Roman"/>
-                <w:sz w:val="20"/>
-                <w:szCs w:val="20"/>
-              </w:rPr>
-              <w:t>Male and female pin headers</w:t>
+              <w:t>$19.50</w:t>
             </w:r>
           </w:p>
         </w:tc>
@@ -6234,6 +5942,7 @@
                 <w:rPr>
                   <w:noProof/>
                 </w:rPr>
+                <w:lastRenderedPageBreak/>
                 <w:t xml:space="preserve">Dombeck, D., Khabbaz, A. N., Collman, F., Adelman, T. L., &amp; Tank, D. W. (2007). Imaging Large-Scale Neural Activity with Cellular Resolution in Awake, Mobile Mice. </w:t>
               </w:r>
               <w:r>
@@ -6350,7 +6059,7 @@
                 <w:rPr>
                   <w:noProof/>
                 </w:rPr>
-                <w:t xml:space="preserve">Mohammed, A. I., Gritton, H. J., Tseng, H.-a., Bucklin, M. E., Yao, Z., &amp; Han, X. (2016). An integrative approach for analyzing hundreds of neurons in task performing mice using wide-field calcium imaging. </w:t>
+                <w:t xml:space="preserve">Mohammed, A. I., Gritton, H. J., Tseng, H.-a., Bucklin, M. E., Yao, Z., &amp; Han, X. (2016). An Integrative Approach for Analyzing Hundreds of Neurons in Task Performing Mice Using Wide-Field Calcium Imaging. </w:t>
               </w:r>
               <w:r>
                 <w:rPr>
@@ -6379,7 +6088,7 @@
                 <w:rPr>
                   <w:noProof/>
                 </w:rPr>
-                <w:t xml:space="preserve">Solari, N., Sviatk\o, K., Laszlovsky, T., Heged\us, P., &amp; Hangya, B. (2018). Open Source Tools for Temporally Controlled Rodent Behavior Suitable for Electrophysiology and Optogenetic Manipulations. </w:t>
+                <w:t xml:space="preserve">Solari, N., Sviatkó, K., Laszlovsky, T., Hegedüs, P., &amp; Hangya, B. (2018). Open Source Tools for Temporally Controlled Rodent Behavior Suitable for Electrophysiology and Optogenetic Manipulations. </w:t>
               </w:r>
               <w:r>
                 <w:rPr>
@@ -6408,7 +6117,7 @@
                 <w:rPr>
                   <w:noProof/>
                 </w:rPr>
-                <w:t xml:space="preserve">Yoav, A., Kim, J. J., Brinks, D., Lou, S., Wu, H., Mostajo-Radji, M. A., . . . Cohen, A. E. (2018). All-optical electrophysiology reveals brain-state dependent changes in hippocampal subthreshold dynamics and excitability. </w:t>
+                <w:t xml:space="preserve">Yoav, A., Kim, J. J., Brinks, D., Lou, S., Wu, H., Mostajo-Radji, M. A., . . . Cohen, A. E. (2018). All-Optical Electrophysiology Reveals Brain-State Dependent Changes in Hippocampal Subthreshold Dynamics and Excitability. </w:t>
               </w:r>
               <w:r>
                 <w:rPr>
@@ -6439,6 +6148,7 @@
         </w:sdt>
       </w:sdtContent>
     </w:sdt>
+    <w:p/>
     <w:p/>
     <w:sectPr>
       <w:pgSz w:w="12240" w:h="15840"/>
@@ -7952,50 +7662,6 @@
     <b:RefOrder>9</b:RefOrder>
   </b:Source>
   <b:Source>
-    <b:Tag>Moh16</b:Tag>
-    <b:SourceType>JournalArticle</b:SourceType>
-    <b:Guid>{FF408D66-D035-4491-BF60-2C062EAFD7B8}</b:Guid>
-    <b:Title>An integrative approach for analyzing hundreds of neurons in task performing mice using wide-field calcium imaging</b:Title>
-    <b:JournalName>Scientific Reports</b:JournalName>
-    <b:Year>2016</b:Year>
-    <b:Pages>20986</b:Pages>
-    <b:Author>
-      <b:Author>
-        <b:NameList>
-          <b:Person>
-            <b:Last>Mohammed</b:Last>
-            <b:Middle>I.</b:Middle>
-            <b:First>Ali</b:First>
-          </b:Person>
-          <b:Person>
-            <b:Last>Gritton</b:Last>
-            <b:Middle>J.</b:Middle>
-            <b:First>Howard</b:First>
-          </b:Person>
-          <b:Person>
-            <b:Last>Tseng</b:Last>
-            <b:First>Hua-an</b:First>
-          </b:Person>
-          <b:Person>
-            <b:Last>Bucklin</b:Last>
-            <b:Middle>E.</b:Middle>
-            <b:First>Mark</b:First>
-          </b:Person>
-          <b:Person>
-            <b:Last>Yao</b:Last>
-            <b:First>Zhaojie</b:First>
-          </b:Person>
-          <b:Person>
-            <b:Last>Han</b:Last>
-            <b:First>Xue</b:First>
-          </b:Person>
-        </b:NameList>
-      </b:Author>
-    </b:Author>
-    <b:Volume>6</b:Volume>
-    <b:RefOrder>11</b:RefOrder>
-  </b:Source>
-  <b:Source>
     <b:Tag>DAu12</b:Tag>
     <b:SourceType>JournalArticle</b:SourceType>
     <b:Guid>{C84A3D67-707C-4D81-B6C2-8CD2A0528746}</b:Guid>
@@ -8016,97 +7682,6 @@
     <b:Volume>44</b:Volume>
     <b:Issue>2</b:Issue>
     <b:RefOrder>7</b:RefOrder>
-  </b:Source>
-  <b:Source>
-    <b:Tag>Yoa18</b:Tag>
-    <b:SourceType>JournalArticle</b:SourceType>
-    <b:Guid>{56E8622D-FDDC-4935-BCCA-C711B9C4F0B7}</b:Guid>
-    <b:Title>All-optical electrophysiology reveals brain-state dependent changes in hippocampal subthreshold dynamics and excitability</b:Title>
-    <b:JournalName>bioRxiv</b:JournalName>
-    <b:Year>2018</b:Year>
-    <b:Author>
-      <b:Author>
-        <b:NameList>
-          <b:Person>
-            <b:Last>Yoav</b:Last>
-            <b:First>Adam</b:First>
-          </b:Person>
-          <b:Person>
-            <b:Last>Kim</b:Last>
-            <b:Middle>J.</b:Middle>
-            <b:First>Jeong</b:First>
-          </b:Person>
-          <b:Person>
-            <b:Last>Brinks</b:Last>
-            <b:First>Daan</b:First>
-          </b:Person>
-          <b:Person>
-            <b:Last>Lou</b:Last>
-            <b:First>Shan</b:First>
-          </b:Person>
-          <b:Person>
-            <b:Last>Wu</b:Last>
-            <b:First>Hao</b:First>
-          </b:Person>
-          <b:Person>
-            <b:Last>Mostajo-Radji</b:Last>
-            <b:Middle>A.</b:Middle>
-            <b:First>Mohammed</b:First>
-          </b:Person>
-          <b:Person>
-            <b:Last>Kheifets</b:Last>
-            <b:First>Simon</b:First>
-          </b:Person>
-          <b:Person>
-            <b:Last>Parot</b:Last>
-            <b:First>Vicente</b:First>
-          </b:Person>
-          <b:Person>
-            <b:Last>Chettih</b:Last>
-            <b:First>Salmaan</b:First>
-          </b:Person>
-          <b:Person>
-            <b:Last>Williams</b:Last>
-            <b:Middle>J.</b:Middle>
-            <b:First>Katherine</b:First>
-          </b:Person>
-          <b:Person>
-            <b:Last>Farhi</b:Last>
-            <b:Middle>L.</b:Middle>
-            <b:First>Samouil</b:First>
-          </b:Person>
-          <b:Person>
-            <b:Last>Madisen</b:Last>
-            <b:First>Linda</b:First>
-          </b:Person>
-          <b:Person>
-            <b:Last>Harvey</b:Last>
-            <b:Middle>D.</b:Middle>
-            <b:First>Christopher</b:First>
-          </b:Person>
-          <b:Person>
-            <b:Last>Zeng</b:Last>
-            <b:First>Hongkui</b:First>
-          </b:Person>
-          <b:Person>
-            <b:Last>Arlotta</b:Last>
-            <b:First>Paola</b:First>
-          </b:Person>
-          <b:Person>
-            <b:Last>Campbell</b:Last>
-            <b:Middle>E.</b:Middle>
-            <b:First>Robert</b:First>
-          </b:Person>
-          <b:Person>
-            <b:Last>Cohen</b:Last>
-            <b:Middle>E.</b:Middle>
-            <b:First>Adam</b:First>
-          </b:Person>
-        </b:NameList>
-      </b:Author>
-    </b:Author>
-    <b:DOI>https://doi.org/10.1101/281618 </b:DOI>
-    <b:RefOrder>1</b:RefOrder>
   </b:Source>
   <b:Source>
     <b:Tag>Bar16</b:Tag>
@@ -8335,11 +7910,146 @@
     <b:Volume>11</b:Volume>
     <b:RefOrder>8</b:RefOrder>
   </b:Source>
+  <b:Source>
+    <b:Tag>Moh16</b:Tag>
+    <b:SourceType>JournalArticle</b:SourceType>
+    <b:Guid>{0FDC166F-970C-488D-866F-57CBFC9505EF}</b:Guid>
+    <b:Title>An Integrative Approach for Analyzing Hundreds of Neurons in Task Performing Mice Using Wide-Field Calcium Imaging</b:Title>
+    <b:JournalName>Scientific Reports</b:JournalName>
+    <b:Year>2016</b:Year>
+    <b:Pages>20986</b:Pages>
+    <b:Author>
+      <b:Author>
+        <b:NameList>
+          <b:Person>
+            <b:Last>Mohammed</b:Last>
+            <b:Middle>I.</b:Middle>
+            <b:First>Ali</b:First>
+          </b:Person>
+          <b:Person>
+            <b:Last>Gritton</b:Last>
+            <b:Middle>J.</b:Middle>
+            <b:First>Howard</b:First>
+          </b:Person>
+          <b:Person>
+            <b:Last>Tseng</b:Last>
+            <b:First>Hua-an</b:First>
+          </b:Person>
+          <b:Person>
+            <b:Last>Bucklin</b:Last>
+            <b:Middle>E.</b:Middle>
+            <b:First>Mark</b:First>
+          </b:Person>
+          <b:Person>
+            <b:Last>Yao</b:Last>
+            <b:First>Zhaojie</b:First>
+          </b:Person>
+          <b:Person>
+            <b:Last>Han</b:Last>
+            <b:First>Xue</b:First>
+          </b:Person>
+        </b:NameList>
+      </b:Author>
+    </b:Author>
+    <b:Volume>6</b:Volume>
+    <b:RefOrder>11</b:RefOrder>
+  </b:Source>
+  <b:Source>
+    <b:Tag>Yoa18</b:Tag>
+    <b:SourceType>JournalArticle</b:SourceType>
+    <b:Guid>{247722DA-6726-4F1C-9FA3-EE4A10087D65}</b:Guid>
+    <b:Title>All-Optical Electrophysiology Reveals Brain-State Dependent Changes in Hippocampal Subthreshold Dynamics and Excitability</b:Title>
+    <b:JournalName>bioRxiv</b:JournalName>
+    <b:Year>2018</b:Year>
+    <b:Author>
+      <b:Author>
+        <b:NameList>
+          <b:Person>
+            <b:Last>Yoav</b:Last>
+            <b:First>Adam</b:First>
+          </b:Person>
+          <b:Person>
+            <b:Last>Kim</b:Last>
+            <b:Middle>J.</b:Middle>
+            <b:First>Jeong</b:First>
+          </b:Person>
+          <b:Person>
+            <b:Last>Brinks</b:Last>
+            <b:First>Daan</b:First>
+          </b:Person>
+          <b:Person>
+            <b:Last>Lou</b:Last>
+            <b:First>Shan</b:First>
+          </b:Person>
+          <b:Person>
+            <b:Last>Wu</b:Last>
+            <b:First>Hao</b:First>
+          </b:Person>
+          <b:Person>
+            <b:Last>Mostajo-Radji</b:Last>
+            <b:Middle>A.</b:Middle>
+            <b:First>Mohammed</b:First>
+          </b:Person>
+          <b:Person>
+            <b:Last>Kheifets</b:Last>
+            <b:First>Simon</b:First>
+          </b:Person>
+          <b:Person>
+            <b:Last>Parot</b:Last>
+            <b:First>Vicente</b:First>
+          </b:Person>
+          <b:Person>
+            <b:Last>Chettih</b:Last>
+            <b:First>Salmaan</b:First>
+          </b:Person>
+          <b:Person>
+            <b:Last>Williams</b:Last>
+            <b:Middle>J.</b:Middle>
+            <b:First>Katherine</b:First>
+          </b:Person>
+          <b:Person>
+            <b:Last>Farhi</b:Last>
+            <b:Middle>L.</b:Middle>
+            <b:First>Samouil</b:First>
+          </b:Person>
+          <b:Person>
+            <b:Last>Madisen</b:Last>
+            <b:First>Linda</b:First>
+          </b:Person>
+          <b:Person>
+            <b:Last>Harvey</b:Last>
+            <b:Middle>D.</b:Middle>
+            <b:First>Christopher</b:First>
+          </b:Person>
+          <b:Person>
+            <b:Last>Zeng</b:Last>
+            <b:First>Hongkui</b:First>
+          </b:Person>
+          <b:Person>
+            <b:Last>Arlotta</b:Last>
+            <b:First>Paola</b:First>
+          </b:Person>
+          <b:Person>
+            <b:Last>Campbell</b:Last>
+            <b:Middle>E.</b:Middle>
+            <b:First>Robert</b:First>
+          </b:Person>
+          <b:Person>
+            <b:Last>Cohen</b:Last>
+            <b:Middle>E.</b:Middle>
+            <b:First>Adam</b:First>
+          </b:Person>
+        </b:NameList>
+      </b:Author>
+    </b:Author>
+    <b:DOI>https://doi.org/10.1101/281618 </b:DOI>
+    <b:RefOrder>1</b:RefOrder>
+  </b:Source>
 </b:Sources>
 </file>
 
 <file path=customXml/itemProps1.xml><?xml version="1.0" encoding="utf-8"?>
-<ds:datastoreItem xmlns:ds="http://schemas.openxmlformats.org/officeDocument/2006/customXml" ds:itemID="{552CE700-576F-40C3-A893-E81F88155820}">
+<ds:datastoreItem xmlns:ds="http://schemas.openxmlformats.org/officeDocument/2006/customXml" ds:itemID="{6725E338-6600-4364-AAFF-25C107A1ACF2}">
   <ds:schemaRefs>
     <ds:schemaRef ds:uri="http://schemas.openxmlformats.org/officeDocument/2006/bibliography"/>
   </ds:schemaRefs>

</xml_diff>